<commit_message>
update the JPA NOTES
</commit_message>
<xml_diff>
--- a/documents/Hibernate_JPA_NOTES.docx
+++ b/documents/Hibernate_JPA_NOTES.docx
@@ -374,6 +374,881 @@
       <w:r>
         <w:t>}</w:t>
       </w:r>
+    </w:p>
+    <w:p>
+      <w:pPr>
+        <w:spacing w:after="0" w:line="240" w:lineRule="auto"/>
+      </w:pPr>
+    </w:p>
+    <w:p>
+      <w:pPr>
+        <w:spacing w:after="0" w:line="240" w:lineRule="auto"/>
+      </w:pPr>
+      <w:r>
+        <w:t>5. Enumeration Types:</w:t>
+      </w:r>
+    </w:p>
+    <w:p>
+      <w:pPr>
+        <w:spacing w:after="0" w:line="240" w:lineRule="auto"/>
+      </w:pPr>
+      <w:r>
+        <w:t xml:space="preserve">    In order to use the enumeration type, you can declare the properties inside the POJO as,</w:t>
+      </w:r>
+    </w:p>
+    <w:p>
+      <w:pPr>
+        <w:spacing w:after="0" w:line="240" w:lineRule="auto"/>
+      </w:pPr>
+      <w:r>
+        <w:t xml:space="preserve">    private &lt;EnumType&gt; variable;</w:t>
+      </w:r>
+    </w:p>
+    <w:p>
+      <w:pPr>
+        <w:spacing w:after="0" w:line="240" w:lineRule="auto"/>
+      </w:pPr>
+      <w:r>
+        <w:t xml:space="preserve">   And you can have the setter and getter methods for this. By doing so, the enum element's ordinal will be stored. Again, there could be a problem if at some point of time, we want to insert another enum element below the current element. In that case, there will be the ordinal (0, 1...) disturbance. So instead of that we can store the enum String, by giving the below annotation before the element.</w:t>
+      </w:r>
+    </w:p>
+    <w:p>
+      <w:pPr>
+        <w:spacing w:after="0" w:line="240" w:lineRule="auto"/>
+      </w:pPr>
+      <w:r>
+        <w:t>@Enumerated(EnumType.String)</w:t>
+      </w:r>
+    </w:p>
+    <w:p>
+      <w:pPr>
+        <w:spacing w:after="0" w:line="240" w:lineRule="auto"/>
+      </w:pPr>
+    </w:p>
+    <w:p>
+      <w:pPr>
+        <w:spacing w:after="0" w:line="240" w:lineRule="auto"/>
+      </w:pPr>
+      <w:r>
+        <w:t>6. Temporal Types:</w:t>
+      </w:r>
+    </w:p>
+    <w:p>
+      <w:pPr>
+        <w:spacing w:after="0" w:line="240" w:lineRule="auto"/>
+      </w:pPr>
+      <w:r>
+        <w:t xml:space="preserve">     </w:t>
+      </w:r>
+      <w:r>
+        <w:t>Temporal types are the set of time-based types that can be used in persistent state mappings. The list</w:t>
+      </w:r>
+    </w:p>
+    <w:p>
+      <w:pPr>
+        <w:spacing w:after="0" w:line="240" w:lineRule="auto"/>
+      </w:pPr>
+      <w:r>
+        <w:t>of supported temporal types includes the three java.sql types java.sql.Date, java.sql.Time, and</w:t>
+      </w:r>
+    </w:p>
+    <w:p>
+      <w:pPr>
+        <w:spacing w:after="0" w:line="240" w:lineRule="auto"/>
+      </w:pPr>
+      <w:r>
+        <w:t>java.sql.Timestamp, and it includes the two java.util types java.util.Date and java.util.Calendar.</w:t>
+      </w:r>
+    </w:p>
+    <w:p>
+      <w:pPr>
+        <w:spacing w:after="0" w:line="240" w:lineRule="auto"/>
+      </w:pPr>
+      <w:r>
+        <w:t>The java.sql types are completely hassle-free. They act just like any other simple mapping type</w:t>
+      </w:r>
+    </w:p>
+    <w:p>
+      <w:pPr>
+        <w:spacing w:after="0" w:line="240" w:lineRule="auto"/>
+      </w:pPr>
+      <w:r>
+        <w:t>and do not need any special consideration. The two java.util types need additional metadata,</w:t>
+      </w:r>
+    </w:p>
+    <w:p>
+      <w:pPr>
+        <w:spacing w:after="0" w:line="240" w:lineRule="auto"/>
+      </w:pPr>
+      <w:r>
+        <w:t>however, to indicate which of the JDBC java.sql types to use when communicating with the JDBC</w:t>
+      </w:r>
+    </w:p>
+    <w:p>
+      <w:pPr>
+        <w:spacing w:after="0" w:line="240" w:lineRule="auto"/>
+      </w:pPr>
+      <w:r>
+        <w:t>driver. This is done by annotating them with the @Temporal annotation and specifying the JDBC type as</w:t>
+      </w:r>
+    </w:p>
+    <w:p>
+      <w:pPr>
+        <w:spacing w:after="0" w:line="240" w:lineRule="auto"/>
+      </w:pPr>
+      <w:r>
+        <w:t>a value of the TemporalType enumerated type. There are three enumerated values of DATE, TIME, and</w:t>
+      </w:r>
+    </w:p>
+    <w:p>
+      <w:pPr>
+        <w:spacing w:after="0" w:line="240" w:lineRule="auto"/>
+      </w:pPr>
+      <w:r>
+        <w:t>TIMESTAMP to represent each of the java.sql types.</w:t>
+      </w:r>
+    </w:p>
+    <w:p>
+      <w:pPr>
+        <w:spacing w:after="0" w:line="240" w:lineRule="auto"/>
+      </w:pPr>
+    </w:p>
+    <w:p>
+      <w:pPr>
+        <w:spacing w:after="0" w:line="240" w:lineRule="auto"/>
+      </w:pPr>
+      <w:r>
+        <w:t>Example:</w:t>
+      </w:r>
+    </w:p>
+    <w:p>
+      <w:pPr>
+        <w:spacing w:after="0" w:line="240" w:lineRule="auto"/>
+      </w:pPr>
+    </w:p>
+    <w:p>
+      <w:pPr>
+        <w:spacing w:after="0" w:line="240" w:lineRule="auto"/>
+      </w:pPr>
+      <w:r>
+        <w:t>@Entity</w:t>
+      </w:r>
+    </w:p>
+    <w:p>
+      <w:pPr>
+        <w:spacing w:after="0" w:line="240" w:lineRule="auto"/>
+      </w:pPr>
+      <w:r>
+        <w:t>public class Employee {</w:t>
+      </w:r>
+    </w:p>
+    <w:p>
+      <w:pPr>
+        <w:spacing w:after="0" w:line="240" w:lineRule="auto"/>
+      </w:pPr>
+      <w:r>
+        <w:t>@Id</w:t>
+      </w:r>
+    </w:p>
+    <w:p>
+      <w:pPr>
+        <w:spacing w:after="0" w:line="240" w:lineRule="auto"/>
+      </w:pPr>
+      <w:r>
+        <w:t>private int id;</w:t>
+      </w:r>
+    </w:p>
+    <w:p>
+      <w:pPr>
+        <w:spacing w:after="0" w:line="240" w:lineRule="auto"/>
+      </w:pPr>
+      <w:r>
+        <w:t>@Temporal(TemporalType.DATE)</w:t>
+      </w:r>
+    </w:p>
+    <w:p>
+      <w:pPr>
+        <w:spacing w:after="0" w:line="240" w:lineRule="auto"/>
+      </w:pPr>
+      <w:r>
+        <w:t>private Calendar dob;</w:t>
+      </w:r>
+    </w:p>
+    <w:p>
+      <w:pPr>
+        <w:spacing w:after="0" w:line="240" w:lineRule="auto"/>
+      </w:pPr>
+      <w:r>
+        <w:t>@Temporal(TemporalType.DATE)</w:t>
+      </w:r>
+    </w:p>
+    <w:p>
+      <w:pPr>
+        <w:spacing w:after="0" w:line="240" w:lineRule="auto"/>
+      </w:pPr>
+      <w:r>
+        <w:t>@Column(name="S_DATE")</w:t>
+      </w:r>
+    </w:p>
+    <w:p>
+      <w:pPr>
+        <w:spacing w:after="0" w:line="240" w:lineRule="auto"/>
+      </w:pPr>
+      <w:r>
+        <w:t>private Date startDate;</w:t>
+      </w:r>
+    </w:p>
+    <w:p>
+      <w:pPr>
+        <w:spacing w:after="0" w:line="240" w:lineRule="auto"/>
+      </w:pPr>
+      <w:r>
+        <w:t>// ...</w:t>
+      </w:r>
+    </w:p>
+    <w:p>
+      <w:pPr>
+        <w:spacing w:after="0" w:line="240" w:lineRule="auto"/>
+      </w:pPr>
+      <w:r>
+        <w:t>}</w:t>
+      </w:r>
+    </w:p>
+    <w:p>
+      <w:pPr>
+        <w:spacing w:after="0" w:line="240" w:lineRule="auto"/>
+      </w:pPr>
+    </w:p>
+    <w:p>
+      <w:pPr>
+        <w:spacing w:after="0" w:line="240" w:lineRule="auto"/>
+      </w:pPr>
+      <w:r>
+        <w:t xml:space="preserve">7. </w:t>
+      </w:r>
+      <w:r>
+        <w:t xml:space="preserve"> Mapping the Primary Key:</w:t>
+      </w:r>
+    </w:p>
+    <w:p>
+      <w:pPr>
+        <w:spacing w:after="0" w:line="240" w:lineRule="auto"/>
+      </w:pPr>
+      <w:r>
+        <w:t>id mappings are generally restricted to the following types:</w:t>
+      </w:r>
+    </w:p>
+    <w:p>
+      <w:pPr>
+        <w:pStyle w:val="ListParagraph"/>
+        <w:numPr>
+          <w:ilvl w:val="0"/>
+          <w:numId w:val="1"/>
+        </w:numPr>
+        <w:autoSpaceDE w:val="0"/>
+        <w:autoSpaceDN w:val="0"/>
+        <w:adjustRightInd w:val="0"/>
+        <w:spacing w:after="0" w:line="240" w:lineRule="auto"/>
+        <w:rPr>
+          <w:rFonts w:ascii="TheSansMonoCondensed-Plain" w:hAnsi="TheSansMonoCondensed-Plain" w:cs="TheSansMonoCondensed-Plain"/>
+          <w:sz w:val="18"/>
+          <w:szCs w:val="18"/>
+        </w:rPr>
+      </w:pPr>
+      <w:r>
+        <w:rPr>
+          <w:rFonts w:ascii="Utopia-Semibold" w:hAnsi="Utopia-Semibold" w:cs="Utopia-Semibold"/>
+          <w:b/>
+          <w:bCs/>
+          <w:sz w:val="18"/>
+          <w:szCs w:val="18"/>
+        </w:rPr>
+        <w:t xml:space="preserve">Primitive Java types: </w:t>
+      </w:r>
+      <w:r>
+        <w:rPr>
+          <w:rFonts w:ascii="TheSansMonoCondensed-Plain" w:hAnsi="TheSansMonoCondensed-Plain" w:cs="TheSansMonoCondensed-Plain"/>
+          <w:sz w:val="18"/>
+          <w:szCs w:val="18"/>
+        </w:rPr>
+        <w:t>byte</w:t>
+      </w:r>
+      <w:r>
+        <w:rPr>
+          <w:rFonts w:ascii="Utopia-Regular" w:hAnsi="Utopia-Regular" w:cs="Utopia-Regular"/>
+          <w:sz w:val="18"/>
+          <w:szCs w:val="18"/>
+        </w:rPr>
+        <w:t xml:space="preserve">, </w:t>
+      </w:r>
+      <w:r>
+        <w:rPr>
+          <w:rFonts w:ascii="TheSansMonoCondensed-Plain" w:hAnsi="TheSansMonoCondensed-Plain" w:cs="TheSansMonoCondensed-Plain"/>
+          <w:sz w:val="18"/>
+          <w:szCs w:val="18"/>
+        </w:rPr>
+        <w:t>int</w:t>
+      </w:r>
+      <w:r>
+        <w:rPr>
+          <w:rFonts w:ascii="Utopia-Regular" w:hAnsi="Utopia-Regular" w:cs="Utopia-Regular"/>
+          <w:sz w:val="18"/>
+          <w:szCs w:val="18"/>
+        </w:rPr>
+        <w:t xml:space="preserve">, </w:t>
+      </w:r>
+      <w:r>
+        <w:rPr>
+          <w:rFonts w:ascii="TheSansMonoCondensed-Plain" w:hAnsi="TheSansMonoCondensed-Plain" w:cs="TheSansMonoCondensed-Plain"/>
+          <w:sz w:val="18"/>
+          <w:szCs w:val="18"/>
+        </w:rPr>
+        <w:t>short</w:t>
+      </w:r>
+      <w:r>
+        <w:rPr>
+          <w:rFonts w:ascii="Utopia-Regular" w:hAnsi="Utopia-Regular" w:cs="Utopia-Regular"/>
+          <w:sz w:val="18"/>
+          <w:szCs w:val="18"/>
+        </w:rPr>
+        <w:t xml:space="preserve">, </w:t>
+      </w:r>
+      <w:r>
+        <w:rPr>
+          <w:rFonts w:ascii="TheSansMonoCondensed-Plain" w:hAnsi="TheSansMonoCondensed-Plain" w:cs="TheSansMonoCondensed-Plain"/>
+          <w:sz w:val="18"/>
+          <w:szCs w:val="18"/>
+        </w:rPr>
+        <w:t>long</w:t>
+      </w:r>
+      <w:r>
+        <w:rPr>
+          <w:rFonts w:ascii="Utopia-Regular" w:hAnsi="Utopia-Regular" w:cs="Utopia-Regular"/>
+          <w:sz w:val="18"/>
+          <w:szCs w:val="18"/>
+        </w:rPr>
+        <w:t xml:space="preserve">, </w:t>
+      </w:r>
+      <w:r>
+        <w:rPr>
+          <w:rFonts w:ascii="TheSansMonoCondensed-Plain" w:hAnsi="TheSansMonoCondensed-Plain" w:cs="TheSansMonoCondensed-Plain"/>
+          <w:sz w:val="18"/>
+          <w:szCs w:val="18"/>
+        </w:rPr>
+        <w:t>char</w:t>
+      </w:r>
+    </w:p>
+    <w:p>
+      <w:pPr>
+        <w:pStyle w:val="ListParagraph"/>
+        <w:numPr>
+          <w:ilvl w:val="0"/>
+          <w:numId w:val="1"/>
+        </w:numPr>
+        <w:autoSpaceDE w:val="0"/>
+        <w:autoSpaceDN w:val="0"/>
+        <w:adjustRightInd w:val="0"/>
+        <w:spacing w:after="0" w:line="240" w:lineRule="auto"/>
+        <w:rPr>
+          <w:rFonts w:ascii="TheSansMonoCondensed-Plain" w:hAnsi="TheSansMonoCondensed-Plain" w:cs="TheSansMonoCondensed-Plain"/>
+          <w:sz w:val="18"/>
+          <w:szCs w:val="18"/>
+        </w:rPr>
+      </w:pPr>
+      <w:r>
+        <w:rPr>
+          <w:rFonts w:ascii="Utopia-Semibold" w:hAnsi="Utopia-Semibold" w:cs="Utopia-Semibold"/>
+          <w:b/>
+          <w:bCs/>
+          <w:sz w:val="18"/>
+          <w:szCs w:val="18"/>
+        </w:rPr>
+        <w:t xml:space="preserve">Wrapper classes of primitive Java types: </w:t>
+      </w:r>
+      <w:r>
+        <w:rPr>
+          <w:rFonts w:ascii="TheSansMonoCondensed-Plain" w:hAnsi="TheSansMonoCondensed-Plain" w:cs="TheSansMonoCondensed-Plain"/>
+          <w:sz w:val="18"/>
+          <w:szCs w:val="18"/>
+        </w:rPr>
+        <w:t>Byte</w:t>
+      </w:r>
+      <w:r>
+        <w:rPr>
+          <w:rFonts w:ascii="Utopia-Regular" w:hAnsi="Utopia-Regular" w:cs="Utopia-Regular"/>
+          <w:sz w:val="18"/>
+          <w:szCs w:val="18"/>
+        </w:rPr>
+        <w:t xml:space="preserve">, </w:t>
+      </w:r>
+      <w:r>
+        <w:rPr>
+          <w:rFonts w:ascii="TheSansMonoCondensed-Plain" w:hAnsi="TheSansMonoCondensed-Plain" w:cs="TheSansMonoCondensed-Plain"/>
+          <w:sz w:val="18"/>
+          <w:szCs w:val="18"/>
+        </w:rPr>
+        <w:t>Integer</w:t>
+      </w:r>
+      <w:r>
+        <w:rPr>
+          <w:rFonts w:ascii="Utopia-Regular" w:hAnsi="Utopia-Regular" w:cs="Utopia-Regular"/>
+          <w:sz w:val="18"/>
+          <w:szCs w:val="18"/>
+        </w:rPr>
+        <w:t xml:space="preserve">, </w:t>
+      </w:r>
+      <w:r>
+        <w:rPr>
+          <w:rFonts w:ascii="TheSansMonoCondensed-Plain" w:hAnsi="TheSansMonoCondensed-Plain" w:cs="TheSansMonoCondensed-Plain"/>
+          <w:sz w:val="18"/>
+          <w:szCs w:val="18"/>
+        </w:rPr>
+        <w:t>Short</w:t>
+      </w:r>
+      <w:r>
+        <w:rPr>
+          <w:rFonts w:ascii="Utopia-Regular" w:hAnsi="Utopia-Regular" w:cs="Utopia-Regular"/>
+          <w:sz w:val="18"/>
+          <w:szCs w:val="18"/>
+        </w:rPr>
+        <w:t xml:space="preserve">, </w:t>
+      </w:r>
+      <w:r>
+        <w:rPr>
+          <w:rFonts w:ascii="TheSansMonoCondensed-Plain" w:hAnsi="TheSansMonoCondensed-Plain" w:cs="TheSansMonoCondensed-Plain"/>
+          <w:sz w:val="18"/>
+          <w:szCs w:val="18"/>
+        </w:rPr>
+        <w:t>Long</w:t>
+      </w:r>
+      <w:r>
+        <w:rPr>
+          <w:rFonts w:ascii="Utopia-Regular" w:hAnsi="Utopia-Regular" w:cs="Utopia-Regular"/>
+          <w:sz w:val="18"/>
+          <w:szCs w:val="18"/>
+        </w:rPr>
+        <w:t xml:space="preserve">, </w:t>
+      </w:r>
+      <w:r>
+        <w:rPr>
+          <w:rFonts w:ascii="TheSansMonoCondensed-Plain" w:hAnsi="TheSansMonoCondensed-Plain" w:cs="TheSansMonoCondensed-Plain"/>
+          <w:sz w:val="18"/>
+          <w:szCs w:val="18"/>
+        </w:rPr>
+        <w:t>Character</w:t>
+      </w:r>
+    </w:p>
+    <w:p>
+      <w:pPr>
+        <w:pStyle w:val="ListParagraph"/>
+        <w:numPr>
+          <w:ilvl w:val="0"/>
+          <w:numId w:val="1"/>
+        </w:numPr>
+        <w:autoSpaceDE w:val="0"/>
+        <w:autoSpaceDN w:val="0"/>
+        <w:adjustRightInd w:val="0"/>
+        <w:spacing w:after="0" w:line="240" w:lineRule="auto"/>
+        <w:rPr>
+          <w:rFonts w:ascii="TheSansMonoCondensed-Plain" w:hAnsi="TheSansMonoCondensed-Plain" w:cs="TheSansMonoCondensed-Plain"/>
+          <w:sz w:val="18"/>
+          <w:szCs w:val="18"/>
+        </w:rPr>
+      </w:pPr>
+      <w:r>
+        <w:rPr>
+          <w:rFonts w:ascii="Utopia-Semibold" w:hAnsi="Utopia-Semibold" w:cs="Utopia-Semibold"/>
+          <w:b/>
+          <w:bCs/>
+          <w:sz w:val="18"/>
+          <w:szCs w:val="18"/>
+        </w:rPr>
+        <w:t xml:space="preserve">String: </w:t>
+      </w:r>
+      <w:r>
+        <w:rPr>
+          <w:rFonts w:ascii="TheSansMonoCondensed-Plain" w:hAnsi="TheSansMonoCondensed-Plain" w:cs="TheSansMonoCondensed-Plain"/>
+          <w:sz w:val="18"/>
+          <w:szCs w:val="18"/>
+        </w:rPr>
+        <w:t>java.lang.String</w:t>
+      </w:r>
+    </w:p>
+    <w:p>
+      <w:pPr>
+        <w:pStyle w:val="ListParagraph"/>
+        <w:numPr>
+          <w:ilvl w:val="0"/>
+          <w:numId w:val="1"/>
+        </w:numPr>
+        <w:autoSpaceDE w:val="0"/>
+        <w:autoSpaceDN w:val="0"/>
+        <w:adjustRightInd w:val="0"/>
+        <w:spacing w:after="0" w:line="240" w:lineRule="auto"/>
+        <w:rPr>
+          <w:rFonts w:ascii="TheSansMonoCondensed-Plain" w:hAnsi="TheSansMonoCondensed-Plain" w:cs="TheSansMonoCondensed-Plain"/>
+          <w:sz w:val="18"/>
+          <w:szCs w:val="18"/>
+        </w:rPr>
+      </w:pPr>
+      <w:r>
+        <w:rPr>
+          <w:rFonts w:ascii="Symbol" w:hAnsi="Symbol" w:cs="Symbol"/>
+          <w:sz w:val="18"/>
+          <w:szCs w:val="18"/>
+        </w:rPr>
+        <w:t></w:t>
+      </w:r>
+      <w:r>
+        <w:rPr>
+          <w:rFonts w:ascii="Utopia-Semibold" w:hAnsi="Utopia-Semibold" w:cs="Utopia-Semibold"/>
+          <w:b/>
+          <w:bCs/>
+          <w:sz w:val="18"/>
+          <w:szCs w:val="18"/>
+        </w:rPr>
+        <w:t xml:space="preserve">Large numeric type: </w:t>
+      </w:r>
+      <w:r>
+        <w:rPr>
+          <w:rFonts w:ascii="TheSansMonoCondensed-Plain" w:hAnsi="TheSansMonoCondensed-Plain" w:cs="TheSansMonoCondensed-Plain"/>
+          <w:sz w:val="18"/>
+          <w:szCs w:val="18"/>
+        </w:rPr>
+        <w:t>java.math.BigInteger</w:t>
+      </w:r>
+    </w:p>
+    <w:p>
+      <w:pPr>
+        <w:pStyle w:val="ListParagraph"/>
+        <w:numPr>
+          <w:ilvl w:val="0"/>
+          <w:numId w:val="1"/>
+        </w:numPr>
+        <w:spacing w:after="0" w:line="240" w:lineRule="auto"/>
+      </w:pPr>
+      <w:r>
+        <w:rPr>
+          <w:rFonts w:ascii="Symbol" w:hAnsi="Symbol" w:cs="Symbol"/>
+          <w:sz w:val="18"/>
+          <w:szCs w:val="18"/>
+        </w:rPr>
+        <w:t></w:t>
+      </w:r>
+      <w:r>
+        <w:rPr>
+          <w:rFonts w:ascii="Utopia-Semibold" w:hAnsi="Utopia-Semibold" w:cs="Utopia-Semibold"/>
+          <w:b/>
+          <w:bCs/>
+          <w:sz w:val="18"/>
+          <w:szCs w:val="18"/>
+        </w:rPr>
+        <w:t xml:space="preserve">Temporal types: </w:t>
+      </w:r>
+      <w:r>
+        <w:rPr>
+          <w:rFonts w:ascii="TheSansMonoCondensed-Plain" w:hAnsi="TheSansMonoCondensed-Plain" w:cs="TheSansMonoCondensed-Plain"/>
+          <w:sz w:val="18"/>
+          <w:szCs w:val="18"/>
+        </w:rPr>
+        <w:t>java.util.Date</w:t>
+      </w:r>
+      <w:r>
+        <w:rPr>
+          <w:rFonts w:ascii="Utopia-Regular" w:hAnsi="Utopia-Regular" w:cs="Utopia-Regular"/>
+          <w:sz w:val="18"/>
+          <w:szCs w:val="18"/>
+        </w:rPr>
+        <w:t xml:space="preserve">, </w:t>
+      </w:r>
+      <w:r>
+        <w:rPr>
+          <w:rFonts w:ascii="Utopia-Regular" w:hAnsi="Utopia-Regular" w:cs="Utopia-Regular"/>
+          <w:sz w:val="18"/>
+          <w:szCs w:val="18"/>
+        </w:rPr>
+        <w:t xml:space="preserve"> </w:t>
+      </w:r>
+      <w:r>
+        <w:rPr>
+          <w:rFonts w:ascii="TheSansMonoCondensed-Plain" w:hAnsi="TheSansMonoCondensed-Plain" w:cs="TheSansMonoCondensed-Plain"/>
+          <w:sz w:val="18"/>
+          <w:szCs w:val="18"/>
+        </w:rPr>
+        <w:t>java.sql.Date</w:t>
+      </w:r>
+    </w:p>
+    <w:p>
+      <w:pPr>
+        <w:spacing w:after="0" w:line="240" w:lineRule="auto"/>
+      </w:pPr>
+      <w:r>
+        <w:lastRenderedPageBreak/>
+        <w:t>8. Identifier Generation:</w:t>
+      </w:r>
+    </w:p>
+    <w:p>
+      <w:pPr>
+        <w:autoSpaceDE w:val="0"/>
+        <w:autoSpaceDN w:val="0"/>
+        <w:adjustRightInd w:val="0"/>
+        <w:spacing w:after="0" w:line="240" w:lineRule="auto"/>
+        <w:rPr>
+          <w:rFonts w:ascii="Utopia-Regular" w:hAnsi="Utopia-Regular" w:cs="Utopia-Regular"/>
+          <w:sz w:val="18"/>
+          <w:szCs w:val="18"/>
+        </w:rPr>
+      </w:pPr>
+      <w:r>
+        <w:t xml:space="preserve">     </w:t>
+      </w:r>
+      <w:r>
+        <w:rPr>
+          <w:rFonts w:ascii="Utopia-Regular" w:hAnsi="Utopia-Regular" w:cs="Utopia-Regular"/>
+          <w:sz w:val="18"/>
+          <w:szCs w:val="18"/>
+        </w:rPr>
+        <w:t>Applications can choose one of four different id generation strategies by specifying a strategy in</w:t>
+      </w:r>
+    </w:p>
+    <w:p>
+      <w:pPr>
+        <w:autoSpaceDE w:val="0"/>
+        <w:autoSpaceDN w:val="0"/>
+        <w:adjustRightInd w:val="0"/>
+        <w:spacing w:after="0" w:line="240" w:lineRule="auto"/>
+        <w:rPr>
+          <w:rFonts w:ascii="Utopia-Regular" w:hAnsi="Utopia-Regular" w:cs="Utopia-Regular"/>
+          <w:sz w:val="18"/>
+          <w:szCs w:val="18"/>
+        </w:rPr>
+      </w:pPr>
+      <w:r>
+        <w:rPr>
+          <w:rFonts w:ascii="Utopia-Regular" w:hAnsi="Utopia-Regular" w:cs="Utopia-Regular"/>
+          <w:sz w:val="18"/>
+          <w:szCs w:val="18"/>
+        </w:rPr>
+        <w:t xml:space="preserve">the </w:t>
+      </w:r>
+      <w:r>
+        <w:rPr>
+          <w:rFonts w:ascii="TheSansMonoCondensed-Plain" w:hAnsi="TheSansMonoCondensed-Plain" w:cs="TheSansMonoCondensed-Plain"/>
+          <w:sz w:val="18"/>
+          <w:szCs w:val="18"/>
+        </w:rPr>
+        <w:t xml:space="preserve">strategy </w:t>
+      </w:r>
+      <w:r>
+        <w:rPr>
+          <w:rFonts w:ascii="Utopia-Regular" w:hAnsi="Utopia-Regular" w:cs="Utopia-Regular"/>
+          <w:sz w:val="18"/>
+          <w:szCs w:val="18"/>
+        </w:rPr>
+        <w:t xml:space="preserve">element. The value can be any one of </w:t>
+      </w:r>
+      <w:r>
+        <w:rPr>
+          <w:rFonts w:ascii="TheSansMonoCondensed-Plain" w:hAnsi="TheSansMonoCondensed-Plain" w:cs="TheSansMonoCondensed-Plain"/>
+          <w:sz w:val="18"/>
+          <w:szCs w:val="18"/>
+        </w:rPr>
+        <w:t>AUTO</w:t>
+      </w:r>
+      <w:r>
+        <w:rPr>
+          <w:rFonts w:ascii="Utopia-Regular" w:hAnsi="Utopia-Regular" w:cs="Utopia-Regular"/>
+          <w:sz w:val="23"/>
+          <w:szCs w:val="23"/>
+        </w:rPr>
+        <w:t xml:space="preserve">, </w:t>
+      </w:r>
+      <w:r>
+        <w:rPr>
+          <w:rFonts w:ascii="TheSansMonoCondensed-Plain" w:hAnsi="TheSansMonoCondensed-Plain" w:cs="TheSansMonoCondensed-Plain"/>
+          <w:sz w:val="18"/>
+          <w:szCs w:val="18"/>
+        </w:rPr>
+        <w:t>TABLE</w:t>
+      </w:r>
+      <w:r>
+        <w:rPr>
+          <w:rFonts w:ascii="Utopia-Regular" w:hAnsi="Utopia-Regular" w:cs="Utopia-Regular"/>
+          <w:sz w:val="18"/>
+          <w:szCs w:val="18"/>
+        </w:rPr>
+        <w:t xml:space="preserve">, </w:t>
+      </w:r>
+      <w:r>
+        <w:rPr>
+          <w:rFonts w:ascii="TheSansMonoCondensed-Plain" w:hAnsi="TheSansMonoCondensed-Plain" w:cs="TheSansMonoCondensed-Plain"/>
+          <w:sz w:val="18"/>
+          <w:szCs w:val="18"/>
+        </w:rPr>
+        <w:t>SEQUENCE</w:t>
+      </w:r>
+      <w:r>
+        <w:rPr>
+          <w:rFonts w:ascii="Utopia-Regular" w:hAnsi="Utopia-Regular" w:cs="Utopia-Regular"/>
+          <w:sz w:val="18"/>
+          <w:szCs w:val="18"/>
+        </w:rPr>
+        <w:t xml:space="preserve">, or </w:t>
+      </w:r>
+      <w:r>
+        <w:rPr>
+          <w:rFonts w:ascii="TheSansMonoCondensed-Plain" w:hAnsi="TheSansMonoCondensed-Plain" w:cs="TheSansMonoCondensed-Plain"/>
+          <w:sz w:val="18"/>
+          <w:szCs w:val="18"/>
+        </w:rPr>
+        <w:t xml:space="preserve">IDENTITY </w:t>
+      </w:r>
+      <w:r>
+        <w:rPr>
+          <w:rFonts w:ascii="Utopia-Regular" w:hAnsi="Utopia-Regular" w:cs="Utopia-Regular"/>
+          <w:sz w:val="18"/>
+          <w:szCs w:val="18"/>
+        </w:rPr>
+        <w:t>enumerated</w:t>
+      </w:r>
+    </w:p>
+    <w:p>
+      <w:pPr>
+        <w:spacing w:after="0" w:line="240" w:lineRule="auto"/>
+        <w:rPr>
+          <w:rFonts w:ascii="Utopia-Regular" w:hAnsi="Utopia-Regular" w:cs="Utopia-Regular"/>
+          <w:sz w:val="18"/>
+          <w:szCs w:val="18"/>
+        </w:rPr>
+      </w:pPr>
+      <w:r>
+        <w:rPr>
+          <w:rFonts w:ascii="Utopia-Regular" w:hAnsi="Utopia-Regular" w:cs="Utopia-Regular"/>
+          <w:sz w:val="18"/>
+          <w:szCs w:val="18"/>
+        </w:rPr>
+        <w:t xml:space="preserve">values of the </w:t>
+      </w:r>
+      <w:r>
+        <w:rPr>
+          <w:rFonts w:ascii="TheSansMonoCondensed-Plain" w:hAnsi="TheSansMonoCondensed-Plain" w:cs="TheSansMonoCondensed-Plain"/>
+          <w:sz w:val="18"/>
+          <w:szCs w:val="18"/>
+        </w:rPr>
+        <w:t xml:space="preserve">GenerationType </w:t>
+      </w:r>
+      <w:r>
+        <w:rPr>
+          <w:rFonts w:ascii="Utopia-Regular" w:hAnsi="Utopia-Regular" w:cs="Utopia-Regular"/>
+          <w:sz w:val="18"/>
+          <w:szCs w:val="18"/>
+        </w:rPr>
+        <w:t xml:space="preserve">enumerated type. </w:t>
+      </w:r>
+    </w:p>
+    <w:p>
+      <w:pPr>
+        <w:spacing w:after="0" w:line="240" w:lineRule="auto"/>
+        <w:rPr>
+          <w:rFonts w:ascii="Utopia-Regular" w:hAnsi="Utopia-Regular" w:cs="Utopia-Regular"/>
+          <w:sz w:val="18"/>
+          <w:szCs w:val="18"/>
+        </w:rPr>
+      </w:pPr>
+    </w:p>
+    <w:p>
+      <w:pPr>
+        <w:spacing w:after="0" w:line="240" w:lineRule="auto"/>
+        <w:rPr>
+          <w:rFonts w:ascii="Utopia-Regular" w:hAnsi="Utopia-Regular" w:cs="Utopia-Regular"/>
+          <w:sz w:val="18"/>
+          <w:szCs w:val="18"/>
+        </w:rPr>
+      </w:pPr>
+      <w:r>
+        <w:rPr>
+          <w:rFonts w:ascii="Utopia-Regular" w:hAnsi="Utopia-Regular" w:cs="Utopia-Regular"/>
+          <w:sz w:val="18"/>
+          <w:szCs w:val="18"/>
+        </w:rPr>
+        <w:t>Automatic id generation:</w:t>
+      </w:r>
+    </w:p>
+    <w:p>
+      <w:pPr>
+        <w:autoSpaceDE w:val="0"/>
+        <w:autoSpaceDN w:val="0"/>
+        <w:adjustRightInd w:val="0"/>
+        <w:spacing w:after="0" w:line="240" w:lineRule="auto"/>
+        <w:rPr>
+          <w:rFonts w:ascii="Utopia-Regular" w:hAnsi="Utopia-Regular" w:cs="Utopia-Regular"/>
+          <w:sz w:val="18"/>
+          <w:szCs w:val="18"/>
+        </w:rPr>
+      </w:pPr>
+      <w:r>
+        <w:rPr>
+          <w:rFonts w:ascii="Utopia-Regular" w:hAnsi="Utopia-Regular" w:cs="Utopia-Regular"/>
+          <w:sz w:val="18"/>
+          <w:szCs w:val="18"/>
+        </w:rPr>
+        <w:t>If an application does not care what kind of generation is used by the provider but wants generation to</w:t>
+      </w:r>
+    </w:p>
+    <w:p>
+      <w:pPr>
+        <w:autoSpaceDE w:val="0"/>
+        <w:autoSpaceDN w:val="0"/>
+        <w:adjustRightInd w:val="0"/>
+        <w:spacing w:after="0" w:line="240" w:lineRule="auto"/>
+        <w:rPr>
+          <w:rFonts w:ascii="Utopia-Regular" w:hAnsi="Utopia-Regular" w:cs="Utopia-Regular"/>
+          <w:sz w:val="18"/>
+          <w:szCs w:val="18"/>
+        </w:rPr>
+      </w:pPr>
+      <w:r>
+        <w:rPr>
+          <w:rFonts w:ascii="Utopia-Regular" w:hAnsi="Utopia-Regular" w:cs="Utopia-Regular"/>
+          <w:sz w:val="18"/>
+          <w:szCs w:val="18"/>
+        </w:rPr>
+        <w:t xml:space="preserve">occur, it can specify a strategy of </w:t>
+      </w:r>
+      <w:r>
+        <w:rPr>
+          <w:rFonts w:ascii="TheSansMonoCondensed-Plain" w:hAnsi="TheSansMonoCondensed-Plain" w:cs="TheSansMonoCondensed-Plain"/>
+          <w:sz w:val="18"/>
+          <w:szCs w:val="18"/>
+        </w:rPr>
+        <w:t>AUTO</w:t>
+      </w:r>
+      <w:r>
+        <w:rPr>
+          <w:rFonts w:ascii="Utopia-Regular" w:hAnsi="Utopia-Regular" w:cs="Utopia-Regular"/>
+          <w:sz w:val="18"/>
+          <w:szCs w:val="18"/>
+        </w:rPr>
+        <w:t>. This means that the provider will use whatever strategy it wants</w:t>
+      </w:r>
+    </w:p>
+    <w:p>
+      <w:pPr>
+        <w:spacing w:after="0" w:line="240" w:lineRule="auto"/>
+      </w:pPr>
+      <w:r>
+        <w:rPr>
+          <w:rFonts w:ascii="Utopia-Regular" w:hAnsi="Utopia-Regular" w:cs="Utopia-Regular"/>
+          <w:sz w:val="18"/>
+          <w:szCs w:val="18"/>
+        </w:rPr>
+        <w:t>to generate identifiers.</w:t>
+      </w:r>
+    </w:p>
+    <w:p>
+      <w:pPr>
+        <w:spacing w:after="0" w:line="240" w:lineRule="auto"/>
+      </w:pPr>
     </w:p>
     <w:p>
       <w:pPr>
@@ -396,6 +1271,127 @@
     </w:sectPr>
   </w:body>
 </w:document>
+</file>
+
+<file path=word/numbering.xml><?xml version="1.0" encoding="utf-8"?>
+<w:numbering xmlns:ve="http://schemas.openxmlformats.org/markup-compatibility/2006" xmlns:o="urn:schemas-microsoft-com:office:office" xmlns:r="http://schemas.openxmlformats.org/officeDocument/2006/relationships" xmlns:m="http://schemas.openxmlformats.org/officeDocument/2006/math" xmlns:v="urn:schemas-microsoft-com:vml" xmlns:wp="http://schemas.openxmlformats.org/drawingml/2006/wordprocessingDrawing" xmlns:w10="urn:schemas-microsoft-com:office:word" xmlns:w="http://schemas.openxmlformats.org/wordprocessingml/2006/main" xmlns:wne="http://schemas.microsoft.com/office/word/2006/wordml">
+  <w:abstractNum w:abstractNumId="0">
+    <w:nsid w:val="57F35B4A"/>
+    <w:multiLevelType w:val="hybridMultilevel"/>
+    <w:tmpl w:val="C8423D48"/>
+    <w:lvl w:ilvl="0" w:tplc="04090001">
+      <w:start w:val="1"/>
+      <w:numFmt w:val="bullet"/>
+      <w:lvlText w:val=""/>
+      <w:lvlJc w:val="left"/>
+      <w:pPr>
+        <w:ind w:left="720" w:hanging="360"/>
+      </w:pPr>
+      <w:rPr>
+        <w:rFonts w:ascii="Symbol" w:hAnsi="Symbol" w:hint="default"/>
+      </w:rPr>
+    </w:lvl>
+    <w:lvl w:ilvl="1" w:tplc="04090003" w:tentative="1">
+      <w:start w:val="1"/>
+      <w:numFmt w:val="bullet"/>
+      <w:lvlText w:val="o"/>
+      <w:lvlJc w:val="left"/>
+      <w:pPr>
+        <w:ind w:left="1440" w:hanging="360"/>
+      </w:pPr>
+      <w:rPr>
+        <w:rFonts w:ascii="Courier New" w:hAnsi="Courier New" w:cs="Courier New" w:hint="default"/>
+      </w:rPr>
+    </w:lvl>
+    <w:lvl w:ilvl="2" w:tplc="04090005" w:tentative="1">
+      <w:start w:val="1"/>
+      <w:numFmt w:val="bullet"/>
+      <w:lvlText w:val=""/>
+      <w:lvlJc w:val="left"/>
+      <w:pPr>
+        <w:ind w:left="2160" w:hanging="360"/>
+      </w:pPr>
+      <w:rPr>
+        <w:rFonts w:ascii="Wingdings" w:hAnsi="Wingdings" w:hint="default"/>
+      </w:rPr>
+    </w:lvl>
+    <w:lvl w:ilvl="3" w:tplc="04090001" w:tentative="1">
+      <w:start w:val="1"/>
+      <w:numFmt w:val="bullet"/>
+      <w:lvlText w:val=""/>
+      <w:lvlJc w:val="left"/>
+      <w:pPr>
+        <w:ind w:left="2880" w:hanging="360"/>
+      </w:pPr>
+      <w:rPr>
+        <w:rFonts w:ascii="Symbol" w:hAnsi="Symbol" w:hint="default"/>
+      </w:rPr>
+    </w:lvl>
+    <w:lvl w:ilvl="4" w:tplc="04090003" w:tentative="1">
+      <w:start w:val="1"/>
+      <w:numFmt w:val="bullet"/>
+      <w:lvlText w:val="o"/>
+      <w:lvlJc w:val="left"/>
+      <w:pPr>
+        <w:ind w:left="3600" w:hanging="360"/>
+      </w:pPr>
+      <w:rPr>
+        <w:rFonts w:ascii="Courier New" w:hAnsi="Courier New" w:cs="Courier New" w:hint="default"/>
+      </w:rPr>
+    </w:lvl>
+    <w:lvl w:ilvl="5" w:tplc="04090005" w:tentative="1">
+      <w:start w:val="1"/>
+      <w:numFmt w:val="bullet"/>
+      <w:lvlText w:val=""/>
+      <w:lvlJc w:val="left"/>
+      <w:pPr>
+        <w:ind w:left="4320" w:hanging="360"/>
+      </w:pPr>
+      <w:rPr>
+        <w:rFonts w:ascii="Wingdings" w:hAnsi="Wingdings" w:hint="default"/>
+      </w:rPr>
+    </w:lvl>
+    <w:lvl w:ilvl="6" w:tplc="04090001" w:tentative="1">
+      <w:start w:val="1"/>
+      <w:numFmt w:val="bullet"/>
+      <w:lvlText w:val=""/>
+      <w:lvlJc w:val="left"/>
+      <w:pPr>
+        <w:ind w:left="5040" w:hanging="360"/>
+      </w:pPr>
+      <w:rPr>
+        <w:rFonts w:ascii="Symbol" w:hAnsi="Symbol" w:hint="default"/>
+      </w:rPr>
+    </w:lvl>
+    <w:lvl w:ilvl="7" w:tplc="04090003" w:tentative="1">
+      <w:start w:val="1"/>
+      <w:numFmt w:val="bullet"/>
+      <w:lvlText w:val="o"/>
+      <w:lvlJc w:val="left"/>
+      <w:pPr>
+        <w:ind w:left="5760" w:hanging="360"/>
+      </w:pPr>
+      <w:rPr>
+        <w:rFonts w:ascii="Courier New" w:hAnsi="Courier New" w:cs="Courier New" w:hint="default"/>
+      </w:rPr>
+    </w:lvl>
+    <w:lvl w:ilvl="8" w:tplc="04090005" w:tentative="1">
+      <w:start w:val="1"/>
+      <w:numFmt w:val="bullet"/>
+      <w:lvlText w:val=""/>
+      <w:lvlJc w:val="left"/>
+      <w:pPr>
+        <w:ind w:left="6480" w:hanging="360"/>
+      </w:pPr>
+      <w:rPr>
+        <w:rFonts w:ascii="Wingdings" w:hAnsi="Wingdings" w:hint="default"/>
+      </w:rPr>
+    </w:lvl>
+  </w:abstractNum>
+  <w:num w:numId="1">
+    <w:abstractNumId w:val="0"/>
+  </w:num>
+</w:numbering>
 </file>
 
 <file path=word/styles.xml><?xml version="1.0" encoding="utf-8"?>
@@ -586,6 +1582,17 @@
     <w:uiPriority w:val="99"/>
     <w:semiHidden/>
     <w:unhideWhenUsed/>
+  </w:style>
+  <w:style w:type="paragraph" w:styleId="ListParagraph">
+    <w:name w:val="List Paragraph"/>
+    <w:basedOn w:val="Normal"/>
+    <w:uiPriority w:val="34"/>
+    <w:qFormat/>
+    <w:rsid w:val="00575AA9"/>
+    <w:pPr>
+      <w:ind w:left="720"/>
+      <w:contextualSpacing/>
+    </w:pPr>
   </w:style>
 </w:styles>
 </file>

</xml_diff>

<commit_message>
primary key generator type = table
</commit_message>
<xml_diff>
--- a/documents/Hibernate_JPA_NOTES.docx
+++ b/documents/Hibernate_JPA_NOTES.docx
@@ -1252,16 +1252,1243 @@
     </w:p>
     <w:p>
       <w:pPr>
-        <w:spacing w:after="0" w:line="240" w:lineRule="auto"/>
-      </w:pPr>
-    </w:p>
-    <w:p>
-      <w:pPr>
-        <w:spacing w:after="0" w:line="240" w:lineRule="auto"/>
-      </w:pPr>
-      <w:r>
-        <w:br/>
-      </w:r>
+        <w:autoSpaceDE w:val="0"/>
+        <w:autoSpaceDN w:val="0"/>
+        <w:adjustRightInd w:val="0"/>
+        <w:spacing w:after="0" w:line="240" w:lineRule="auto"/>
+        <w:rPr>
+          <w:rFonts w:ascii="TheSansMonoCondensed-Plain" w:hAnsi="TheSansMonoCondensed-Plain" w:cs="TheSansMonoCondensed-Plain"/>
+          <w:sz w:val="18"/>
+          <w:szCs w:val="18"/>
+        </w:rPr>
+      </w:pPr>
+      <w:r>
+        <w:rPr>
+          <w:rFonts w:ascii="TheSansMonoCondensed-Plain" w:hAnsi="TheSansMonoCondensed-Plain" w:cs="TheSansMonoCondensed-Plain"/>
+          <w:sz w:val="18"/>
+          <w:szCs w:val="18"/>
+        </w:rPr>
+        <w:t>@Entity</w:t>
+      </w:r>
+    </w:p>
+    <w:p>
+      <w:pPr>
+        <w:autoSpaceDE w:val="0"/>
+        <w:autoSpaceDN w:val="0"/>
+        <w:adjustRightInd w:val="0"/>
+        <w:spacing w:after="0" w:line="240" w:lineRule="auto"/>
+        <w:rPr>
+          <w:rFonts w:ascii="TheSansMonoCondensed-Plain" w:hAnsi="TheSansMonoCondensed-Plain" w:cs="TheSansMonoCondensed-Plain"/>
+          <w:sz w:val="18"/>
+          <w:szCs w:val="18"/>
+        </w:rPr>
+      </w:pPr>
+      <w:r>
+        <w:rPr>
+          <w:rFonts w:ascii="TheSansMonoCondensed-Plain" w:hAnsi="TheSansMonoCondensed-Plain" w:cs="TheSansMonoCondensed-Plain"/>
+          <w:sz w:val="18"/>
+          <w:szCs w:val="18"/>
+        </w:rPr>
+        <w:t>public class Employee {</w:t>
+      </w:r>
+    </w:p>
+    <w:p>
+      <w:pPr>
+        <w:autoSpaceDE w:val="0"/>
+        <w:autoSpaceDN w:val="0"/>
+        <w:adjustRightInd w:val="0"/>
+        <w:spacing w:after="0" w:line="240" w:lineRule="auto"/>
+        <w:rPr>
+          <w:rFonts w:ascii="TheSansMonoCondensed-Plain" w:hAnsi="TheSansMonoCondensed-Plain" w:cs="TheSansMonoCondensed-Plain"/>
+          <w:sz w:val="18"/>
+          <w:szCs w:val="18"/>
+        </w:rPr>
+      </w:pPr>
+      <w:r>
+        <w:rPr>
+          <w:rFonts w:ascii="TheSansMonoCondensed-Plain" w:hAnsi="TheSansMonoCondensed-Plain" w:cs="TheSansMonoCondensed-Plain"/>
+          <w:sz w:val="18"/>
+          <w:szCs w:val="18"/>
+        </w:rPr>
+        <w:t>@Id @GeneratedValue(strategy=GenerationType.AUTO)</w:t>
+      </w:r>
+    </w:p>
+    <w:p>
+      <w:pPr>
+        <w:autoSpaceDE w:val="0"/>
+        <w:autoSpaceDN w:val="0"/>
+        <w:adjustRightInd w:val="0"/>
+        <w:spacing w:after="0" w:line="240" w:lineRule="auto"/>
+        <w:rPr>
+          <w:rFonts w:ascii="TheSansMonoCondensed-Plain" w:hAnsi="TheSansMonoCondensed-Plain" w:cs="TheSansMonoCondensed-Plain"/>
+          <w:sz w:val="18"/>
+          <w:szCs w:val="18"/>
+        </w:rPr>
+      </w:pPr>
+      <w:r>
+        <w:rPr>
+          <w:rFonts w:ascii="TheSansMonoCondensed-Plain" w:hAnsi="TheSansMonoCondensed-Plain" w:cs="TheSansMonoCondensed-Plain"/>
+          <w:sz w:val="18"/>
+          <w:szCs w:val="18"/>
+        </w:rPr>
+        <w:t>private int id;</w:t>
+      </w:r>
+    </w:p>
+    <w:p>
+      <w:pPr>
+        <w:autoSpaceDE w:val="0"/>
+        <w:autoSpaceDN w:val="0"/>
+        <w:adjustRightInd w:val="0"/>
+        <w:spacing w:after="0" w:line="240" w:lineRule="auto"/>
+        <w:rPr>
+          <w:rFonts w:ascii="TheSansMonoCondensed-Plain" w:hAnsi="TheSansMonoCondensed-Plain" w:cs="TheSansMonoCondensed-Plain"/>
+          <w:sz w:val="18"/>
+          <w:szCs w:val="18"/>
+        </w:rPr>
+      </w:pPr>
+      <w:r>
+        <w:rPr>
+          <w:rFonts w:ascii="TheSansMonoCondensed-Plain" w:hAnsi="TheSansMonoCondensed-Plain" w:cs="TheSansMonoCondensed-Plain"/>
+          <w:sz w:val="18"/>
+          <w:szCs w:val="18"/>
+        </w:rPr>
+        <w:t>// ...</w:t>
+      </w:r>
+    </w:p>
+    <w:p>
+      <w:pPr>
+        <w:spacing w:after="0" w:line="240" w:lineRule="auto"/>
+        <w:rPr>
+          <w:rFonts w:ascii="TheSansMonoCondensed-Plain" w:hAnsi="TheSansMonoCondensed-Plain" w:cs="TheSansMonoCondensed-Plain"/>
+          <w:sz w:val="18"/>
+          <w:szCs w:val="18"/>
+        </w:rPr>
+      </w:pPr>
+      <w:r>
+        <w:rPr>
+          <w:rFonts w:ascii="TheSansMonoCondensed-Plain" w:hAnsi="TheSansMonoCondensed-Plain" w:cs="TheSansMonoCondensed-Plain"/>
+          <w:sz w:val="18"/>
+          <w:szCs w:val="18"/>
+        </w:rPr>
+        <w:t>}</w:t>
+      </w:r>
+    </w:p>
+    <w:p>
+      <w:pPr>
+        <w:spacing w:after="0" w:line="240" w:lineRule="auto"/>
+        <w:rPr>
+          <w:rFonts w:ascii="TheSansMonoCondensed-Plain" w:hAnsi="TheSansMonoCondensed-Plain" w:cs="TheSansMonoCondensed-Plain"/>
+          <w:sz w:val="18"/>
+          <w:szCs w:val="18"/>
+        </w:rPr>
+      </w:pPr>
+    </w:p>
+    <w:p>
+      <w:pPr>
+        <w:spacing w:after="0" w:line="240" w:lineRule="auto"/>
+        <w:rPr>
+          <w:rFonts w:ascii="TheSansMonoCondensed-Plain" w:hAnsi="TheSansMonoCondensed-Plain" w:cs="TheSansMonoCondensed-Plain"/>
+          <w:sz w:val="18"/>
+          <w:szCs w:val="18"/>
+        </w:rPr>
+      </w:pPr>
+    </w:p>
+    <w:p>
+      <w:pPr>
+        <w:spacing w:after="0" w:line="240" w:lineRule="auto"/>
+        <w:rPr>
+          <w:rFonts w:ascii="TheSansMonoCondensed-Plain" w:hAnsi="TheSansMonoCondensed-Plain" w:cs="TheSansMonoCondensed-Plain"/>
+          <w:sz w:val="18"/>
+          <w:szCs w:val="18"/>
+        </w:rPr>
+      </w:pPr>
+      <w:r>
+        <w:rPr>
+          <w:rFonts w:ascii="TheSansMonoCondensed-Plain" w:hAnsi="TheSansMonoCondensed-Plain" w:cs="TheSansMonoCondensed-Plain"/>
+          <w:sz w:val="18"/>
+          <w:szCs w:val="18"/>
+        </w:rPr>
+        <w:t>id generation using table:</w:t>
+      </w:r>
+    </w:p>
+    <w:p>
+      <w:pPr>
+        <w:autoSpaceDE w:val="0"/>
+        <w:autoSpaceDN w:val="0"/>
+        <w:adjustRightInd w:val="0"/>
+        <w:spacing w:after="0" w:line="240" w:lineRule="auto"/>
+        <w:rPr>
+          <w:rFonts w:ascii="Utopia-Regular" w:hAnsi="Utopia-Regular" w:cs="Utopia-Regular"/>
+          <w:sz w:val="18"/>
+          <w:szCs w:val="18"/>
+        </w:rPr>
+      </w:pPr>
+      <w:r>
+        <w:rPr>
+          <w:rFonts w:ascii="Utopia-Regular" w:hAnsi="Utopia-Regular" w:cs="Utopia-Regular"/>
+          <w:sz w:val="18"/>
+          <w:szCs w:val="18"/>
+        </w:rPr>
+        <w:t>The most flexible and portable way to generate identifiers is to use a database table. Not only will it</w:t>
+      </w:r>
+    </w:p>
+    <w:p>
+      <w:pPr>
+        <w:autoSpaceDE w:val="0"/>
+        <w:autoSpaceDN w:val="0"/>
+        <w:adjustRightInd w:val="0"/>
+        <w:spacing w:after="0" w:line="240" w:lineRule="auto"/>
+        <w:rPr>
+          <w:rFonts w:ascii="Utopia-Regular" w:hAnsi="Utopia-Regular" w:cs="Utopia-Regular"/>
+          <w:sz w:val="18"/>
+          <w:szCs w:val="18"/>
+        </w:rPr>
+      </w:pPr>
+      <w:r>
+        <w:rPr>
+          <w:rFonts w:ascii="Utopia-Regular" w:hAnsi="Utopia-Regular" w:cs="Utopia-Regular"/>
+          <w:sz w:val="18"/>
+          <w:szCs w:val="18"/>
+        </w:rPr>
+        <w:t>port to different databases but it also allows for storing multiple different identifier sequences for</w:t>
+      </w:r>
+    </w:p>
+    <w:p>
+      <w:pPr>
+        <w:autoSpaceDE w:val="0"/>
+        <w:autoSpaceDN w:val="0"/>
+        <w:adjustRightInd w:val="0"/>
+        <w:spacing w:after="0" w:line="240" w:lineRule="auto"/>
+        <w:rPr>
+          <w:rFonts w:ascii="Utopia-Regular" w:hAnsi="Utopia-Regular" w:cs="Utopia-Regular"/>
+          <w:sz w:val="18"/>
+          <w:szCs w:val="18"/>
+        </w:rPr>
+      </w:pPr>
+      <w:r>
+        <w:rPr>
+          <w:rFonts w:ascii="Utopia-Regular" w:hAnsi="Utopia-Regular" w:cs="Utopia-Regular"/>
+          <w:sz w:val="18"/>
+          <w:szCs w:val="18"/>
+        </w:rPr>
+        <w:t>different entities within the same table.</w:t>
+      </w:r>
+    </w:p>
+    <w:p>
+      <w:pPr>
+        <w:autoSpaceDE w:val="0"/>
+        <w:autoSpaceDN w:val="0"/>
+        <w:adjustRightInd w:val="0"/>
+        <w:spacing w:after="0" w:line="240" w:lineRule="auto"/>
+        <w:rPr>
+          <w:rFonts w:ascii="Utopia-Regular" w:hAnsi="Utopia-Regular" w:cs="Utopia-Regular"/>
+          <w:sz w:val="18"/>
+          <w:szCs w:val="18"/>
+        </w:rPr>
+      </w:pPr>
+      <w:r>
+        <w:rPr>
+          <w:rFonts w:ascii="Utopia-Regular" w:hAnsi="Utopia-Regular" w:cs="Utopia-Regular"/>
+          <w:sz w:val="18"/>
+          <w:szCs w:val="18"/>
+        </w:rPr>
+        <w:t>An id generation table should have two columns. The first column is a string type used to identify</w:t>
+      </w:r>
+    </w:p>
+    <w:p>
+      <w:pPr>
+        <w:autoSpaceDE w:val="0"/>
+        <w:autoSpaceDN w:val="0"/>
+        <w:adjustRightInd w:val="0"/>
+        <w:spacing w:after="0" w:line="240" w:lineRule="auto"/>
+        <w:rPr>
+          <w:rFonts w:ascii="Utopia-Regular" w:hAnsi="Utopia-Regular" w:cs="Utopia-Regular"/>
+          <w:sz w:val="18"/>
+          <w:szCs w:val="18"/>
+        </w:rPr>
+      </w:pPr>
+      <w:r>
+        <w:rPr>
+          <w:rFonts w:ascii="Utopia-Regular" w:hAnsi="Utopia-Regular" w:cs="Utopia-Regular"/>
+          <w:sz w:val="18"/>
+          <w:szCs w:val="18"/>
+        </w:rPr>
+        <w:t>the particular generator sequence. It is the primary key for all the generators in the table. The second</w:t>
+      </w:r>
+    </w:p>
+    <w:p>
+      <w:pPr>
+        <w:autoSpaceDE w:val="0"/>
+        <w:autoSpaceDN w:val="0"/>
+        <w:adjustRightInd w:val="0"/>
+        <w:spacing w:after="0" w:line="240" w:lineRule="auto"/>
+        <w:rPr>
+          <w:rFonts w:ascii="Utopia-Regular" w:hAnsi="Utopia-Regular" w:cs="Utopia-Regular"/>
+          <w:sz w:val="18"/>
+          <w:szCs w:val="18"/>
+        </w:rPr>
+      </w:pPr>
+      <w:r>
+        <w:rPr>
+          <w:rFonts w:ascii="Utopia-Regular" w:hAnsi="Utopia-Regular" w:cs="Utopia-Regular"/>
+          <w:sz w:val="18"/>
+          <w:szCs w:val="18"/>
+        </w:rPr>
+        <w:t>column is an integer type that stores the actual id sequence that is being generated. The value stored</w:t>
+      </w:r>
+    </w:p>
+    <w:p>
+      <w:pPr>
+        <w:autoSpaceDE w:val="0"/>
+        <w:autoSpaceDN w:val="0"/>
+        <w:adjustRightInd w:val="0"/>
+        <w:spacing w:after="0" w:line="240" w:lineRule="auto"/>
+        <w:rPr>
+          <w:rFonts w:ascii="Utopia-Regular" w:hAnsi="Utopia-Regular" w:cs="Utopia-Regular"/>
+          <w:sz w:val="18"/>
+          <w:szCs w:val="18"/>
+        </w:rPr>
+      </w:pPr>
+      <w:r>
+        <w:rPr>
+          <w:rFonts w:ascii="Utopia-Regular" w:hAnsi="Utopia-Regular" w:cs="Utopia-Regular"/>
+          <w:sz w:val="18"/>
+          <w:szCs w:val="18"/>
+        </w:rPr>
+        <w:t>in this column is the last identifier that was allocated in the sequence. Each defined generator</w:t>
+      </w:r>
+    </w:p>
+    <w:p>
+      <w:pPr>
+        <w:autoSpaceDE w:val="0"/>
+        <w:autoSpaceDN w:val="0"/>
+        <w:adjustRightInd w:val="0"/>
+        <w:spacing w:after="0" w:line="240" w:lineRule="auto"/>
+        <w:rPr>
+          <w:rFonts w:ascii="Utopia-Regular" w:hAnsi="Utopia-Regular" w:cs="Utopia-Regular"/>
+          <w:sz w:val="18"/>
+          <w:szCs w:val="18"/>
+        </w:rPr>
+      </w:pPr>
+      <w:r>
+        <w:rPr>
+          <w:rFonts w:ascii="Utopia-Regular" w:hAnsi="Utopia-Regular" w:cs="Utopia-Regular"/>
+          <w:sz w:val="18"/>
+          <w:szCs w:val="18"/>
+        </w:rPr>
+        <w:t>represents a row in the table.</w:t>
+      </w:r>
+    </w:p>
+    <w:p>
+      <w:pPr>
+        <w:autoSpaceDE w:val="0"/>
+        <w:autoSpaceDN w:val="0"/>
+        <w:adjustRightInd w:val="0"/>
+        <w:spacing w:after="0" w:line="240" w:lineRule="auto"/>
+        <w:rPr>
+          <w:rFonts w:ascii="Utopia-Regular" w:hAnsi="Utopia-Regular" w:cs="Utopia-Regular"/>
+          <w:sz w:val="18"/>
+          <w:szCs w:val="18"/>
+        </w:rPr>
+      </w:pPr>
+      <w:r>
+        <w:rPr>
+          <w:rFonts w:ascii="Utopia-Regular" w:hAnsi="Utopia-Regular" w:cs="Utopia-Regular"/>
+          <w:sz w:val="18"/>
+          <w:szCs w:val="18"/>
+        </w:rPr>
+        <w:t>The easiest way to use a table to generate identifiers is to simply specify the generation strategy</w:t>
+      </w:r>
+    </w:p>
+    <w:p>
+      <w:pPr>
+        <w:autoSpaceDE w:val="0"/>
+        <w:autoSpaceDN w:val="0"/>
+        <w:adjustRightInd w:val="0"/>
+        <w:spacing w:after="0" w:line="240" w:lineRule="auto"/>
+        <w:rPr>
+          <w:rFonts w:ascii="Utopia-Regular" w:hAnsi="Utopia-Regular" w:cs="Utopia-Regular"/>
+          <w:sz w:val="18"/>
+          <w:szCs w:val="18"/>
+        </w:rPr>
+      </w:pPr>
+      <w:r>
+        <w:rPr>
+          <w:rFonts w:ascii="Utopia-Regular" w:hAnsi="Utopia-Regular" w:cs="Utopia-Regular"/>
+          <w:sz w:val="18"/>
+          <w:szCs w:val="18"/>
+        </w:rPr>
+        <w:t xml:space="preserve">to be </w:t>
+      </w:r>
+      <w:r>
+        <w:rPr>
+          <w:rFonts w:ascii="TheSansMonoCondensed-Plain" w:hAnsi="TheSansMonoCondensed-Plain" w:cs="TheSansMonoCondensed-Plain"/>
+          <w:sz w:val="18"/>
+          <w:szCs w:val="18"/>
+        </w:rPr>
+        <w:t xml:space="preserve">TABLE </w:t>
+      </w:r>
+      <w:r>
+        <w:rPr>
+          <w:rFonts w:ascii="Utopia-Regular" w:hAnsi="Utopia-Regular" w:cs="Utopia-Regular"/>
+          <w:sz w:val="18"/>
+          <w:szCs w:val="18"/>
+        </w:rPr>
+        <w:t xml:space="preserve">in the </w:t>
+      </w:r>
+      <w:r>
+        <w:rPr>
+          <w:rFonts w:ascii="TheSansMonoCondensed-Plain" w:hAnsi="TheSansMonoCondensed-Plain" w:cs="TheSansMonoCondensed-Plain"/>
+          <w:sz w:val="18"/>
+          <w:szCs w:val="18"/>
+        </w:rPr>
+        <w:t xml:space="preserve">strategy </w:t>
+      </w:r>
+      <w:r>
+        <w:rPr>
+          <w:rFonts w:ascii="Utopia-Regular" w:hAnsi="Utopia-Regular" w:cs="Utopia-Regular"/>
+          <w:sz w:val="18"/>
+          <w:szCs w:val="18"/>
+        </w:rPr>
+        <w:t>element:</w:t>
+      </w:r>
+    </w:p>
+    <w:p>
+      <w:pPr>
+        <w:autoSpaceDE w:val="0"/>
+        <w:autoSpaceDN w:val="0"/>
+        <w:adjustRightInd w:val="0"/>
+        <w:spacing w:after="0" w:line="240" w:lineRule="auto"/>
+        <w:rPr>
+          <w:rFonts w:ascii="TheSansMonoCondensed-Plain" w:hAnsi="TheSansMonoCondensed-Plain" w:cs="TheSansMonoCondensed-Plain"/>
+          <w:sz w:val="18"/>
+          <w:szCs w:val="18"/>
+        </w:rPr>
+      </w:pPr>
+      <w:r>
+        <w:rPr>
+          <w:rFonts w:ascii="TheSansMonoCondensed-Plain" w:hAnsi="TheSansMonoCondensed-Plain" w:cs="TheSansMonoCondensed-Plain"/>
+          <w:sz w:val="18"/>
+          <w:szCs w:val="18"/>
+        </w:rPr>
+        <w:t>@Id @GeneratedValue(strategy=GenerationType.TABLE)</w:t>
+      </w:r>
+    </w:p>
+    <w:p>
+      <w:pPr>
+        <w:spacing w:after="0" w:line="240" w:lineRule="auto"/>
+        <w:rPr>
+          <w:rFonts w:ascii="TheSansMonoCondensed-Plain" w:hAnsi="TheSansMonoCondensed-Plain" w:cs="TheSansMonoCondensed-Plain"/>
+          <w:sz w:val="18"/>
+          <w:szCs w:val="18"/>
+        </w:rPr>
+      </w:pPr>
+      <w:r>
+        <w:rPr>
+          <w:rFonts w:ascii="TheSansMonoCondensed-Plain" w:hAnsi="TheSansMonoCondensed-Plain" w:cs="TheSansMonoCondensed-Plain"/>
+          <w:sz w:val="18"/>
+          <w:szCs w:val="18"/>
+        </w:rPr>
+        <w:t>private int id;</w:t>
+      </w:r>
+    </w:p>
+    <w:p>
+      <w:pPr>
+        <w:spacing w:after="0" w:line="240" w:lineRule="auto"/>
+      </w:pPr>
+    </w:p>
+    <w:p>
+      <w:pPr>
+        <w:autoSpaceDE w:val="0"/>
+        <w:autoSpaceDN w:val="0"/>
+        <w:adjustRightInd w:val="0"/>
+        <w:spacing w:after="0" w:line="240" w:lineRule="auto"/>
+        <w:rPr>
+          <w:rFonts w:ascii="Utopia-Regular" w:hAnsi="Utopia-Regular" w:cs="Utopia-Regular"/>
+          <w:sz w:val="18"/>
+          <w:szCs w:val="18"/>
+        </w:rPr>
+      </w:pPr>
+      <w:r>
+        <w:rPr>
+          <w:rFonts w:ascii="Utopia-Regular" w:hAnsi="Utopia-Regular" w:cs="Utopia-Regular"/>
+          <w:sz w:val="18"/>
+          <w:szCs w:val="18"/>
+        </w:rPr>
+        <w:t>Because the generation strategy is indicated but no generator has been specified, the provider</w:t>
+      </w:r>
+    </w:p>
+    <w:p>
+      <w:pPr>
+        <w:autoSpaceDE w:val="0"/>
+        <w:autoSpaceDN w:val="0"/>
+        <w:adjustRightInd w:val="0"/>
+        <w:spacing w:after="0" w:line="240" w:lineRule="auto"/>
+        <w:rPr>
+          <w:rFonts w:ascii="Utopia-Regular" w:hAnsi="Utopia-Regular" w:cs="Utopia-Regular"/>
+          <w:sz w:val="18"/>
+          <w:szCs w:val="18"/>
+        </w:rPr>
+      </w:pPr>
+      <w:r>
+        <w:rPr>
+          <w:rFonts w:ascii="Utopia-Regular" w:hAnsi="Utopia-Regular" w:cs="Utopia-Regular"/>
+          <w:sz w:val="18"/>
+          <w:szCs w:val="18"/>
+        </w:rPr>
+        <w:t>will assume a table of its own choosing. If schema generation is used, it will be created; if not, the</w:t>
+      </w:r>
+    </w:p>
+    <w:p>
+      <w:pPr>
+        <w:spacing w:after="0" w:line="240" w:lineRule="auto"/>
+        <w:rPr>
+          <w:rFonts w:ascii="Utopia-Regular" w:hAnsi="Utopia-Regular" w:cs="Utopia-Regular"/>
+          <w:sz w:val="18"/>
+          <w:szCs w:val="18"/>
+        </w:rPr>
+      </w:pPr>
+      <w:r>
+        <w:rPr>
+          <w:rFonts w:ascii="Utopia-Regular" w:hAnsi="Utopia-Regular" w:cs="Utopia-Regular"/>
+          <w:sz w:val="18"/>
+          <w:szCs w:val="18"/>
+        </w:rPr>
+        <w:t>default table assumed by the provider must be known and must exist in the database.</w:t>
+      </w:r>
+    </w:p>
+    <w:p>
+      <w:pPr>
+        <w:spacing w:after="0" w:line="240" w:lineRule="auto"/>
+        <w:rPr>
+          <w:rFonts w:ascii="Utopia-Regular" w:hAnsi="Utopia-Regular" w:cs="Utopia-Regular"/>
+          <w:sz w:val="18"/>
+          <w:szCs w:val="18"/>
+        </w:rPr>
+      </w:pPr>
+    </w:p>
+    <w:p>
+      <w:pPr>
+        <w:autoSpaceDE w:val="0"/>
+        <w:autoSpaceDN w:val="0"/>
+        <w:adjustRightInd w:val="0"/>
+        <w:spacing w:after="0" w:line="240" w:lineRule="auto"/>
+        <w:rPr>
+          <w:rFonts w:ascii="Utopia-Regular" w:hAnsi="Utopia-Regular" w:cs="Utopia-Regular"/>
+          <w:sz w:val="18"/>
+          <w:szCs w:val="18"/>
+        </w:rPr>
+      </w:pPr>
+      <w:r>
+        <w:rPr>
+          <w:rFonts w:ascii="Utopia-Regular" w:hAnsi="Utopia-Regular" w:cs="Utopia-Regular"/>
+          <w:sz w:val="18"/>
+          <w:szCs w:val="18"/>
+        </w:rPr>
+        <w:t>A more explicit approach would be to actually specify the table that is to be used for id storage. This</w:t>
+      </w:r>
+    </w:p>
+    <w:p>
+      <w:pPr>
+        <w:autoSpaceDE w:val="0"/>
+        <w:autoSpaceDN w:val="0"/>
+        <w:adjustRightInd w:val="0"/>
+        <w:spacing w:after="0" w:line="240" w:lineRule="auto"/>
+        <w:rPr>
+          <w:rFonts w:ascii="Utopia-Regular" w:hAnsi="Utopia-Regular" w:cs="Utopia-Regular"/>
+          <w:sz w:val="18"/>
+          <w:szCs w:val="18"/>
+        </w:rPr>
+      </w:pPr>
+      <w:r>
+        <w:rPr>
+          <w:rFonts w:ascii="Utopia-Regular" w:hAnsi="Utopia-Regular" w:cs="Utopia-Regular"/>
+          <w:sz w:val="18"/>
+          <w:szCs w:val="18"/>
+        </w:rPr>
+        <w:t>is done by defining a table generator that, contrary to what its name implies, does not actually</w:t>
+      </w:r>
+    </w:p>
+    <w:p>
+      <w:pPr>
+        <w:autoSpaceDE w:val="0"/>
+        <w:autoSpaceDN w:val="0"/>
+        <w:adjustRightInd w:val="0"/>
+        <w:spacing w:after="0" w:line="240" w:lineRule="auto"/>
+        <w:rPr>
+          <w:rFonts w:ascii="Utopia-Regular" w:hAnsi="Utopia-Regular" w:cs="Utopia-Regular"/>
+          <w:sz w:val="18"/>
+          <w:szCs w:val="18"/>
+        </w:rPr>
+      </w:pPr>
+      <w:r>
+        <w:rPr>
+          <w:rFonts w:ascii="Utopia-Regular" w:hAnsi="Utopia-Regular" w:cs="Utopia-Regular"/>
+          <w:sz w:val="18"/>
+          <w:szCs w:val="18"/>
+        </w:rPr>
+        <w:t>generate tables. Rather, it is an identifier generator that uses a table to store them. We can define one</w:t>
+      </w:r>
+    </w:p>
+    <w:p>
+      <w:pPr>
+        <w:autoSpaceDE w:val="0"/>
+        <w:autoSpaceDN w:val="0"/>
+        <w:adjustRightInd w:val="0"/>
+        <w:spacing w:after="0" w:line="240" w:lineRule="auto"/>
+        <w:rPr>
+          <w:rFonts w:ascii="TheSansMonoCondensed-Plain" w:hAnsi="TheSansMonoCondensed-Plain" w:cs="TheSansMonoCondensed-Plain"/>
+          <w:sz w:val="18"/>
+          <w:szCs w:val="18"/>
+        </w:rPr>
+      </w:pPr>
+      <w:r>
+        <w:rPr>
+          <w:rFonts w:ascii="Utopia-Regular" w:hAnsi="Utopia-Regular" w:cs="Utopia-Regular"/>
+          <w:sz w:val="18"/>
+          <w:szCs w:val="18"/>
+        </w:rPr>
+        <w:t xml:space="preserve">by using a </w:t>
+      </w:r>
+      <w:r>
+        <w:rPr>
+          <w:rFonts w:ascii="TheSansMonoCondensed-Plain" w:hAnsi="TheSansMonoCondensed-Plain" w:cs="TheSansMonoCondensed-Plain"/>
+          <w:sz w:val="18"/>
+          <w:szCs w:val="18"/>
+        </w:rPr>
+        <w:t xml:space="preserve">@TableGenerator </w:t>
+      </w:r>
+      <w:r>
+        <w:rPr>
+          <w:rFonts w:ascii="Utopia-Regular" w:hAnsi="Utopia-Regular" w:cs="Utopia-Regular"/>
+          <w:sz w:val="18"/>
+          <w:szCs w:val="18"/>
+        </w:rPr>
+        <w:t xml:space="preserve">annotation and then refer to it by name in the </w:t>
+      </w:r>
+      <w:r>
+        <w:rPr>
+          <w:rFonts w:ascii="TheSansMonoCondensed-Plain" w:hAnsi="TheSansMonoCondensed-Plain" w:cs="TheSansMonoCondensed-Plain"/>
+          <w:sz w:val="18"/>
+          <w:szCs w:val="18"/>
+        </w:rPr>
+        <w:t>@GeneratedValue</w:t>
+      </w:r>
+    </w:p>
+    <w:p>
+      <w:pPr>
+        <w:autoSpaceDE w:val="0"/>
+        <w:autoSpaceDN w:val="0"/>
+        <w:adjustRightInd w:val="0"/>
+        <w:spacing w:after="0" w:line="240" w:lineRule="auto"/>
+        <w:rPr>
+          <w:rFonts w:ascii="Utopia-Regular" w:hAnsi="Utopia-Regular" w:cs="Utopia-Regular"/>
+          <w:sz w:val="18"/>
+          <w:szCs w:val="18"/>
+        </w:rPr>
+      </w:pPr>
+      <w:r>
+        <w:rPr>
+          <w:rFonts w:ascii="Utopia-Regular" w:hAnsi="Utopia-Regular" w:cs="Utopia-Regular"/>
+          <w:sz w:val="18"/>
+          <w:szCs w:val="18"/>
+        </w:rPr>
+        <w:t>annotation:</w:t>
+      </w:r>
+    </w:p>
+    <w:p>
+      <w:pPr>
+        <w:autoSpaceDE w:val="0"/>
+        <w:autoSpaceDN w:val="0"/>
+        <w:adjustRightInd w:val="0"/>
+        <w:spacing w:after="0" w:line="240" w:lineRule="auto"/>
+        <w:rPr>
+          <w:rFonts w:ascii="TheSansMonoCondensed-Plain" w:hAnsi="TheSansMonoCondensed-Plain" w:cs="TheSansMonoCondensed-Plain"/>
+          <w:sz w:val="18"/>
+          <w:szCs w:val="18"/>
+        </w:rPr>
+      </w:pPr>
+      <w:r>
+        <w:rPr>
+          <w:rFonts w:ascii="TheSansMonoCondensed-Plain" w:hAnsi="TheSansMonoCondensed-Plain" w:cs="TheSansMonoCondensed-Plain"/>
+          <w:sz w:val="18"/>
+          <w:szCs w:val="18"/>
+        </w:rPr>
+        <w:t>@TableGenerator(name="Emp_Gen")</w:t>
+      </w:r>
+    </w:p>
+    <w:p>
+      <w:pPr>
+        <w:autoSpaceDE w:val="0"/>
+        <w:autoSpaceDN w:val="0"/>
+        <w:adjustRightInd w:val="0"/>
+        <w:spacing w:after="0" w:line="240" w:lineRule="auto"/>
+        <w:rPr>
+          <w:rFonts w:ascii="TheSansMonoCondensed-Plain" w:hAnsi="TheSansMonoCondensed-Plain" w:cs="TheSansMonoCondensed-Plain"/>
+          <w:sz w:val="18"/>
+          <w:szCs w:val="18"/>
+        </w:rPr>
+      </w:pPr>
+      <w:r>
+        <w:rPr>
+          <w:rFonts w:ascii="TheSansMonoCondensed-Plain" w:hAnsi="TheSansMonoCondensed-Plain" w:cs="TheSansMonoCondensed-Plain"/>
+          <w:sz w:val="18"/>
+          <w:szCs w:val="18"/>
+        </w:rPr>
+        <w:t>@Id @GeneratedValue(generator="Emp_Gen")</w:t>
+      </w:r>
+    </w:p>
+    <w:p>
+      <w:pPr>
+        <w:spacing w:after="0" w:line="240" w:lineRule="auto"/>
+        <w:rPr>
+          <w:rFonts w:ascii="TheSansMonoCondensed-Plain" w:hAnsi="TheSansMonoCondensed-Plain" w:cs="TheSansMonoCondensed-Plain"/>
+          <w:sz w:val="18"/>
+          <w:szCs w:val="18"/>
+        </w:rPr>
+      </w:pPr>
+      <w:r>
+        <w:rPr>
+          <w:rFonts w:ascii="TheSansMonoCondensed-Plain" w:hAnsi="TheSansMonoCondensed-Plain" w:cs="TheSansMonoCondensed-Plain"/>
+          <w:sz w:val="18"/>
+          <w:szCs w:val="18"/>
+        </w:rPr>
+        <w:t>private int id;</w:t>
+      </w:r>
+    </w:p>
+    <w:p>
+      <w:pPr>
+        <w:spacing w:after="0" w:line="240" w:lineRule="auto"/>
+        <w:rPr>
+          <w:rFonts w:ascii="TheSansMonoCondensed-Plain" w:hAnsi="TheSansMonoCondensed-Plain" w:cs="TheSansMonoCondensed-Plain"/>
+          <w:sz w:val="18"/>
+          <w:szCs w:val="18"/>
+        </w:rPr>
+      </w:pPr>
+    </w:p>
+    <w:p>
+      <w:pPr>
+        <w:autoSpaceDE w:val="0"/>
+        <w:autoSpaceDN w:val="0"/>
+        <w:adjustRightInd w:val="0"/>
+        <w:spacing w:after="0" w:line="240" w:lineRule="auto"/>
+        <w:rPr>
+          <w:rFonts w:ascii="Utopia-Regular" w:hAnsi="Utopia-Regular" w:cs="Utopia-Regular"/>
+          <w:sz w:val="18"/>
+          <w:szCs w:val="18"/>
+        </w:rPr>
+      </w:pPr>
+      <w:r>
+        <w:rPr>
+          <w:rFonts w:ascii="Utopia-Regular" w:hAnsi="Utopia-Regular" w:cs="Utopia-Regular"/>
+          <w:sz w:val="18"/>
+          <w:szCs w:val="18"/>
+        </w:rPr>
+        <w:t>A further qualifying approach would be to specify the table details, as in the following:</w:t>
+      </w:r>
+    </w:p>
+    <w:p>
+      <w:pPr>
+        <w:autoSpaceDE w:val="0"/>
+        <w:autoSpaceDN w:val="0"/>
+        <w:adjustRightInd w:val="0"/>
+        <w:spacing w:after="0" w:line="240" w:lineRule="auto"/>
+        <w:rPr>
+          <w:rFonts w:ascii="TheSansMonoCondensed-Plain" w:hAnsi="TheSansMonoCondensed-Plain" w:cs="TheSansMonoCondensed-Plain"/>
+          <w:sz w:val="18"/>
+          <w:szCs w:val="18"/>
+        </w:rPr>
+      </w:pPr>
+      <w:r>
+        <w:rPr>
+          <w:rFonts w:ascii="TheSansMonoCondensed-Plain" w:hAnsi="TheSansMonoCondensed-Plain" w:cs="TheSansMonoCondensed-Plain"/>
+          <w:sz w:val="18"/>
+          <w:szCs w:val="18"/>
+        </w:rPr>
+        <w:t>@TableGenerator(name="Emp_Gen",</w:t>
+      </w:r>
+    </w:p>
+    <w:p>
+      <w:pPr>
+        <w:autoSpaceDE w:val="0"/>
+        <w:autoSpaceDN w:val="0"/>
+        <w:adjustRightInd w:val="0"/>
+        <w:spacing w:after="0" w:line="240" w:lineRule="auto"/>
+        <w:rPr>
+          <w:rFonts w:ascii="TheSansMonoCondensed-Plain" w:hAnsi="TheSansMonoCondensed-Plain" w:cs="TheSansMonoCondensed-Plain"/>
+          <w:sz w:val="18"/>
+          <w:szCs w:val="18"/>
+        </w:rPr>
+      </w:pPr>
+      <w:r>
+        <w:rPr>
+          <w:rFonts w:ascii="TheSansMonoCondensed-Plain" w:hAnsi="TheSansMonoCondensed-Plain" w:cs="TheSansMonoCondensed-Plain"/>
+          <w:sz w:val="18"/>
+          <w:szCs w:val="18"/>
+        </w:rPr>
+        <w:t>table="ID_GEN",</w:t>
+      </w:r>
+    </w:p>
+    <w:p>
+      <w:pPr>
+        <w:autoSpaceDE w:val="0"/>
+        <w:autoSpaceDN w:val="0"/>
+        <w:adjustRightInd w:val="0"/>
+        <w:spacing w:after="0" w:line="240" w:lineRule="auto"/>
+        <w:rPr>
+          <w:rFonts w:ascii="TheSansMonoCondensed-Plain" w:hAnsi="TheSansMonoCondensed-Plain" w:cs="TheSansMonoCondensed-Plain"/>
+          <w:sz w:val="18"/>
+          <w:szCs w:val="18"/>
+        </w:rPr>
+      </w:pPr>
+      <w:r>
+        <w:rPr>
+          <w:rFonts w:ascii="TheSansMonoCondensed-Plain" w:hAnsi="TheSansMonoCondensed-Plain" w:cs="TheSansMonoCondensed-Plain"/>
+          <w:sz w:val="18"/>
+          <w:szCs w:val="18"/>
+        </w:rPr>
+        <w:t>pkColumnName="GEN_NAME",</w:t>
+      </w:r>
+    </w:p>
+    <w:p>
+      <w:pPr>
+        <w:spacing w:after="0" w:line="240" w:lineRule="auto"/>
+        <w:rPr>
+          <w:rFonts w:ascii="TheSansMonoCondensed-Plain" w:hAnsi="TheSansMonoCondensed-Plain" w:cs="TheSansMonoCondensed-Plain"/>
+          <w:sz w:val="18"/>
+          <w:szCs w:val="18"/>
+        </w:rPr>
+      </w:pPr>
+      <w:r>
+        <w:rPr>
+          <w:rFonts w:ascii="TheSansMonoCondensed-Plain" w:hAnsi="TheSansMonoCondensed-Plain" w:cs="TheSansMonoCondensed-Plain"/>
+          <w:sz w:val="18"/>
+          <w:szCs w:val="18"/>
+        </w:rPr>
+        <w:t>valueColumnName="GEN_VAL")</w:t>
+      </w:r>
+    </w:p>
+    <w:p>
+      <w:pPr>
+        <w:spacing w:after="0" w:line="240" w:lineRule="auto"/>
+        <w:rPr>
+          <w:rFonts w:ascii="TheSansMonoCondensed-Plain" w:hAnsi="TheSansMonoCondensed-Plain" w:cs="TheSansMonoCondensed-Plain"/>
+          <w:sz w:val="18"/>
+          <w:szCs w:val="18"/>
+        </w:rPr>
+      </w:pPr>
+    </w:p>
+    <w:p>
+      <w:pPr>
+        <w:spacing w:after="0" w:line="240" w:lineRule="auto"/>
+        <w:rPr>
+          <w:rFonts w:ascii="TheSansMonoCondensed-Plain" w:hAnsi="TheSansMonoCondensed-Plain" w:cs="TheSansMonoCondensed-Plain"/>
+          <w:sz w:val="18"/>
+          <w:szCs w:val="18"/>
+        </w:rPr>
+      </w:pPr>
+      <w:r>
+        <w:rPr>
+          <w:rFonts w:ascii="TheSansMonoCondensed-Plain" w:hAnsi="TheSansMonoCondensed-Plain" w:cs="TheSansMonoCondensed-Plain"/>
+          <w:sz w:val="18"/>
+          <w:szCs w:val="18"/>
+        </w:rPr>
+        <w:t>A more controlled way of doing this is:</w:t>
+      </w:r>
+    </w:p>
+    <w:p>
+      <w:pPr>
+        <w:autoSpaceDE w:val="0"/>
+        <w:autoSpaceDN w:val="0"/>
+        <w:adjustRightInd w:val="0"/>
+        <w:spacing w:after="0" w:line="240" w:lineRule="auto"/>
+        <w:rPr>
+          <w:rFonts w:ascii="TheSansMonoCondensed-Plain" w:hAnsi="TheSansMonoCondensed-Plain" w:cs="TheSansMonoCondensed-Plain"/>
+          <w:sz w:val="18"/>
+          <w:szCs w:val="18"/>
+        </w:rPr>
+      </w:pPr>
+      <w:r>
+        <w:rPr>
+          <w:rFonts w:ascii="TheSansMonoCondensed-Plain" w:hAnsi="TheSansMonoCondensed-Plain" w:cs="TheSansMonoCondensed-Plain"/>
+          <w:sz w:val="18"/>
+          <w:szCs w:val="18"/>
+        </w:rPr>
+        <w:t>@TableGenerator(name="Address_Gen",</w:t>
+      </w:r>
+    </w:p>
+    <w:p>
+      <w:pPr>
+        <w:autoSpaceDE w:val="0"/>
+        <w:autoSpaceDN w:val="0"/>
+        <w:adjustRightInd w:val="0"/>
+        <w:spacing w:after="0" w:line="240" w:lineRule="auto"/>
+        <w:rPr>
+          <w:rFonts w:ascii="TheSansMonoCondensed-Plain" w:hAnsi="TheSansMonoCondensed-Plain" w:cs="TheSansMonoCondensed-Plain"/>
+          <w:sz w:val="18"/>
+          <w:szCs w:val="18"/>
+        </w:rPr>
+      </w:pPr>
+      <w:r>
+        <w:rPr>
+          <w:rFonts w:ascii="TheSansMonoCondensed-Plain" w:hAnsi="TheSansMonoCondensed-Plain" w:cs="TheSansMonoCondensed-Plain"/>
+          <w:sz w:val="18"/>
+          <w:szCs w:val="18"/>
+        </w:rPr>
+        <w:t>table="ID_GEN",</w:t>
+      </w:r>
+    </w:p>
+    <w:p>
+      <w:pPr>
+        <w:autoSpaceDE w:val="0"/>
+        <w:autoSpaceDN w:val="0"/>
+        <w:adjustRightInd w:val="0"/>
+        <w:spacing w:after="0" w:line="240" w:lineRule="auto"/>
+        <w:rPr>
+          <w:rFonts w:ascii="TheSansMonoCondensed-Plain" w:hAnsi="TheSansMonoCondensed-Plain" w:cs="TheSansMonoCondensed-Plain"/>
+          <w:sz w:val="18"/>
+          <w:szCs w:val="18"/>
+        </w:rPr>
+      </w:pPr>
+      <w:r>
+        <w:rPr>
+          <w:rFonts w:ascii="TheSansMonoCondensed-Plain" w:hAnsi="TheSansMonoCondensed-Plain" w:cs="TheSansMonoCondensed-Plain"/>
+          <w:sz w:val="18"/>
+          <w:szCs w:val="18"/>
+        </w:rPr>
+        <w:t>pkColumnName="GEN_NAME",</w:t>
+      </w:r>
+    </w:p>
+    <w:p>
+      <w:pPr>
+        <w:autoSpaceDE w:val="0"/>
+        <w:autoSpaceDN w:val="0"/>
+        <w:adjustRightInd w:val="0"/>
+        <w:spacing w:after="0" w:line="240" w:lineRule="auto"/>
+        <w:rPr>
+          <w:rFonts w:ascii="TheSansMonoCondensed-Plain" w:hAnsi="TheSansMonoCondensed-Plain" w:cs="TheSansMonoCondensed-Plain"/>
+          <w:sz w:val="18"/>
+          <w:szCs w:val="18"/>
+        </w:rPr>
+      </w:pPr>
+      <w:r>
+        <w:rPr>
+          <w:rFonts w:ascii="TheSansMonoCondensed-Plain" w:hAnsi="TheSansMonoCondensed-Plain" w:cs="TheSansMonoCondensed-Plain"/>
+          <w:sz w:val="18"/>
+          <w:szCs w:val="18"/>
+        </w:rPr>
+        <w:t>valueColumnName="GEN_VAL",</w:t>
+      </w:r>
+    </w:p>
+    <w:p>
+      <w:pPr>
+        <w:autoSpaceDE w:val="0"/>
+        <w:autoSpaceDN w:val="0"/>
+        <w:adjustRightInd w:val="0"/>
+        <w:spacing w:after="0" w:line="240" w:lineRule="auto"/>
+        <w:rPr>
+          <w:rFonts w:ascii="TheSansMonoCondensed-Plain" w:hAnsi="TheSansMonoCondensed-Plain" w:cs="TheSansMonoCondensed-Plain"/>
+          <w:sz w:val="18"/>
+          <w:szCs w:val="18"/>
+        </w:rPr>
+      </w:pPr>
+      <w:r>
+        <w:rPr>
+          <w:rFonts w:ascii="TheSansMonoCondensed-Plain" w:hAnsi="TheSansMonoCondensed-Plain" w:cs="TheSansMonoCondensed-Plain"/>
+          <w:sz w:val="18"/>
+          <w:szCs w:val="18"/>
+        </w:rPr>
+        <w:t>pkColumnValue="Addr_Gen",</w:t>
+      </w:r>
+    </w:p>
+    <w:p>
+      <w:pPr>
+        <w:autoSpaceDE w:val="0"/>
+        <w:autoSpaceDN w:val="0"/>
+        <w:adjustRightInd w:val="0"/>
+        <w:spacing w:after="0" w:line="240" w:lineRule="auto"/>
+        <w:rPr>
+          <w:rFonts w:ascii="TheSansMonoCondensed-Plain" w:hAnsi="TheSansMonoCondensed-Plain" w:cs="TheSansMonoCondensed-Plain"/>
+          <w:sz w:val="18"/>
+          <w:szCs w:val="18"/>
+        </w:rPr>
+      </w:pPr>
+      <w:r>
+        <w:rPr>
+          <w:rFonts w:ascii="TheSansMonoCondensed-Plain" w:hAnsi="TheSansMonoCondensed-Plain" w:cs="TheSansMonoCondensed-Plain"/>
+          <w:sz w:val="18"/>
+          <w:szCs w:val="18"/>
+        </w:rPr>
+        <w:t>initialValue=10000,</w:t>
+      </w:r>
+    </w:p>
+    <w:p>
+      <w:pPr>
+        <w:autoSpaceDE w:val="0"/>
+        <w:autoSpaceDN w:val="0"/>
+        <w:adjustRightInd w:val="0"/>
+        <w:spacing w:after="0" w:line="240" w:lineRule="auto"/>
+        <w:rPr>
+          <w:rFonts w:ascii="TheSansMonoCondensed-Plain" w:hAnsi="TheSansMonoCondensed-Plain" w:cs="TheSansMonoCondensed-Plain"/>
+          <w:sz w:val="18"/>
+          <w:szCs w:val="18"/>
+        </w:rPr>
+      </w:pPr>
+      <w:r>
+        <w:rPr>
+          <w:rFonts w:ascii="TheSansMonoCondensed-Plain" w:hAnsi="TheSansMonoCondensed-Plain" w:cs="TheSansMonoCondensed-Plain"/>
+          <w:sz w:val="18"/>
+          <w:szCs w:val="18"/>
+        </w:rPr>
+        <w:t>allocationSize=100)</w:t>
+      </w:r>
+    </w:p>
+    <w:p>
+      <w:pPr>
+        <w:autoSpaceDE w:val="0"/>
+        <w:autoSpaceDN w:val="0"/>
+        <w:adjustRightInd w:val="0"/>
+        <w:spacing w:after="0" w:line="240" w:lineRule="auto"/>
+        <w:rPr>
+          <w:rFonts w:ascii="TheSansMonoCondensed-Plain" w:hAnsi="TheSansMonoCondensed-Plain" w:cs="TheSansMonoCondensed-Plain"/>
+          <w:sz w:val="18"/>
+          <w:szCs w:val="18"/>
+        </w:rPr>
+      </w:pPr>
+      <w:r>
+        <w:rPr>
+          <w:rFonts w:ascii="TheSansMonoCondensed-Plain" w:hAnsi="TheSansMonoCondensed-Plain" w:cs="TheSansMonoCondensed-Plain"/>
+          <w:sz w:val="18"/>
+          <w:szCs w:val="18"/>
+        </w:rPr>
+        <w:t>@Id @GeneratedValue(generator="Address_Gen")</w:t>
+      </w:r>
+    </w:p>
+    <w:p>
+      <w:pPr>
+        <w:spacing w:after="0" w:line="240" w:lineRule="auto"/>
+        <w:rPr>
+          <w:rFonts w:ascii="TheSansMonoCondensed-Plain" w:hAnsi="TheSansMonoCondensed-Plain" w:cs="TheSansMonoCondensed-Plain"/>
+          <w:sz w:val="18"/>
+          <w:szCs w:val="18"/>
+        </w:rPr>
+      </w:pPr>
+      <w:r>
+        <w:rPr>
+          <w:rFonts w:ascii="TheSansMonoCondensed-Plain" w:hAnsi="TheSansMonoCondensed-Plain" w:cs="TheSansMonoCondensed-Plain"/>
+          <w:sz w:val="18"/>
+          <w:szCs w:val="18"/>
+        </w:rPr>
+        <w:t>private int id;</w:t>
+      </w:r>
+    </w:p>
+    <w:p>
+      <w:pPr>
+        <w:spacing w:after="0" w:line="240" w:lineRule="auto"/>
+        <w:rPr>
+          <w:rFonts w:ascii="TheSansMonoCondensed-Plain" w:hAnsi="TheSansMonoCondensed-Plain" w:cs="TheSansMonoCondensed-Plain"/>
+          <w:sz w:val="18"/>
+          <w:szCs w:val="18"/>
+        </w:rPr>
+      </w:pPr>
+    </w:p>
+    <w:p>
+      <w:pPr>
+        <w:spacing w:after="0" w:line="240" w:lineRule="auto"/>
+        <w:rPr>
+          <w:rFonts w:ascii="TheSansMonoCondensed-Plain" w:hAnsi="TheSansMonoCondensed-Plain" w:cs="TheSansMonoCondensed-Plain"/>
+          <w:sz w:val="18"/>
+          <w:szCs w:val="18"/>
+        </w:rPr>
+      </w:pPr>
+      <w:r>
+        <w:rPr>
+          <w:rFonts w:ascii="TheSansMonoCondensed-Plain" w:hAnsi="TheSansMonoCondensed-Plain" w:cs="TheSansMonoCondensed-Plain"/>
+          <w:sz w:val="18"/>
+          <w:szCs w:val="18"/>
+        </w:rPr>
+        <w:t>The script for creating a table for this:</w:t>
+      </w:r>
+    </w:p>
+    <w:p>
+      <w:pPr>
+        <w:autoSpaceDE w:val="0"/>
+        <w:autoSpaceDN w:val="0"/>
+        <w:adjustRightInd w:val="0"/>
+        <w:spacing w:after="0" w:line="240" w:lineRule="auto"/>
+        <w:rPr>
+          <w:rFonts w:ascii="TheSansMonoCondensed-Plain" w:hAnsi="TheSansMonoCondensed-Plain" w:cs="TheSansMonoCondensed-Plain"/>
+          <w:sz w:val="18"/>
+          <w:szCs w:val="18"/>
+        </w:rPr>
+      </w:pPr>
+      <w:r>
+        <w:rPr>
+          <w:rFonts w:ascii="TheSansMonoCondensed-Plain" w:hAnsi="TheSansMonoCondensed-Plain" w:cs="TheSansMonoCondensed-Plain"/>
+          <w:sz w:val="18"/>
+          <w:szCs w:val="18"/>
+        </w:rPr>
+        <w:t>CREATE TABLE id_gen (</w:t>
+      </w:r>
+    </w:p>
+    <w:p>
+      <w:pPr>
+        <w:autoSpaceDE w:val="0"/>
+        <w:autoSpaceDN w:val="0"/>
+        <w:adjustRightInd w:val="0"/>
+        <w:spacing w:after="0" w:line="240" w:lineRule="auto"/>
+        <w:rPr>
+          <w:rFonts w:ascii="TheSansMonoCondensed-Plain" w:hAnsi="TheSansMonoCondensed-Plain" w:cs="TheSansMonoCondensed-Plain"/>
+          <w:sz w:val="18"/>
+          <w:szCs w:val="18"/>
+        </w:rPr>
+      </w:pPr>
+      <w:r>
+        <w:rPr>
+          <w:rFonts w:ascii="TheSansMonoCondensed-Plain" w:hAnsi="TheSansMonoCondensed-Plain" w:cs="TheSansMonoCondensed-Plain"/>
+          <w:sz w:val="18"/>
+          <w:szCs w:val="18"/>
+        </w:rPr>
+        <w:t>gen_name VARCHAR(80),</w:t>
+      </w:r>
+    </w:p>
+    <w:p>
+      <w:pPr>
+        <w:autoSpaceDE w:val="0"/>
+        <w:autoSpaceDN w:val="0"/>
+        <w:adjustRightInd w:val="0"/>
+        <w:spacing w:after="0" w:line="240" w:lineRule="auto"/>
+        <w:rPr>
+          <w:rFonts w:ascii="TheSansMonoCondensed-Plain" w:hAnsi="TheSansMonoCondensed-Plain" w:cs="TheSansMonoCondensed-Plain"/>
+          <w:sz w:val="18"/>
+          <w:szCs w:val="18"/>
+        </w:rPr>
+      </w:pPr>
+      <w:r>
+        <w:rPr>
+          <w:rFonts w:ascii="TheSansMonoCondensed-Plain" w:hAnsi="TheSansMonoCondensed-Plain" w:cs="TheSansMonoCondensed-Plain"/>
+          <w:sz w:val="18"/>
+          <w:szCs w:val="18"/>
+        </w:rPr>
+        <w:t>gen_val INTEGER,</w:t>
+      </w:r>
+    </w:p>
+    <w:p>
+      <w:pPr>
+        <w:autoSpaceDE w:val="0"/>
+        <w:autoSpaceDN w:val="0"/>
+        <w:adjustRightInd w:val="0"/>
+        <w:spacing w:after="0" w:line="240" w:lineRule="auto"/>
+        <w:rPr>
+          <w:rFonts w:ascii="TheSansMonoCondensed-Plain" w:hAnsi="TheSansMonoCondensed-Plain" w:cs="TheSansMonoCondensed-Plain"/>
+          <w:sz w:val="18"/>
+          <w:szCs w:val="18"/>
+        </w:rPr>
+      </w:pPr>
+      <w:r>
+        <w:rPr>
+          <w:rFonts w:ascii="TheSansMonoCondensed-Plain" w:hAnsi="TheSansMonoCondensed-Plain" w:cs="TheSansMonoCondensed-Plain"/>
+          <w:sz w:val="18"/>
+          <w:szCs w:val="18"/>
+        </w:rPr>
+        <w:t>CONSTRAINT pk_id_gen</w:t>
+      </w:r>
+    </w:p>
+    <w:p>
+      <w:pPr>
+        <w:autoSpaceDE w:val="0"/>
+        <w:autoSpaceDN w:val="0"/>
+        <w:adjustRightInd w:val="0"/>
+        <w:spacing w:after="0" w:line="240" w:lineRule="auto"/>
+        <w:rPr>
+          <w:rFonts w:ascii="TheSansMonoCondensed-Plain" w:hAnsi="TheSansMonoCondensed-Plain" w:cs="TheSansMonoCondensed-Plain"/>
+          <w:sz w:val="18"/>
+          <w:szCs w:val="18"/>
+        </w:rPr>
+      </w:pPr>
+      <w:r>
+        <w:rPr>
+          <w:rFonts w:ascii="TheSansMonoCondensed-Plain" w:hAnsi="TheSansMonoCondensed-Plain" w:cs="TheSansMonoCondensed-Plain"/>
+          <w:sz w:val="18"/>
+          <w:szCs w:val="18"/>
+        </w:rPr>
+        <w:t>PRIMARY KEY (gen_name)</w:t>
+      </w:r>
+    </w:p>
+    <w:p>
+      <w:pPr>
+        <w:autoSpaceDE w:val="0"/>
+        <w:autoSpaceDN w:val="0"/>
+        <w:adjustRightInd w:val="0"/>
+        <w:spacing w:after="0" w:line="240" w:lineRule="auto"/>
+        <w:rPr>
+          <w:rFonts w:ascii="TheSansMonoCondensed-Plain" w:hAnsi="TheSansMonoCondensed-Plain" w:cs="TheSansMonoCondensed-Plain"/>
+          <w:sz w:val="18"/>
+          <w:szCs w:val="18"/>
+        </w:rPr>
+      </w:pPr>
+      <w:r>
+        <w:rPr>
+          <w:rFonts w:ascii="TheSansMonoCondensed-Plain" w:hAnsi="TheSansMonoCondensed-Plain" w:cs="TheSansMonoCondensed-Plain"/>
+          <w:sz w:val="18"/>
+          <w:szCs w:val="18"/>
+        </w:rPr>
+        <w:t>);</w:t>
+      </w:r>
+    </w:p>
+    <w:p>
+      <w:pPr>
+        <w:autoSpaceDE w:val="0"/>
+        <w:autoSpaceDN w:val="0"/>
+        <w:adjustRightInd w:val="0"/>
+        <w:spacing w:after="0" w:line="240" w:lineRule="auto"/>
+        <w:rPr>
+          <w:rFonts w:ascii="TheSansMonoCondensed-Plain" w:hAnsi="TheSansMonoCondensed-Plain" w:cs="TheSansMonoCondensed-Plain"/>
+          <w:sz w:val="18"/>
+          <w:szCs w:val="18"/>
+        </w:rPr>
+      </w:pPr>
+      <w:r>
+        <w:rPr>
+          <w:rFonts w:ascii="TheSansMonoCondensed-Plain" w:hAnsi="TheSansMonoCondensed-Plain" w:cs="TheSansMonoCondensed-Plain"/>
+          <w:sz w:val="18"/>
+          <w:szCs w:val="18"/>
+        </w:rPr>
+        <w:t>INSERT INTO id_gen (gen_name, gen_val) VALUES ('Emp_Gen', 0);</w:t>
+      </w:r>
+    </w:p>
+    <w:p>
+      <w:pPr>
+        <w:spacing w:after="0" w:line="240" w:lineRule="auto"/>
+        <w:rPr>
+          <w:rFonts w:ascii="TheSansMonoCondensed-Plain" w:hAnsi="TheSansMonoCondensed-Plain" w:cs="TheSansMonoCondensed-Plain"/>
+          <w:sz w:val="18"/>
+          <w:szCs w:val="18"/>
+        </w:rPr>
+      </w:pPr>
+      <w:r>
+        <w:rPr>
+          <w:rFonts w:ascii="TheSansMonoCondensed-Plain" w:hAnsi="TheSansMonoCondensed-Plain" w:cs="TheSansMonoCondensed-Plain"/>
+          <w:sz w:val="18"/>
+          <w:szCs w:val="18"/>
+        </w:rPr>
+        <w:t>INSERT INTO id_gen (gen_name, gen_val) VALUES ('Addr_Gen', 10000);</w:t>
+      </w:r>
+    </w:p>
+    <w:p>
+      <w:pPr>
+        <w:spacing w:after="0" w:line="240" w:lineRule="auto"/>
+        <w:rPr>
+          <w:rFonts w:ascii="TheSansMonoCondensed-Plain" w:hAnsi="TheSansMonoCondensed-Plain" w:cs="TheSansMonoCondensed-Plain"/>
+          <w:sz w:val="18"/>
+          <w:szCs w:val="18"/>
+        </w:rPr>
+      </w:pPr>
+    </w:p>
+    <w:p>
+      <w:pPr>
+        <w:spacing w:after="0" w:line="240" w:lineRule="auto"/>
+      </w:pPr>
     </w:p>
     <w:sectPr>
       <w:pgSz w:w="12240" w:h="15840"/>

</xml_diff>

<commit_message>
upated the JPA NOTES
</commit_message>
<xml_diff>
--- a/documents/Hibernate_JPA_NOTES.docx
+++ b/documents/Hibernate_JPA_NOTES.docx
@@ -27,7 +27,15 @@
         <w:t>or with property types. But don't use both as the same property will be validated twice.</w:t>
       </w:r>
       <w:r>
-        <w:t xml:space="preserve">  For a property level, you have to keep the annotation on getters. Also, if you keep for the id, then the remaining all will be understood as property..and shimilar to the field level also.</w:t>
+        <w:t xml:space="preserve">  For a property level, you have to keep the annotation on getters. Also, if you keep for the id, then the remaining all will be understood as property..and </w:t>
+      </w:r>
+      <w:proofErr w:type="spellStart"/>
+      <w:r>
+        <w:t>shimilar</w:t>
+      </w:r>
+      <w:proofErr w:type="spellEnd"/>
+      <w:r>
+        <w:t xml:space="preserve"> to the field level also.</w:t>
       </w:r>
     </w:p>
     <w:p>
@@ -43,7 +51,23 @@
     </w:p>
     <w:p>
       <w:r>
-        <w:t>By default, if you give a pojo with @entity, then it will search for the same classname in the database for the table name. Otherwise, you have to give the annotation as @Table after @Entity.</w:t>
+        <w:t xml:space="preserve">By default, if you give a </w:t>
+      </w:r>
+      <w:proofErr w:type="spellStart"/>
+      <w:r>
+        <w:t>pojo</w:t>
+      </w:r>
+      <w:proofErr w:type="spellEnd"/>
+      <w:r>
+        <w:t xml:space="preserve"> with @entity, then it will search for the same </w:t>
+      </w:r>
+      <w:proofErr w:type="spellStart"/>
+      <w:r>
+        <w:t>classname</w:t>
+      </w:r>
+      <w:proofErr w:type="spellEnd"/>
+      <w:r>
+        <w:t xml:space="preserve"> in the database for the table name. Otherwise, you have to give the annotation as @Table after @Entity.</w:t>
       </w:r>
       <w:r>
         <w:t xml:space="preserve"> Example:</w:t>
@@ -115,7 +139,15 @@
         <w:spacing w:after="0" w:line="240" w:lineRule="auto"/>
       </w:pPr>
       <w:r>
-        <w:t xml:space="preserve">This is used, when the property name in the pojo does not match with that of the database. Here the mandatory parameter what we give is the name. </w:t>
+        <w:t xml:space="preserve">This is used, when the property name in the </w:t>
+      </w:r>
+      <w:proofErr w:type="spellStart"/>
+      <w:r>
+        <w:t>pojo</w:t>
+      </w:r>
+      <w:proofErr w:type="spellEnd"/>
+      <w:r>
+        <w:t xml:space="preserve"> does not match with that of the database. Here the mandatory parameter what we give is the name. </w:t>
       </w:r>
     </w:p>
     <w:p>
@@ -157,7 +189,15 @@
         <w:spacing w:after="0" w:line="240" w:lineRule="auto"/>
       </w:pPr>
       <w:r>
-        <w:t>@Basic(fetch=FetchType.LAZY)</w:t>
+        <w:t>@Basic(fetch=</w:t>
+      </w:r>
+      <w:proofErr w:type="spellStart"/>
+      <w:r>
+        <w:t>FetchType.LAZY</w:t>
+      </w:r>
+      <w:proofErr w:type="spellEnd"/>
+      <w:r>
+        <w:t>)</w:t>
       </w:r>
       <w:r>
         <w:t xml:space="preserve">  (OR)</w:t>
@@ -168,11 +208,16 @@
         <w:spacing w:after="0" w:line="240" w:lineRule="auto"/>
       </w:pPr>
       <w:r>
-        <w:t>@Basic(fetch=FetchType.</w:t>
+        <w:t>@Basic(fetch=</w:t>
+      </w:r>
+      <w:proofErr w:type="spellStart"/>
+      <w:r>
+        <w:t>FetchType.</w:t>
       </w:r>
       <w:r>
         <w:t>EAGER</w:t>
       </w:r>
+      <w:proofErr w:type="spellEnd"/>
       <w:r>
         <w:t>)</w:t>
       </w:r>
@@ -218,7 +263,23 @@
         <w:spacing w:after="0" w:line="240" w:lineRule="auto"/>
       </w:pPr>
       <w:r>
-        <w:t>I see that jpa, hibernate annotations dosen't apply for normal fields.</w:t>
+        <w:t xml:space="preserve">I see that </w:t>
+      </w:r>
+      <w:proofErr w:type="spellStart"/>
+      <w:r>
+        <w:t>jpa</w:t>
+      </w:r>
+      <w:proofErr w:type="spellEnd"/>
+      <w:r>
+        <w:t xml:space="preserve">, hibernate annotations </w:t>
+      </w:r>
+      <w:proofErr w:type="spellStart"/>
+      <w:r>
+        <w:t>dosen't</w:t>
+      </w:r>
+      <w:proofErr w:type="spellEnd"/>
+      <w:r>
+        <w:t xml:space="preserve"> apply for normal fields.</w:t>
       </w:r>
       <w:r>
         <w:rPr>
@@ -270,7 +331,15 @@
         <w:spacing w:after="0" w:line="240" w:lineRule="auto"/>
       </w:pPr>
       <w:r>
-        <w:t>and Serializable types, while char[], Character[], and String objects are mapped to CLOB columns.</w:t>
+        <w:t xml:space="preserve">and </w:t>
+      </w:r>
+      <w:proofErr w:type="spellStart"/>
+      <w:r>
+        <w:t>Serializable</w:t>
+      </w:r>
+      <w:proofErr w:type="spellEnd"/>
+      <w:r>
+        <w:t xml:space="preserve"> types, while char[], Character[], and String objects are mapped to CLOB columns.</w:t>
       </w:r>
     </w:p>
     <w:p>
@@ -332,15 +401,31 @@
         <w:spacing w:after="0" w:line="240" w:lineRule="auto"/>
       </w:pPr>
       <w:r>
-        <w:t>private int id;</w:t>
-      </w:r>
-    </w:p>
-    <w:p>
-      <w:pPr>
-        <w:spacing w:after="0" w:line="240" w:lineRule="auto"/>
-      </w:pPr>
-      <w:r>
-        <w:t>@Basic(fetch=FetchType.LAZY)</w:t>
+        <w:t xml:space="preserve">private </w:t>
+      </w:r>
+      <w:proofErr w:type="spellStart"/>
+      <w:r>
+        <w:t>int</w:t>
+      </w:r>
+      <w:proofErr w:type="spellEnd"/>
+      <w:r>
+        <w:t xml:space="preserve"> id;</w:t>
+      </w:r>
+    </w:p>
+    <w:p>
+      <w:pPr>
+        <w:spacing w:after="0" w:line="240" w:lineRule="auto"/>
+      </w:pPr>
+      <w:r>
+        <w:t>@Basic(fetch=</w:t>
+      </w:r>
+      <w:proofErr w:type="spellStart"/>
+      <w:r>
+        <w:t>FetchType.LAZY</w:t>
+      </w:r>
+      <w:proofErr w:type="spellEnd"/>
+      <w:r>
+        <w:t>)</w:t>
       </w:r>
     </w:p>
     <w:p>
@@ -401,23 +486,63 @@
         <w:spacing w:after="0" w:line="240" w:lineRule="auto"/>
       </w:pPr>
       <w:r>
-        <w:t xml:space="preserve">    private &lt;EnumType&gt; variable;</w:t>
-      </w:r>
-    </w:p>
-    <w:p>
-      <w:pPr>
-        <w:spacing w:after="0" w:line="240" w:lineRule="auto"/>
-      </w:pPr>
-      <w:r>
-        <w:t xml:space="preserve">   And you can have the setter and getter methods for this. By doing so, the enum element's ordinal will be stored. Again, there could be a problem if at some point of time, we want to insert another enum element below the current element. In that case, there will be the ordinal (0, 1...) disturbance. So instead of that we can store the enum String, by giving the below annotation before the element.</w:t>
-      </w:r>
-    </w:p>
-    <w:p>
-      <w:pPr>
-        <w:spacing w:after="0" w:line="240" w:lineRule="auto"/>
-      </w:pPr>
-      <w:r>
-        <w:t>@Enumerated(EnumType.String)</w:t>
+        <w:t xml:space="preserve">    private &lt;</w:t>
+      </w:r>
+      <w:proofErr w:type="spellStart"/>
+      <w:r>
+        <w:t>EnumType</w:t>
+      </w:r>
+      <w:proofErr w:type="spellEnd"/>
+      <w:r>
+        <w:t>&gt; variable;</w:t>
+      </w:r>
+    </w:p>
+    <w:p>
+      <w:pPr>
+        <w:spacing w:after="0" w:line="240" w:lineRule="auto"/>
+      </w:pPr>
+      <w:r>
+        <w:t xml:space="preserve">   And you can have the setter and getter methods for this. By doing so, the </w:t>
+      </w:r>
+      <w:proofErr w:type="spellStart"/>
+      <w:r>
+        <w:t>enum</w:t>
+      </w:r>
+      <w:proofErr w:type="spellEnd"/>
+      <w:r>
+        <w:t xml:space="preserve"> element's ordinal will be stored. Again, there could be a problem if at some point of time, we want to insert another </w:t>
+      </w:r>
+      <w:proofErr w:type="spellStart"/>
+      <w:r>
+        <w:t>enum</w:t>
+      </w:r>
+      <w:proofErr w:type="spellEnd"/>
+      <w:r>
+        <w:t xml:space="preserve"> element below the current element. In that case, there will be the ordinal (0, 1...) disturbance. So instead of that we can store the </w:t>
+      </w:r>
+      <w:proofErr w:type="spellStart"/>
+      <w:r>
+        <w:t>enum</w:t>
+      </w:r>
+      <w:proofErr w:type="spellEnd"/>
+      <w:r>
+        <w:t xml:space="preserve"> String, by giving the below annotation before the element.</w:t>
+      </w:r>
+    </w:p>
+    <w:p>
+      <w:pPr>
+        <w:spacing w:after="0" w:line="240" w:lineRule="auto"/>
+      </w:pPr>
+      <w:r>
+        <w:t>@Enumerated(</w:t>
+      </w:r>
+      <w:proofErr w:type="spellStart"/>
+      <w:r>
+        <w:t>EnumType.String</w:t>
+      </w:r>
+      <w:proofErr w:type="spellEnd"/>
+      <w:r>
+        <w:t>)</w:t>
       </w:r>
     </w:p>
     <w:p>
@@ -449,15 +574,60 @@
         <w:spacing w:after="0" w:line="240" w:lineRule="auto"/>
       </w:pPr>
       <w:r>
-        <w:t>of supported temporal types includes the three java.sql types java.sql.Date, java.sql.Time, and</w:t>
-      </w:r>
-    </w:p>
-    <w:p>
-      <w:pPr>
-        <w:spacing w:after="0" w:line="240" w:lineRule="auto"/>
-      </w:pPr>
-      <w:r>
-        <w:t>java.sql.Timestamp, and it includes the two java.util types java.util.Date and java.util.Calendar.</w:t>
+        <w:t xml:space="preserve">of supported temporal types includes the three java.sql types </w:t>
+      </w:r>
+      <w:proofErr w:type="spellStart"/>
+      <w:r>
+        <w:t>java.sql.Date</w:t>
+      </w:r>
+      <w:proofErr w:type="spellEnd"/>
+      <w:r>
+        <w:t xml:space="preserve">, </w:t>
+      </w:r>
+      <w:proofErr w:type="spellStart"/>
+      <w:r>
+        <w:t>java.sql.Time</w:t>
+      </w:r>
+      <w:proofErr w:type="spellEnd"/>
+      <w:r>
+        <w:t>, and</w:t>
+      </w:r>
+    </w:p>
+    <w:p>
+      <w:pPr>
+        <w:spacing w:after="0" w:line="240" w:lineRule="auto"/>
+      </w:pPr>
+      <w:proofErr w:type="spellStart"/>
+      <w:r>
+        <w:t>java.sql.Timestamp</w:t>
+      </w:r>
+      <w:proofErr w:type="spellEnd"/>
+      <w:r>
+        <w:t xml:space="preserve">, and it includes the two </w:t>
+      </w:r>
+      <w:proofErr w:type="spellStart"/>
+      <w:r>
+        <w:t>java.util</w:t>
+      </w:r>
+      <w:proofErr w:type="spellEnd"/>
+      <w:r>
+        <w:t xml:space="preserve"> types </w:t>
+      </w:r>
+      <w:proofErr w:type="spellStart"/>
+      <w:r>
+        <w:t>java.util.Date</w:t>
+      </w:r>
+      <w:proofErr w:type="spellEnd"/>
+      <w:r>
+        <w:t xml:space="preserve"> and </w:t>
+      </w:r>
+      <w:proofErr w:type="spellStart"/>
+      <w:r>
+        <w:t>java.util.Calendar</w:t>
+      </w:r>
+      <w:proofErr w:type="spellEnd"/>
+      <w:r>
+        <w:t>.</w:t>
       </w:r>
     </w:p>
     <w:p>
@@ -473,7 +643,15 @@
         <w:spacing w:after="0" w:line="240" w:lineRule="auto"/>
       </w:pPr>
       <w:r>
-        <w:t>and do not need any special consideration. The two java.util types need additional metadata,</w:t>
+        <w:t xml:space="preserve">and do not need any special consideration. The two </w:t>
+      </w:r>
+      <w:proofErr w:type="spellStart"/>
+      <w:r>
+        <w:t>java.util</w:t>
+      </w:r>
+      <w:proofErr w:type="spellEnd"/>
+      <w:r>
+        <w:t xml:space="preserve"> types need additional metadata,</w:t>
       </w:r>
     </w:p>
     <w:p>
@@ -497,7 +675,15 @@
         <w:spacing w:after="0" w:line="240" w:lineRule="auto"/>
       </w:pPr>
       <w:r>
-        <w:t>a value of the TemporalType enumerated type. There are three enumerated values of DATE, TIME, and</w:t>
+        <w:t xml:space="preserve">a value of the </w:t>
+      </w:r>
+      <w:proofErr w:type="spellStart"/>
+      <w:r>
+        <w:t>TemporalType</w:t>
+      </w:r>
+      <w:proofErr w:type="spellEnd"/>
+      <w:r>
+        <w:t xml:space="preserve"> enumerated type. There are three enumerated values of DATE, TIME, and</w:t>
       </w:r>
     </w:p>
     <w:p>
@@ -555,15 +741,31 @@
         <w:spacing w:after="0" w:line="240" w:lineRule="auto"/>
       </w:pPr>
       <w:r>
-        <w:t>private int id;</w:t>
-      </w:r>
-    </w:p>
-    <w:p>
-      <w:pPr>
-        <w:spacing w:after="0" w:line="240" w:lineRule="auto"/>
-      </w:pPr>
-      <w:r>
-        <w:t>@Temporal(TemporalType.DATE)</w:t>
+        <w:t xml:space="preserve">private </w:t>
+      </w:r>
+      <w:proofErr w:type="spellStart"/>
+      <w:r>
+        <w:t>int</w:t>
+      </w:r>
+      <w:proofErr w:type="spellEnd"/>
+      <w:r>
+        <w:t xml:space="preserve"> id;</w:t>
+      </w:r>
+    </w:p>
+    <w:p>
+      <w:pPr>
+        <w:spacing w:after="0" w:line="240" w:lineRule="auto"/>
+      </w:pPr>
+      <w:r>
+        <w:t>@Temporal(</w:t>
+      </w:r>
+      <w:proofErr w:type="spellStart"/>
+      <w:r>
+        <w:t>TemporalType.DATE</w:t>
+      </w:r>
+      <w:proofErr w:type="spellEnd"/>
+      <w:r>
+        <w:t>)</w:t>
       </w:r>
     </w:p>
     <w:p>
@@ -579,7 +781,15 @@
         <w:spacing w:after="0" w:line="240" w:lineRule="auto"/>
       </w:pPr>
       <w:r>
-        <w:t>@Temporal(TemporalType.DATE)</w:t>
+        <w:t>@Temporal(</w:t>
+      </w:r>
+      <w:proofErr w:type="spellStart"/>
+      <w:r>
+        <w:t>TemporalType.DATE</w:t>
+      </w:r>
+      <w:proofErr w:type="spellEnd"/>
+      <w:r>
+        <w:t>)</w:t>
       </w:r>
     </w:p>
     <w:p>
@@ -595,7 +805,15 @@
         <w:spacing w:after="0" w:line="240" w:lineRule="auto"/>
       </w:pPr>
       <w:r>
-        <w:t>private Date startDate;</w:t>
+        <w:t xml:space="preserve">private Date </w:t>
+      </w:r>
+      <w:proofErr w:type="spellStart"/>
+      <w:r>
+        <w:t>startDate</w:t>
+      </w:r>
+      <w:proofErr w:type="spellEnd"/>
+      <w:r>
+        <w:t>;</w:t>
       </w:r>
     </w:p>
     <w:p>
@@ -681,6 +899,7 @@
         </w:rPr>
         <w:t xml:space="preserve">, </w:t>
       </w:r>
+      <w:proofErr w:type="spellStart"/>
       <w:r>
         <w:rPr>
           <w:rFonts w:ascii="TheSansMonoCondensed-Plain" w:hAnsi="TheSansMonoCondensed-Plain" w:cs="TheSansMonoCondensed-Plain"/>
@@ -689,6 +908,7 @@
         </w:rPr>
         <w:t>int</w:t>
       </w:r>
+      <w:proofErr w:type="spellEnd"/>
       <w:r>
         <w:rPr>
           <w:rFonts w:ascii="Utopia-Regular" w:hAnsi="Utopia-Regular" w:cs="Utopia-Regular"/>
@@ -865,6 +1085,7 @@
         </w:rPr>
         <w:t xml:space="preserve">String: </w:t>
       </w:r>
+      <w:proofErr w:type="spellStart"/>
       <w:r>
         <w:rPr>
           <w:rFonts w:ascii="TheSansMonoCondensed-Plain" w:hAnsi="TheSansMonoCondensed-Plain" w:cs="TheSansMonoCondensed-Plain"/>
@@ -873,6 +1094,7 @@
         </w:rPr>
         <w:t>java.lang.String</w:t>
       </w:r>
+      <w:proofErr w:type="spellEnd"/>
     </w:p>
     <w:p>
       <w:pPr>
@@ -909,6 +1131,7 @@
         </w:rPr>
         <w:t xml:space="preserve">Large numeric type: </w:t>
       </w:r>
+      <w:proofErr w:type="spellStart"/>
       <w:r>
         <w:rPr>
           <w:rFonts w:ascii="TheSansMonoCondensed-Plain" w:hAnsi="TheSansMonoCondensed-Plain" w:cs="TheSansMonoCondensed-Plain"/>
@@ -917,6 +1140,7 @@
         </w:rPr>
         <w:t>java.math.BigInteger</w:t>
       </w:r>
+      <w:proofErr w:type="spellEnd"/>
     </w:p>
     <w:p>
       <w:pPr>
@@ -945,6 +1169,7 @@
         </w:rPr>
         <w:t xml:space="preserve">Temporal types: </w:t>
       </w:r>
+      <w:proofErr w:type="spellStart"/>
       <w:r>
         <w:rPr>
           <w:rFonts w:ascii="TheSansMonoCondensed-Plain" w:hAnsi="TheSansMonoCondensed-Plain" w:cs="TheSansMonoCondensed-Plain"/>
@@ -953,6 +1178,7 @@
         </w:rPr>
         <w:t>java.util.Date</w:t>
       </w:r>
+      <w:proofErr w:type="spellEnd"/>
       <w:r>
         <w:rPr>
           <w:rFonts w:ascii="Utopia-Regular" w:hAnsi="Utopia-Regular" w:cs="Utopia-Regular"/>
@@ -969,6 +1195,7 @@
         </w:rPr>
         <w:t xml:space="preserve"> </w:t>
       </w:r>
+      <w:proofErr w:type="spellStart"/>
       <w:r>
         <w:rPr>
           <w:rFonts w:ascii="TheSansMonoCondensed-Plain" w:hAnsi="TheSansMonoCondensed-Plain" w:cs="TheSansMonoCondensed-Plain"/>
@@ -977,6 +1204,7 @@
         </w:rPr>
         <w:t>java.sql.Date</w:t>
       </w:r>
+      <w:proofErr w:type="spellEnd"/>
     </w:p>
     <w:p>
       <w:pPr>
@@ -1129,13 +1357,23 @@
         </w:rPr>
         <w:t xml:space="preserve">values of the </w:t>
       </w:r>
-      <w:r>
-        <w:rPr>
-          <w:rFonts w:ascii="TheSansMonoCondensed-Plain" w:hAnsi="TheSansMonoCondensed-Plain" w:cs="TheSansMonoCondensed-Plain"/>
-          <w:sz w:val="18"/>
-          <w:szCs w:val="18"/>
-        </w:rPr>
-        <w:t xml:space="preserve">GenerationType </w:t>
+      <w:proofErr w:type="spellStart"/>
+      <w:r>
+        <w:rPr>
+          <w:rFonts w:ascii="TheSansMonoCondensed-Plain" w:hAnsi="TheSansMonoCondensed-Plain" w:cs="TheSansMonoCondensed-Plain"/>
+          <w:sz w:val="18"/>
+          <w:szCs w:val="18"/>
+        </w:rPr>
+        <w:t>GenerationType</w:t>
+      </w:r>
+      <w:proofErr w:type="spellEnd"/>
+      <w:r>
+        <w:rPr>
+          <w:rFonts w:ascii="TheSansMonoCondensed-Plain" w:hAnsi="TheSansMonoCondensed-Plain" w:cs="TheSansMonoCondensed-Plain"/>
+          <w:sz w:val="18"/>
+          <w:szCs w:val="18"/>
+        </w:rPr>
+        <w:t xml:space="preserve"> </w:t>
       </w:r>
       <w:r>
         <w:rPr>
@@ -1310,28 +1548,82 @@
           <w:sz w:val="18"/>
           <w:szCs w:val="18"/>
         </w:rPr>
-        <w:t>@Id @GeneratedValue(strategy=GenerationType.AUTO)</w:t>
-      </w:r>
-    </w:p>
-    <w:p>
-      <w:pPr>
-        <w:autoSpaceDE w:val="0"/>
-        <w:autoSpaceDN w:val="0"/>
-        <w:adjustRightInd w:val="0"/>
-        <w:spacing w:after="0" w:line="240" w:lineRule="auto"/>
-        <w:rPr>
-          <w:rFonts w:ascii="TheSansMonoCondensed-Plain" w:hAnsi="TheSansMonoCondensed-Plain" w:cs="TheSansMonoCondensed-Plain"/>
-          <w:sz w:val="18"/>
-          <w:szCs w:val="18"/>
-        </w:rPr>
-      </w:pPr>
-      <w:r>
-        <w:rPr>
-          <w:rFonts w:ascii="TheSansMonoCondensed-Plain" w:hAnsi="TheSansMonoCondensed-Plain" w:cs="TheSansMonoCondensed-Plain"/>
-          <w:sz w:val="18"/>
-          <w:szCs w:val="18"/>
-        </w:rPr>
-        <w:t>private int id;</w:t>
+        <w:t>@Id @</w:t>
+      </w:r>
+      <w:proofErr w:type="spellStart"/>
+      <w:r>
+        <w:rPr>
+          <w:rFonts w:ascii="TheSansMonoCondensed-Plain" w:hAnsi="TheSansMonoCondensed-Plain" w:cs="TheSansMonoCondensed-Plain"/>
+          <w:sz w:val="18"/>
+          <w:szCs w:val="18"/>
+        </w:rPr>
+        <w:t>GeneratedValue</w:t>
+      </w:r>
+      <w:proofErr w:type="spellEnd"/>
+      <w:r>
+        <w:rPr>
+          <w:rFonts w:ascii="TheSansMonoCondensed-Plain" w:hAnsi="TheSansMonoCondensed-Plain" w:cs="TheSansMonoCondensed-Plain"/>
+          <w:sz w:val="18"/>
+          <w:szCs w:val="18"/>
+        </w:rPr>
+        <w:t>(strategy=</w:t>
+      </w:r>
+      <w:proofErr w:type="spellStart"/>
+      <w:r>
+        <w:rPr>
+          <w:rFonts w:ascii="TheSansMonoCondensed-Plain" w:hAnsi="TheSansMonoCondensed-Plain" w:cs="TheSansMonoCondensed-Plain"/>
+          <w:sz w:val="18"/>
+          <w:szCs w:val="18"/>
+        </w:rPr>
+        <w:t>GenerationType.AUTO</w:t>
+      </w:r>
+      <w:proofErr w:type="spellEnd"/>
+      <w:r>
+        <w:rPr>
+          <w:rFonts w:ascii="TheSansMonoCondensed-Plain" w:hAnsi="TheSansMonoCondensed-Plain" w:cs="TheSansMonoCondensed-Plain"/>
+          <w:sz w:val="18"/>
+          <w:szCs w:val="18"/>
+        </w:rPr>
+        <w:t>)</w:t>
+      </w:r>
+    </w:p>
+    <w:p>
+      <w:pPr>
+        <w:autoSpaceDE w:val="0"/>
+        <w:autoSpaceDN w:val="0"/>
+        <w:adjustRightInd w:val="0"/>
+        <w:spacing w:after="0" w:line="240" w:lineRule="auto"/>
+        <w:rPr>
+          <w:rFonts w:ascii="TheSansMonoCondensed-Plain" w:hAnsi="TheSansMonoCondensed-Plain" w:cs="TheSansMonoCondensed-Plain"/>
+          <w:sz w:val="18"/>
+          <w:szCs w:val="18"/>
+        </w:rPr>
+      </w:pPr>
+      <w:r>
+        <w:rPr>
+          <w:rFonts w:ascii="TheSansMonoCondensed-Plain" w:hAnsi="TheSansMonoCondensed-Plain" w:cs="TheSansMonoCondensed-Plain"/>
+          <w:sz w:val="18"/>
+          <w:szCs w:val="18"/>
+        </w:rPr>
+        <w:t xml:space="preserve">private </w:t>
+      </w:r>
+      <w:proofErr w:type="spellStart"/>
+      <w:r>
+        <w:rPr>
+          <w:rFonts w:ascii="TheSansMonoCondensed-Plain" w:hAnsi="TheSansMonoCondensed-Plain" w:cs="TheSansMonoCondensed-Plain"/>
+          <w:sz w:val="18"/>
+          <w:szCs w:val="18"/>
+        </w:rPr>
+        <w:t>int</w:t>
+      </w:r>
+      <w:proofErr w:type="spellEnd"/>
+      <w:r>
+        <w:rPr>
+          <w:rFonts w:ascii="TheSansMonoCondensed-Plain" w:hAnsi="TheSansMonoCondensed-Plain" w:cs="TheSansMonoCondensed-Plain"/>
+          <w:sz w:val="18"/>
+          <w:szCs w:val="18"/>
+        </w:rPr>
+        <w:t xml:space="preserve"> id;</w:t>
       </w:r>
     </w:p>
     <w:p>
@@ -1671,25 +1963,79 @@
           <w:sz w:val="18"/>
           <w:szCs w:val="18"/>
         </w:rPr>
-        <w:t>@Id @GeneratedValue(strategy=GenerationType.TABLE)</w:t>
-      </w:r>
-    </w:p>
-    <w:p>
-      <w:pPr>
-        <w:spacing w:after="0" w:line="240" w:lineRule="auto"/>
-        <w:rPr>
-          <w:rFonts w:ascii="TheSansMonoCondensed-Plain" w:hAnsi="TheSansMonoCondensed-Plain" w:cs="TheSansMonoCondensed-Plain"/>
-          <w:sz w:val="18"/>
-          <w:szCs w:val="18"/>
-        </w:rPr>
-      </w:pPr>
-      <w:r>
-        <w:rPr>
-          <w:rFonts w:ascii="TheSansMonoCondensed-Plain" w:hAnsi="TheSansMonoCondensed-Plain" w:cs="TheSansMonoCondensed-Plain"/>
-          <w:sz w:val="18"/>
-          <w:szCs w:val="18"/>
-        </w:rPr>
-        <w:t>private int id;</w:t>
+        <w:t>@Id @</w:t>
+      </w:r>
+      <w:proofErr w:type="spellStart"/>
+      <w:r>
+        <w:rPr>
+          <w:rFonts w:ascii="TheSansMonoCondensed-Plain" w:hAnsi="TheSansMonoCondensed-Plain" w:cs="TheSansMonoCondensed-Plain"/>
+          <w:sz w:val="18"/>
+          <w:szCs w:val="18"/>
+        </w:rPr>
+        <w:t>GeneratedValue</w:t>
+      </w:r>
+      <w:proofErr w:type="spellEnd"/>
+      <w:r>
+        <w:rPr>
+          <w:rFonts w:ascii="TheSansMonoCondensed-Plain" w:hAnsi="TheSansMonoCondensed-Plain" w:cs="TheSansMonoCondensed-Plain"/>
+          <w:sz w:val="18"/>
+          <w:szCs w:val="18"/>
+        </w:rPr>
+        <w:t>(strategy=</w:t>
+      </w:r>
+      <w:proofErr w:type="spellStart"/>
+      <w:r>
+        <w:rPr>
+          <w:rFonts w:ascii="TheSansMonoCondensed-Plain" w:hAnsi="TheSansMonoCondensed-Plain" w:cs="TheSansMonoCondensed-Plain"/>
+          <w:sz w:val="18"/>
+          <w:szCs w:val="18"/>
+        </w:rPr>
+        <w:t>GenerationType.TABLE</w:t>
+      </w:r>
+      <w:proofErr w:type="spellEnd"/>
+      <w:r>
+        <w:rPr>
+          <w:rFonts w:ascii="TheSansMonoCondensed-Plain" w:hAnsi="TheSansMonoCondensed-Plain" w:cs="TheSansMonoCondensed-Plain"/>
+          <w:sz w:val="18"/>
+          <w:szCs w:val="18"/>
+        </w:rPr>
+        <w:t>)</w:t>
+      </w:r>
+    </w:p>
+    <w:p>
+      <w:pPr>
+        <w:spacing w:after="0" w:line="240" w:lineRule="auto"/>
+        <w:rPr>
+          <w:rFonts w:ascii="TheSansMonoCondensed-Plain" w:hAnsi="TheSansMonoCondensed-Plain" w:cs="TheSansMonoCondensed-Plain"/>
+          <w:sz w:val="18"/>
+          <w:szCs w:val="18"/>
+        </w:rPr>
+      </w:pPr>
+      <w:r>
+        <w:rPr>
+          <w:rFonts w:ascii="TheSansMonoCondensed-Plain" w:hAnsi="TheSansMonoCondensed-Plain" w:cs="TheSansMonoCondensed-Plain"/>
+          <w:sz w:val="18"/>
+          <w:szCs w:val="18"/>
+        </w:rPr>
+        <w:t xml:space="preserve">private </w:t>
+      </w:r>
+      <w:proofErr w:type="spellStart"/>
+      <w:r>
+        <w:rPr>
+          <w:rFonts w:ascii="TheSansMonoCondensed-Plain" w:hAnsi="TheSansMonoCondensed-Plain" w:cs="TheSansMonoCondensed-Plain"/>
+          <w:sz w:val="18"/>
+          <w:szCs w:val="18"/>
+        </w:rPr>
+        <w:t>int</w:t>
+      </w:r>
+      <w:proofErr w:type="spellEnd"/>
+      <w:r>
+        <w:rPr>
+          <w:rFonts w:ascii="TheSansMonoCondensed-Plain" w:hAnsi="TheSansMonoCondensed-Plain" w:cs="TheSansMonoCondensed-Plain"/>
+          <w:sz w:val="18"/>
+          <w:szCs w:val="18"/>
+        </w:rPr>
+        <w:t xml:space="preserve"> id;</w:t>
       </w:r>
     </w:p>
     <w:p>
@@ -1856,7 +2202,25 @@
           <w:sz w:val="18"/>
           <w:szCs w:val="18"/>
         </w:rPr>
-        <w:t xml:space="preserve">@TableGenerator </w:t>
+        <w:t>@</w:t>
+      </w:r>
+      <w:proofErr w:type="spellStart"/>
+      <w:r>
+        <w:rPr>
+          <w:rFonts w:ascii="TheSansMonoCondensed-Plain" w:hAnsi="TheSansMonoCondensed-Plain" w:cs="TheSansMonoCondensed-Plain"/>
+          <w:sz w:val="18"/>
+          <w:szCs w:val="18"/>
+        </w:rPr>
+        <w:t>TableGenerator</w:t>
+      </w:r>
+      <w:proofErr w:type="spellEnd"/>
+      <w:r>
+        <w:rPr>
+          <w:rFonts w:ascii="TheSansMonoCondensed-Plain" w:hAnsi="TheSansMonoCondensed-Plain" w:cs="TheSansMonoCondensed-Plain"/>
+          <w:sz w:val="18"/>
+          <w:szCs w:val="18"/>
+        </w:rPr>
+        <w:t xml:space="preserve"> </w:t>
       </w:r>
       <w:r>
         <w:rPr>
@@ -1872,8 +2236,18 @@
           <w:sz w:val="18"/>
           <w:szCs w:val="18"/>
         </w:rPr>
-        <w:t>@GeneratedValue</w:t>
-      </w:r>
+        <w:t>@</w:t>
+      </w:r>
+      <w:proofErr w:type="spellStart"/>
+      <w:r>
+        <w:rPr>
+          <w:rFonts w:ascii="TheSansMonoCondensed-Plain" w:hAnsi="TheSansMonoCondensed-Plain" w:cs="TheSansMonoCondensed-Plain"/>
+          <w:sz w:val="18"/>
+          <w:szCs w:val="18"/>
+        </w:rPr>
+        <w:t>GeneratedValue</w:t>
+      </w:r>
+      <w:proofErr w:type="spellEnd"/>
     </w:p>
     <w:p>
       <w:pPr>
@@ -1914,46 +2288,136 @@
           <w:sz w:val="18"/>
           <w:szCs w:val="18"/>
         </w:rPr>
-        <w:t>@TableGenerator(name="Emp_Gen")</w:t>
-      </w:r>
-    </w:p>
-    <w:p>
-      <w:pPr>
-        <w:autoSpaceDE w:val="0"/>
-        <w:autoSpaceDN w:val="0"/>
-        <w:adjustRightInd w:val="0"/>
-        <w:spacing w:after="0" w:line="240" w:lineRule="auto"/>
-        <w:rPr>
-          <w:rFonts w:ascii="TheSansMonoCondensed-Plain" w:hAnsi="TheSansMonoCondensed-Plain" w:cs="TheSansMonoCondensed-Plain"/>
-          <w:sz w:val="18"/>
-          <w:szCs w:val="18"/>
-        </w:rPr>
-      </w:pPr>
-      <w:r>
-        <w:rPr>
-          <w:rFonts w:ascii="TheSansMonoCondensed-Plain" w:hAnsi="TheSansMonoCondensed-Plain" w:cs="TheSansMonoCondensed-Plain"/>
-          <w:sz w:val="18"/>
-          <w:szCs w:val="18"/>
-        </w:rPr>
-        <w:t>@Id @GeneratedValue(generator="Emp_Gen")</w:t>
-      </w:r>
-    </w:p>
-    <w:p>
-      <w:pPr>
-        <w:spacing w:after="0" w:line="240" w:lineRule="auto"/>
-        <w:rPr>
-          <w:rFonts w:ascii="TheSansMonoCondensed-Plain" w:hAnsi="TheSansMonoCondensed-Plain" w:cs="TheSansMonoCondensed-Plain"/>
-          <w:sz w:val="18"/>
-          <w:szCs w:val="18"/>
-        </w:rPr>
-      </w:pPr>
-      <w:r>
-        <w:rPr>
-          <w:rFonts w:ascii="TheSansMonoCondensed-Plain" w:hAnsi="TheSansMonoCondensed-Plain" w:cs="TheSansMonoCondensed-Plain"/>
-          <w:sz w:val="18"/>
-          <w:szCs w:val="18"/>
-        </w:rPr>
-        <w:t>private int id;</w:t>
+        <w:t>@</w:t>
+      </w:r>
+      <w:proofErr w:type="spellStart"/>
+      <w:r>
+        <w:rPr>
+          <w:rFonts w:ascii="TheSansMonoCondensed-Plain" w:hAnsi="TheSansMonoCondensed-Plain" w:cs="TheSansMonoCondensed-Plain"/>
+          <w:sz w:val="18"/>
+          <w:szCs w:val="18"/>
+        </w:rPr>
+        <w:t>TableGenerator</w:t>
+      </w:r>
+      <w:proofErr w:type="spellEnd"/>
+      <w:r>
+        <w:rPr>
+          <w:rFonts w:ascii="TheSansMonoCondensed-Plain" w:hAnsi="TheSansMonoCondensed-Plain" w:cs="TheSansMonoCondensed-Plain"/>
+          <w:sz w:val="18"/>
+          <w:szCs w:val="18"/>
+        </w:rPr>
+        <w:t>(name="</w:t>
+      </w:r>
+      <w:proofErr w:type="spellStart"/>
+      <w:r>
+        <w:rPr>
+          <w:rFonts w:ascii="TheSansMonoCondensed-Plain" w:hAnsi="TheSansMonoCondensed-Plain" w:cs="TheSansMonoCondensed-Plain"/>
+          <w:sz w:val="18"/>
+          <w:szCs w:val="18"/>
+        </w:rPr>
+        <w:t>Emp_Gen</w:t>
+      </w:r>
+      <w:proofErr w:type="spellEnd"/>
+      <w:r>
+        <w:rPr>
+          <w:rFonts w:ascii="TheSansMonoCondensed-Plain" w:hAnsi="TheSansMonoCondensed-Plain" w:cs="TheSansMonoCondensed-Plain"/>
+          <w:sz w:val="18"/>
+          <w:szCs w:val="18"/>
+        </w:rPr>
+        <w:t>")</w:t>
+      </w:r>
+    </w:p>
+    <w:p>
+      <w:pPr>
+        <w:autoSpaceDE w:val="0"/>
+        <w:autoSpaceDN w:val="0"/>
+        <w:adjustRightInd w:val="0"/>
+        <w:spacing w:after="0" w:line="240" w:lineRule="auto"/>
+        <w:rPr>
+          <w:rFonts w:ascii="TheSansMonoCondensed-Plain" w:hAnsi="TheSansMonoCondensed-Plain" w:cs="TheSansMonoCondensed-Plain"/>
+          <w:sz w:val="18"/>
+          <w:szCs w:val="18"/>
+        </w:rPr>
+      </w:pPr>
+      <w:r>
+        <w:rPr>
+          <w:rFonts w:ascii="TheSansMonoCondensed-Plain" w:hAnsi="TheSansMonoCondensed-Plain" w:cs="TheSansMonoCondensed-Plain"/>
+          <w:sz w:val="18"/>
+          <w:szCs w:val="18"/>
+        </w:rPr>
+        <w:t>@Id @</w:t>
+      </w:r>
+      <w:proofErr w:type="spellStart"/>
+      <w:r>
+        <w:rPr>
+          <w:rFonts w:ascii="TheSansMonoCondensed-Plain" w:hAnsi="TheSansMonoCondensed-Plain" w:cs="TheSansMonoCondensed-Plain"/>
+          <w:sz w:val="18"/>
+          <w:szCs w:val="18"/>
+        </w:rPr>
+        <w:t>GeneratedValue</w:t>
+      </w:r>
+      <w:proofErr w:type="spellEnd"/>
+      <w:r>
+        <w:rPr>
+          <w:rFonts w:ascii="TheSansMonoCondensed-Plain" w:hAnsi="TheSansMonoCondensed-Plain" w:cs="TheSansMonoCondensed-Plain"/>
+          <w:sz w:val="18"/>
+          <w:szCs w:val="18"/>
+        </w:rPr>
+        <w:t>(generator="</w:t>
+      </w:r>
+      <w:proofErr w:type="spellStart"/>
+      <w:r>
+        <w:rPr>
+          <w:rFonts w:ascii="TheSansMonoCondensed-Plain" w:hAnsi="TheSansMonoCondensed-Plain" w:cs="TheSansMonoCondensed-Plain"/>
+          <w:sz w:val="18"/>
+          <w:szCs w:val="18"/>
+        </w:rPr>
+        <w:t>Emp_Gen</w:t>
+      </w:r>
+      <w:proofErr w:type="spellEnd"/>
+      <w:r>
+        <w:rPr>
+          <w:rFonts w:ascii="TheSansMonoCondensed-Plain" w:hAnsi="TheSansMonoCondensed-Plain" w:cs="TheSansMonoCondensed-Plain"/>
+          <w:sz w:val="18"/>
+          <w:szCs w:val="18"/>
+        </w:rPr>
+        <w:t>")</w:t>
+      </w:r>
+    </w:p>
+    <w:p>
+      <w:pPr>
+        <w:spacing w:after="0" w:line="240" w:lineRule="auto"/>
+        <w:rPr>
+          <w:rFonts w:ascii="TheSansMonoCondensed-Plain" w:hAnsi="TheSansMonoCondensed-Plain" w:cs="TheSansMonoCondensed-Plain"/>
+          <w:sz w:val="18"/>
+          <w:szCs w:val="18"/>
+        </w:rPr>
+      </w:pPr>
+      <w:r>
+        <w:rPr>
+          <w:rFonts w:ascii="TheSansMonoCondensed-Plain" w:hAnsi="TheSansMonoCondensed-Plain" w:cs="TheSansMonoCondensed-Plain"/>
+          <w:sz w:val="18"/>
+          <w:szCs w:val="18"/>
+        </w:rPr>
+        <w:t xml:space="preserve">private </w:t>
+      </w:r>
+      <w:proofErr w:type="spellStart"/>
+      <w:r>
+        <w:rPr>
+          <w:rFonts w:ascii="TheSansMonoCondensed-Plain" w:hAnsi="TheSansMonoCondensed-Plain" w:cs="TheSansMonoCondensed-Plain"/>
+          <w:sz w:val="18"/>
+          <w:szCs w:val="18"/>
+        </w:rPr>
+        <w:t>int</w:t>
+      </w:r>
+      <w:proofErr w:type="spellEnd"/>
+      <w:r>
+        <w:rPr>
+          <w:rFonts w:ascii="TheSansMonoCondensed-Plain" w:hAnsi="TheSansMonoCondensed-Plain" w:cs="TheSansMonoCondensed-Plain"/>
+          <w:sz w:val="18"/>
+          <w:szCs w:val="18"/>
+        </w:rPr>
+        <w:t xml:space="preserve"> id;</w:t>
       </w:r>
     </w:p>
     <w:p>
@@ -2005,7 +2469,43 @@
           <w:sz w:val="18"/>
           <w:szCs w:val="18"/>
         </w:rPr>
-        <w:t>@TableGenerator(name="Emp_Gen",</w:t>
+        <w:t>@</w:t>
+      </w:r>
+      <w:proofErr w:type="spellStart"/>
+      <w:r>
+        <w:rPr>
+          <w:rFonts w:ascii="TheSansMonoCondensed-Plain" w:hAnsi="TheSansMonoCondensed-Plain" w:cs="TheSansMonoCondensed-Plain"/>
+          <w:sz w:val="18"/>
+          <w:szCs w:val="18"/>
+        </w:rPr>
+        <w:t>TableGenerator</w:t>
+      </w:r>
+      <w:proofErr w:type="spellEnd"/>
+      <w:r>
+        <w:rPr>
+          <w:rFonts w:ascii="TheSansMonoCondensed-Plain" w:hAnsi="TheSansMonoCondensed-Plain" w:cs="TheSansMonoCondensed-Plain"/>
+          <w:sz w:val="18"/>
+          <w:szCs w:val="18"/>
+        </w:rPr>
+        <w:t>(name="</w:t>
+      </w:r>
+      <w:proofErr w:type="spellStart"/>
+      <w:r>
+        <w:rPr>
+          <w:rFonts w:ascii="TheSansMonoCondensed-Plain" w:hAnsi="TheSansMonoCondensed-Plain" w:cs="TheSansMonoCondensed-Plain"/>
+          <w:sz w:val="18"/>
+          <w:szCs w:val="18"/>
+        </w:rPr>
+        <w:t>Emp_Gen</w:t>
+      </w:r>
+      <w:proofErr w:type="spellEnd"/>
+      <w:r>
+        <w:rPr>
+          <w:rFonts w:ascii="TheSansMonoCondensed-Plain" w:hAnsi="TheSansMonoCondensed-Plain" w:cs="TheSansMonoCondensed-Plain"/>
+          <w:sz w:val="18"/>
+          <w:szCs w:val="18"/>
+        </w:rPr>
+        <w:t>",</w:t>
       </w:r>
     </w:p>
     <w:p>
@@ -2041,31 +2541,51 @@
           <w:szCs w:val="18"/>
         </w:rPr>
       </w:pPr>
-      <w:r>
-        <w:rPr>
-          <w:rFonts w:ascii="TheSansMonoCondensed-Plain" w:hAnsi="TheSansMonoCondensed-Plain" w:cs="TheSansMonoCondensed-Plain"/>
-          <w:sz w:val="18"/>
-          <w:szCs w:val="18"/>
-        </w:rPr>
-        <w:t>pkColumnName="GEN_NAME",</w:t>
-      </w:r>
-    </w:p>
-    <w:p>
-      <w:pPr>
-        <w:spacing w:after="0" w:line="240" w:lineRule="auto"/>
-        <w:rPr>
-          <w:rFonts w:ascii="TheSansMonoCondensed-Plain" w:hAnsi="TheSansMonoCondensed-Plain" w:cs="TheSansMonoCondensed-Plain"/>
-          <w:sz w:val="18"/>
-          <w:szCs w:val="18"/>
-        </w:rPr>
-      </w:pPr>
-      <w:r>
-        <w:rPr>
-          <w:rFonts w:ascii="TheSansMonoCondensed-Plain" w:hAnsi="TheSansMonoCondensed-Plain" w:cs="TheSansMonoCondensed-Plain"/>
-          <w:sz w:val="18"/>
-          <w:szCs w:val="18"/>
-        </w:rPr>
-        <w:t>valueColumnName="GEN_VAL")</w:t>
+      <w:proofErr w:type="spellStart"/>
+      <w:r>
+        <w:rPr>
+          <w:rFonts w:ascii="TheSansMonoCondensed-Plain" w:hAnsi="TheSansMonoCondensed-Plain" w:cs="TheSansMonoCondensed-Plain"/>
+          <w:sz w:val="18"/>
+          <w:szCs w:val="18"/>
+        </w:rPr>
+        <w:t>pkColumnName</w:t>
+      </w:r>
+      <w:proofErr w:type="spellEnd"/>
+      <w:r>
+        <w:rPr>
+          <w:rFonts w:ascii="TheSansMonoCondensed-Plain" w:hAnsi="TheSansMonoCondensed-Plain" w:cs="TheSansMonoCondensed-Plain"/>
+          <w:sz w:val="18"/>
+          <w:szCs w:val="18"/>
+        </w:rPr>
+        <w:t>="GEN_NAME",</w:t>
+      </w:r>
+    </w:p>
+    <w:p>
+      <w:pPr>
+        <w:spacing w:after="0" w:line="240" w:lineRule="auto"/>
+        <w:rPr>
+          <w:rFonts w:ascii="TheSansMonoCondensed-Plain" w:hAnsi="TheSansMonoCondensed-Plain" w:cs="TheSansMonoCondensed-Plain"/>
+          <w:sz w:val="18"/>
+          <w:szCs w:val="18"/>
+        </w:rPr>
+      </w:pPr>
+      <w:proofErr w:type="spellStart"/>
+      <w:r>
+        <w:rPr>
+          <w:rFonts w:ascii="TheSansMonoCondensed-Plain" w:hAnsi="TheSansMonoCondensed-Plain" w:cs="TheSansMonoCondensed-Plain"/>
+          <w:sz w:val="18"/>
+          <w:szCs w:val="18"/>
+        </w:rPr>
+        <w:t>valueColumnName</w:t>
+      </w:r>
+      <w:proofErr w:type="spellEnd"/>
+      <w:r>
+        <w:rPr>
+          <w:rFonts w:ascii="TheSansMonoCondensed-Plain" w:hAnsi="TheSansMonoCondensed-Plain" w:cs="TheSansMonoCondensed-Plain"/>
+          <w:sz w:val="18"/>
+          <w:szCs w:val="18"/>
+        </w:rPr>
+        <w:t>="GEN_VAL")</w:t>
       </w:r>
     </w:p>
     <w:p>
@@ -2114,7 +2634,43 @@
           <w:sz w:val="18"/>
           <w:szCs w:val="18"/>
         </w:rPr>
-        <w:t>@TableGenerator(name="Address_Gen",</w:t>
+        <w:t>@</w:t>
+      </w:r>
+      <w:proofErr w:type="spellStart"/>
+      <w:r>
+        <w:rPr>
+          <w:rFonts w:ascii="TheSansMonoCondensed-Plain" w:hAnsi="TheSansMonoCondensed-Plain" w:cs="TheSansMonoCondensed-Plain"/>
+          <w:sz w:val="18"/>
+          <w:szCs w:val="18"/>
+        </w:rPr>
+        <w:t>TableGenerator</w:t>
+      </w:r>
+      <w:proofErr w:type="spellEnd"/>
+      <w:r>
+        <w:rPr>
+          <w:rFonts w:ascii="TheSansMonoCondensed-Plain" w:hAnsi="TheSansMonoCondensed-Plain" w:cs="TheSansMonoCondensed-Plain"/>
+          <w:sz w:val="18"/>
+          <w:szCs w:val="18"/>
+        </w:rPr>
+        <w:t>(name="</w:t>
+      </w:r>
+      <w:proofErr w:type="spellStart"/>
+      <w:r>
+        <w:rPr>
+          <w:rFonts w:ascii="TheSansMonoCondensed-Plain" w:hAnsi="TheSansMonoCondensed-Plain" w:cs="TheSansMonoCondensed-Plain"/>
+          <w:sz w:val="18"/>
+          <w:szCs w:val="18"/>
+        </w:rPr>
+        <w:t>Address_Gen</w:t>
+      </w:r>
+      <w:proofErr w:type="spellEnd"/>
+      <w:r>
+        <w:rPr>
+          <w:rFonts w:ascii="TheSansMonoCondensed-Plain" w:hAnsi="TheSansMonoCondensed-Plain" w:cs="TheSansMonoCondensed-Plain"/>
+          <w:sz w:val="18"/>
+          <w:szCs w:val="18"/>
+        </w:rPr>
+        <w:t>",</w:t>
       </w:r>
     </w:p>
     <w:p>
@@ -2150,136 +2706,258 @@
           <w:szCs w:val="18"/>
         </w:rPr>
       </w:pPr>
-      <w:r>
-        <w:rPr>
-          <w:rFonts w:ascii="TheSansMonoCondensed-Plain" w:hAnsi="TheSansMonoCondensed-Plain" w:cs="TheSansMonoCondensed-Plain"/>
-          <w:sz w:val="18"/>
-          <w:szCs w:val="18"/>
-        </w:rPr>
-        <w:t>pkColumnName="GEN_NAME",</w:t>
-      </w:r>
-    </w:p>
-    <w:p>
-      <w:pPr>
-        <w:autoSpaceDE w:val="0"/>
-        <w:autoSpaceDN w:val="0"/>
-        <w:adjustRightInd w:val="0"/>
-        <w:spacing w:after="0" w:line="240" w:lineRule="auto"/>
-        <w:rPr>
-          <w:rFonts w:ascii="TheSansMonoCondensed-Plain" w:hAnsi="TheSansMonoCondensed-Plain" w:cs="TheSansMonoCondensed-Plain"/>
-          <w:sz w:val="18"/>
-          <w:szCs w:val="18"/>
-        </w:rPr>
-      </w:pPr>
-      <w:r>
-        <w:rPr>
-          <w:rFonts w:ascii="TheSansMonoCondensed-Plain" w:hAnsi="TheSansMonoCondensed-Plain" w:cs="TheSansMonoCondensed-Plain"/>
-          <w:sz w:val="18"/>
-          <w:szCs w:val="18"/>
-        </w:rPr>
-        <w:t>valueColumnName="GEN_VAL",</w:t>
-      </w:r>
-    </w:p>
-    <w:p>
-      <w:pPr>
-        <w:autoSpaceDE w:val="0"/>
-        <w:autoSpaceDN w:val="0"/>
-        <w:adjustRightInd w:val="0"/>
-        <w:spacing w:after="0" w:line="240" w:lineRule="auto"/>
-        <w:rPr>
-          <w:rFonts w:ascii="TheSansMonoCondensed-Plain" w:hAnsi="TheSansMonoCondensed-Plain" w:cs="TheSansMonoCondensed-Plain"/>
-          <w:sz w:val="18"/>
-          <w:szCs w:val="18"/>
-        </w:rPr>
-      </w:pPr>
-      <w:r>
-        <w:rPr>
-          <w:rFonts w:ascii="TheSansMonoCondensed-Plain" w:hAnsi="TheSansMonoCondensed-Plain" w:cs="TheSansMonoCondensed-Plain"/>
-          <w:sz w:val="18"/>
-          <w:szCs w:val="18"/>
-        </w:rPr>
-        <w:t>pkColumnValue="Addr_Gen",</w:t>
-      </w:r>
-    </w:p>
-    <w:p>
-      <w:pPr>
-        <w:autoSpaceDE w:val="0"/>
-        <w:autoSpaceDN w:val="0"/>
-        <w:adjustRightInd w:val="0"/>
-        <w:spacing w:after="0" w:line="240" w:lineRule="auto"/>
-        <w:rPr>
-          <w:rFonts w:ascii="TheSansMonoCondensed-Plain" w:hAnsi="TheSansMonoCondensed-Plain" w:cs="TheSansMonoCondensed-Plain"/>
-          <w:sz w:val="18"/>
-          <w:szCs w:val="18"/>
-        </w:rPr>
-      </w:pPr>
-      <w:r>
-        <w:rPr>
-          <w:rFonts w:ascii="TheSansMonoCondensed-Plain" w:hAnsi="TheSansMonoCondensed-Plain" w:cs="TheSansMonoCondensed-Plain"/>
-          <w:sz w:val="18"/>
-          <w:szCs w:val="18"/>
-        </w:rPr>
-        <w:t>initialValue=10000,</w:t>
-      </w:r>
-    </w:p>
-    <w:p>
-      <w:pPr>
-        <w:autoSpaceDE w:val="0"/>
-        <w:autoSpaceDN w:val="0"/>
-        <w:adjustRightInd w:val="0"/>
-        <w:spacing w:after="0" w:line="240" w:lineRule="auto"/>
-        <w:rPr>
-          <w:rFonts w:ascii="TheSansMonoCondensed-Plain" w:hAnsi="TheSansMonoCondensed-Plain" w:cs="TheSansMonoCondensed-Plain"/>
-          <w:sz w:val="18"/>
-          <w:szCs w:val="18"/>
-        </w:rPr>
-      </w:pPr>
-      <w:r>
-        <w:rPr>
-          <w:rFonts w:ascii="TheSansMonoCondensed-Plain" w:hAnsi="TheSansMonoCondensed-Plain" w:cs="TheSansMonoCondensed-Plain"/>
-          <w:sz w:val="18"/>
-          <w:szCs w:val="18"/>
-        </w:rPr>
-        <w:t>allocationSize=100)</w:t>
-      </w:r>
-    </w:p>
-    <w:p>
-      <w:pPr>
-        <w:autoSpaceDE w:val="0"/>
-        <w:autoSpaceDN w:val="0"/>
-        <w:adjustRightInd w:val="0"/>
-        <w:spacing w:after="0" w:line="240" w:lineRule="auto"/>
-        <w:rPr>
-          <w:rFonts w:ascii="TheSansMonoCondensed-Plain" w:hAnsi="TheSansMonoCondensed-Plain" w:cs="TheSansMonoCondensed-Plain"/>
-          <w:sz w:val="18"/>
-          <w:szCs w:val="18"/>
-        </w:rPr>
-      </w:pPr>
-      <w:r>
-        <w:rPr>
-          <w:rFonts w:ascii="TheSansMonoCondensed-Plain" w:hAnsi="TheSansMonoCondensed-Plain" w:cs="TheSansMonoCondensed-Plain"/>
-          <w:sz w:val="18"/>
-          <w:szCs w:val="18"/>
-        </w:rPr>
-        <w:t>@Id @GeneratedValue(generator="Address_Gen")</w:t>
-      </w:r>
-    </w:p>
-    <w:p>
-      <w:pPr>
-        <w:spacing w:after="0" w:line="240" w:lineRule="auto"/>
-        <w:rPr>
-          <w:rFonts w:ascii="TheSansMonoCondensed-Plain" w:hAnsi="TheSansMonoCondensed-Plain" w:cs="TheSansMonoCondensed-Plain"/>
-          <w:sz w:val="18"/>
-          <w:szCs w:val="18"/>
-        </w:rPr>
-      </w:pPr>
-      <w:r>
-        <w:rPr>
-          <w:rFonts w:ascii="TheSansMonoCondensed-Plain" w:hAnsi="TheSansMonoCondensed-Plain" w:cs="TheSansMonoCondensed-Plain"/>
-          <w:sz w:val="18"/>
-          <w:szCs w:val="18"/>
-        </w:rPr>
-        <w:t>private int id;</w:t>
+      <w:proofErr w:type="spellStart"/>
+      <w:r>
+        <w:rPr>
+          <w:rFonts w:ascii="TheSansMonoCondensed-Plain" w:hAnsi="TheSansMonoCondensed-Plain" w:cs="TheSansMonoCondensed-Plain"/>
+          <w:sz w:val="18"/>
+          <w:szCs w:val="18"/>
+        </w:rPr>
+        <w:t>pkColumnName</w:t>
+      </w:r>
+      <w:proofErr w:type="spellEnd"/>
+      <w:r>
+        <w:rPr>
+          <w:rFonts w:ascii="TheSansMonoCondensed-Plain" w:hAnsi="TheSansMonoCondensed-Plain" w:cs="TheSansMonoCondensed-Plain"/>
+          <w:sz w:val="18"/>
+          <w:szCs w:val="18"/>
+        </w:rPr>
+        <w:t>="GEN_NAME",</w:t>
+      </w:r>
+    </w:p>
+    <w:p>
+      <w:pPr>
+        <w:autoSpaceDE w:val="0"/>
+        <w:autoSpaceDN w:val="0"/>
+        <w:adjustRightInd w:val="0"/>
+        <w:spacing w:after="0" w:line="240" w:lineRule="auto"/>
+        <w:rPr>
+          <w:rFonts w:ascii="TheSansMonoCondensed-Plain" w:hAnsi="TheSansMonoCondensed-Plain" w:cs="TheSansMonoCondensed-Plain"/>
+          <w:sz w:val="18"/>
+          <w:szCs w:val="18"/>
+        </w:rPr>
+      </w:pPr>
+      <w:proofErr w:type="spellStart"/>
+      <w:r>
+        <w:rPr>
+          <w:rFonts w:ascii="TheSansMonoCondensed-Plain" w:hAnsi="TheSansMonoCondensed-Plain" w:cs="TheSansMonoCondensed-Plain"/>
+          <w:sz w:val="18"/>
+          <w:szCs w:val="18"/>
+        </w:rPr>
+        <w:t>valueColumnName</w:t>
+      </w:r>
+      <w:proofErr w:type="spellEnd"/>
+      <w:r>
+        <w:rPr>
+          <w:rFonts w:ascii="TheSansMonoCondensed-Plain" w:hAnsi="TheSansMonoCondensed-Plain" w:cs="TheSansMonoCondensed-Plain"/>
+          <w:sz w:val="18"/>
+          <w:szCs w:val="18"/>
+        </w:rPr>
+        <w:t>="GEN_VAL",</w:t>
+      </w:r>
+    </w:p>
+    <w:p>
+      <w:pPr>
+        <w:autoSpaceDE w:val="0"/>
+        <w:autoSpaceDN w:val="0"/>
+        <w:adjustRightInd w:val="0"/>
+        <w:spacing w:after="0" w:line="240" w:lineRule="auto"/>
+        <w:rPr>
+          <w:rFonts w:ascii="TheSansMonoCondensed-Plain" w:hAnsi="TheSansMonoCondensed-Plain" w:cs="TheSansMonoCondensed-Plain"/>
+          <w:sz w:val="18"/>
+          <w:szCs w:val="18"/>
+        </w:rPr>
+      </w:pPr>
+      <w:proofErr w:type="spellStart"/>
+      <w:r>
+        <w:rPr>
+          <w:rFonts w:ascii="TheSansMonoCondensed-Plain" w:hAnsi="TheSansMonoCondensed-Plain" w:cs="TheSansMonoCondensed-Plain"/>
+          <w:sz w:val="18"/>
+          <w:szCs w:val="18"/>
+        </w:rPr>
+        <w:t>pkColumnValue</w:t>
+      </w:r>
+      <w:proofErr w:type="spellEnd"/>
+      <w:r>
+        <w:rPr>
+          <w:rFonts w:ascii="TheSansMonoCondensed-Plain" w:hAnsi="TheSansMonoCondensed-Plain" w:cs="TheSansMonoCondensed-Plain"/>
+          <w:sz w:val="18"/>
+          <w:szCs w:val="18"/>
+        </w:rPr>
+        <w:t>="</w:t>
+      </w:r>
+      <w:proofErr w:type="spellStart"/>
+      <w:r>
+        <w:rPr>
+          <w:rFonts w:ascii="TheSansMonoCondensed-Plain" w:hAnsi="TheSansMonoCondensed-Plain" w:cs="TheSansMonoCondensed-Plain"/>
+          <w:sz w:val="18"/>
+          <w:szCs w:val="18"/>
+        </w:rPr>
+        <w:t>Addr_Gen</w:t>
+      </w:r>
+      <w:proofErr w:type="spellEnd"/>
+      <w:r>
+        <w:rPr>
+          <w:rFonts w:ascii="TheSansMonoCondensed-Plain" w:hAnsi="TheSansMonoCondensed-Plain" w:cs="TheSansMonoCondensed-Plain"/>
+          <w:sz w:val="18"/>
+          <w:szCs w:val="18"/>
+        </w:rPr>
+        <w:t>",</w:t>
+      </w:r>
+    </w:p>
+    <w:p>
+      <w:pPr>
+        <w:autoSpaceDE w:val="0"/>
+        <w:autoSpaceDN w:val="0"/>
+        <w:adjustRightInd w:val="0"/>
+        <w:spacing w:after="0" w:line="240" w:lineRule="auto"/>
+        <w:rPr>
+          <w:rFonts w:ascii="TheSansMonoCondensed-Plain" w:hAnsi="TheSansMonoCondensed-Plain" w:cs="TheSansMonoCondensed-Plain"/>
+          <w:sz w:val="18"/>
+          <w:szCs w:val="18"/>
+        </w:rPr>
+      </w:pPr>
+      <w:proofErr w:type="spellStart"/>
+      <w:r>
+        <w:rPr>
+          <w:rFonts w:ascii="TheSansMonoCondensed-Plain" w:hAnsi="TheSansMonoCondensed-Plain" w:cs="TheSansMonoCondensed-Plain"/>
+          <w:sz w:val="18"/>
+          <w:szCs w:val="18"/>
+        </w:rPr>
+        <w:t>initialValue</w:t>
+      </w:r>
+      <w:proofErr w:type="spellEnd"/>
+      <w:r>
+        <w:rPr>
+          <w:rFonts w:ascii="TheSansMonoCondensed-Plain" w:hAnsi="TheSansMonoCondensed-Plain" w:cs="TheSansMonoCondensed-Plain"/>
+          <w:sz w:val="18"/>
+          <w:szCs w:val="18"/>
+        </w:rPr>
+        <w:t>=10000,</w:t>
+      </w:r>
+    </w:p>
+    <w:p>
+      <w:pPr>
+        <w:autoSpaceDE w:val="0"/>
+        <w:autoSpaceDN w:val="0"/>
+        <w:adjustRightInd w:val="0"/>
+        <w:spacing w:after="0" w:line="240" w:lineRule="auto"/>
+        <w:rPr>
+          <w:rFonts w:ascii="TheSansMonoCondensed-Plain" w:hAnsi="TheSansMonoCondensed-Plain" w:cs="TheSansMonoCondensed-Plain"/>
+          <w:sz w:val="18"/>
+          <w:szCs w:val="18"/>
+        </w:rPr>
+      </w:pPr>
+      <w:proofErr w:type="spellStart"/>
+      <w:r>
+        <w:rPr>
+          <w:rFonts w:ascii="TheSansMonoCondensed-Plain" w:hAnsi="TheSansMonoCondensed-Plain" w:cs="TheSansMonoCondensed-Plain"/>
+          <w:sz w:val="18"/>
+          <w:szCs w:val="18"/>
+        </w:rPr>
+        <w:t>allocationSize</w:t>
+      </w:r>
+      <w:proofErr w:type="spellEnd"/>
+      <w:r>
+        <w:rPr>
+          <w:rFonts w:ascii="TheSansMonoCondensed-Plain" w:hAnsi="TheSansMonoCondensed-Plain" w:cs="TheSansMonoCondensed-Plain"/>
+          <w:sz w:val="18"/>
+          <w:szCs w:val="18"/>
+        </w:rPr>
+        <w:t>=100)</w:t>
+      </w:r>
+    </w:p>
+    <w:p>
+      <w:pPr>
+        <w:autoSpaceDE w:val="0"/>
+        <w:autoSpaceDN w:val="0"/>
+        <w:adjustRightInd w:val="0"/>
+        <w:spacing w:after="0" w:line="240" w:lineRule="auto"/>
+        <w:rPr>
+          <w:rFonts w:ascii="TheSansMonoCondensed-Plain" w:hAnsi="TheSansMonoCondensed-Plain" w:cs="TheSansMonoCondensed-Plain"/>
+          <w:sz w:val="18"/>
+          <w:szCs w:val="18"/>
+        </w:rPr>
+      </w:pPr>
+      <w:r>
+        <w:rPr>
+          <w:rFonts w:ascii="TheSansMonoCondensed-Plain" w:hAnsi="TheSansMonoCondensed-Plain" w:cs="TheSansMonoCondensed-Plain"/>
+          <w:sz w:val="18"/>
+          <w:szCs w:val="18"/>
+        </w:rPr>
+        <w:t>@Id @</w:t>
+      </w:r>
+      <w:proofErr w:type="spellStart"/>
+      <w:r>
+        <w:rPr>
+          <w:rFonts w:ascii="TheSansMonoCondensed-Plain" w:hAnsi="TheSansMonoCondensed-Plain" w:cs="TheSansMonoCondensed-Plain"/>
+          <w:sz w:val="18"/>
+          <w:szCs w:val="18"/>
+        </w:rPr>
+        <w:t>GeneratedValue</w:t>
+      </w:r>
+      <w:proofErr w:type="spellEnd"/>
+      <w:r>
+        <w:rPr>
+          <w:rFonts w:ascii="TheSansMonoCondensed-Plain" w:hAnsi="TheSansMonoCondensed-Plain" w:cs="TheSansMonoCondensed-Plain"/>
+          <w:sz w:val="18"/>
+          <w:szCs w:val="18"/>
+        </w:rPr>
+        <w:t>(generator="</w:t>
+      </w:r>
+      <w:proofErr w:type="spellStart"/>
+      <w:r>
+        <w:rPr>
+          <w:rFonts w:ascii="TheSansMonoCondensed-Plain" w:hAnsi="TheSansMonoCondensed-Plain" w:cs="TheSansMonoCondensed-Plain"/>
+          <w:sz w:val="18"/>
+          <w:szCs w:val="18"/>
+        </w:rPr>
+        <w:t>Address_Gen</w:t>
+      </w:r>
+      <w:proofErr w:type="spellEnd"/>
+      <w:r>
+        <w:rPr>
+          <w:rFonts w:ascii="TheSansMonoCondensed-Plain" w:hAnsi="TheSansMonoCondensed-Plain" w:cs="TheSansMonoCondensed-Plain"/>
+          <w:sz w:val="18"/>
+          <w:szCs w:val="18"/>
+        </w:rPr>
+        <w:t>")</w:t>
+      </w:r>
+    </w:p>
+    <w:p>
+      <w:pPr>
+        <w:spacing w:after="0" w:line="240" w:lineRule="auto"/>
+        <w:rPr>
+          <w:rFonts w:ascii="TheSansMonoCondensed-Plain" w:hAnsi="TheSansMonoCondensed-Plain" w:cs="TheSansMonoCondensed-Plain"/>
+          <w:sz w:val="18"/>
+          <w:szCs w:val="18"/>
+        </w:rPr>
+      </w:pPr>
+      <w:r>
+        <w:rPr>
+          <w:rFonts w:ascii="TheSansMonoCondensed-Plain" w:hAnsi="TheSansMonoCondensed-Plain" w:cs="TheSansMonoCondensed-Plain"/>
+          <w:sz w:val="18"/>
+          <w:szCs w:val="18"/>
+        </w:rPr>
+        <w:t xml:space="preserve">private </w:t>
+      </w:r>
+      <w:proofErr w:type="spellStart"/>
+      <w:r>
+        <w:rPr>
+          <w:rFonts w:ascii="TheSansMonoCondensed-Plain" w:hAnsi="TheSansMonoCondensed-Plain" w:cs="TheSansMonoCondensed-Plain"/>
+          <w:sz w:val="18"/>
+          <w:szCs w:val="18"/>
+        </w:rPr>
+        <w:t>int</w:t>
+      </w:r>
+      <w:proofErr w:type="spellEnd"/>
+      <w:r>
+        <w:rPr>
+          <w:rFonts w:ascii="TheSansMonoCondensed-Plain" w:hAnsi="TheSansMonoCondensed-Plain" w:cs="TheSansMonoCondensed-Plain"/>
+          <w:sz w:val="18"/>
+          <w:szCs w:val="18"/>
+        </w:rPr>
+        <w:t xml:space="preserve"> id;</w:t>
       </w:r>
     </w:p>
     <w:p>
@@ -2328,91 +3006,157 @@
           <w:sz w:val="18"/>
           <w:szCs w:val="18"/>
         </w:rPr>
-        <w:t>CREATE TABLE id_gen (</w:t>
-      </w:r>
-    </w:p>
-    <w:p>
-      <w:pPr>
-        <w:autoSpaceDE w:val="0"/>
-        <w:autoSpaceDN w:val="0"/>
-        <w:adjustRightInd w:val="0"/>
-        <w:spacing w:after="0" w:line="240" w:lineRule="auto"/>
-        <w:rPr>
-          <w:rFonts w:ascii="TheSansMonoCondensed-Plain" w:hAnsi="TheSansMonoCondensed-Plain" w:cs="TheSansMonoCondensed-Plain"/>
-          <w:sz w:val="18"/>
-          <w:szCs w:val="18"/>
-        </w:rPr>
-      </w:pPr>
-      <w:r>
-        <w:rPr>
-          <w:rFonts w:ascii="TheSansMonoCondensed-Plain" w:hAnsi="TheSansMonoCondensed-Plain" w:cs="TheSansMonoCondensed-Plain"/>
-          <w:sz w:val="18"/>
-          <w:szCs w:val="18"/>
-        </w:rPr>
-        <w:t>gen_name VARCHAR(80),</w:t>
-      </w:r>
-    </w:p>
-    <w:p>
-      <w:pPr>
-        <w:autoSpaceDE w:val="0"/>
-        <w:autoSpaceDN w:val="0"/>
-        <w:adjustRightInd w:val="0"/>
-        <w:spacing w:after="0" w:line="240" w:lineRule="auto"/>
-        <w:rPr>
-          <w:rFonts w:ascii="TheSansMonoCondensed-Plain" w:hAnsi="TheSansMonoCondensed-Plain" w:cs="TheSansMonoCondensed-Plain"/>
-          <w:sz w:val="18"/>
-          <w:szCs w:val="18"/>
-        </w:rPr>
-      </w:pPr>
-      <w:r>
-        <w:rPr>
-          <w:rFonts w:ascii="TheSansMonoCondensed-Plain" w:hAnsi="TheSansMonoCondensed-Plain" w:cs="TheSansMonoCondensed-Plain"/>
-          <w:sz w:val="18"/>
-          <w:szCs w:val="18"/>
-        </w:rPr>
-        <w:t>gen_val INTEGER,</w:t>
-      </w:r>
-    </w:p>
-    <w:p>
-      <w:pPr>
-        <w:autoSpaceDE w:val="0"/>
-        <w:autoSpaceDN w:val="0"/>
-        <w:adjustRightInd w:val="0"/>
-        <w:spacing w:after="0" w:line="240" w:lineRule="auto"/>
-        <w:rPr>
-          <w:rFonts w:ascii="TheSansMonoCondensed-Plain" w:hAnsi="TheSansMonoCondensed-Plain" w:cs="TheSansMonoCondensed-Plain"/>
-          <w:sz w:val="18"/>
-          <w:szCs w:val="18"/>
-        </w:rPr>
-      </w:pPr>
-      <w:r>
-        <w:rPr>
-          <w:rFonts w:ascii="TheSansMonoCondensed-Plain" w:hAnsi="TheSansMonoCondensed-Plain" w:cs="TheSansMonoCondensed-Plain"/>
-          <w:sz w:val="18"/>
-          <w:szCs w:val="18"/>
-        </w:rPr>
-        <w:t>CONSTRAINT pk_id_gen</w:t>
-      </w:r>
-    </w:p>
-    <w:p>
-      <w:pPr>
-        <w:autoSpaceDE w:val="0"/>
-        <w:autoSpaceDN w:val="0"/>
-        <w:adjustRightInd w:val="0"/>
-        <w:spacing w:after="0" w:line="240" w:lineRule="auto"/>
-        <w:rPr>
-          <w:rFonts w:ascii="TheSansMonoCondensed-Plain" w:hAnsi="TheSansMonoCondensed-Plain" w:cs="TheSansMonoCondensed-Plain"/>
-          <w:sz w:val="18"/>
-          <w:szCs w:val="18"/>
-        </w:rPr>
-      </w:pPr>
-      <w:r>
-        <w:rPr>
-          <w:rFonts w:ascii="TheSansMonoCondensed-Plain" w:hAnsi="TheSansMonoCondensed-Plain" w:cs="TheSansMonoCondensed-Plain"/>
-          <w:sz w:val="18"/>
-          <w:szCs w:val="18"/>
-        </w:rPr>
-        <w:t>PRIMARY KEY (gen_name)</w:t>
+        <w:t xml:space="preserve">CREATE TABLE </w:t>
+      </w:r>
+      <w:proofErr w:type="spellStart"/>
+      <w:r>
+        <w:rPr>
+          <w:rFonts w:ascii="TheSansMonoCondensed-Plain" w:hAnsi="TheSansMonoCondensed-Plain" w:cs="TheSansMonoCondensed-Plain"/>
+          <w:sz w:val="18"/>
+          <w:szCs w:val="18"/>
+        </w:rPr>
+        <w:t>id_gen</w:t>
+      </w:r>
+      <w:proofErr w:type="spellEnd"/>
+      <w:r>
+        <w:rPr>
+          <w:rFonts w:ascii="TheSansMonoCondensed-Plain" w:hAnsi="TheSansMonoCondensed-Plain" w:cs="TheSansMonoCondensed-Plain"/>
+          <w:sz w:val="18"/>
+          <w:szCs w:val="18"/>
+        </w:rPr>
+        <w:t xml:space="preserve"> (</w:t>
+      </w:r>
+    </w:p>
+    <w:p>
+      <w:pPr>
+        <w:autoSpaceDE w:val="0"/>
+        <w:autoSpaceDN w:val="0"/>
+        <w:adjustRightInd w:val="0"/>
+        <w:spacing w:after="0" w:line="240" w:lineRule="auto"/>
+        <w:rPr>
+          <w:rFonts w:ascii="TheSansMonoCondensed-Plain" w:hAnsi="TheSansMonoCondensed-Plain" w:cs="TheSansMonoCondensed-Plain"/>
+          <w:sz w:val="18"/>
+          <w:szCs w:val="18"/>
+        </w:rPr>
+      </w:pPr>
+      <w:proofErr w:type="spellStart"/>
+      <w:r>
+        <w:rPr>
+          <w:rFonts w:ascii="TheSansMonoCondensed-Plain" w:hAnsi="TheSansMonoCondensed-Plain" w:cs="TheSansMonoCondensed-Plain"/>
+          <w:sz w:val="18"/>
+          <w:szCs w:val="18"/>
+        </w:rPr>
+        <w:t>gen_name</w:t>
+      </w:r>
+      <w:proofErr w:type="spellEnd"/>
+      <w:r>
+        <w:rPr>
+          <w:rFonts w:ascii="TheSansMonoCondensed-Plain" w:hAnsi="TheSansMonoCondensed-Plain" w:cs="TheSansMonoCondensed-Plain"/>
+          <w:sz w:val="18"/>
+          <w:szCs w:val="18"/>
+        </w:rPr>
+        <w:t xml:space="preserve"> VARCHAR(80),</w:t>
+      </w:r>
+    </w:p>
+    <w:p>
+      <w:pPr>
+        <w:autoSpaceDE w:val="0"/>
+        <w:autoSpaceDN w:val="0"/>
+        <w:adjustRightInd w:val="0"/>
+        <w:spacing w:after="0" w:line="240" w:lineRule="auto"/>
+        <w:rPr>
+          <w:rFonts w:ascii="TheSansMonoCondensed-Plain" w:hAnsi="TheSansMonoCondensed-Plain" w:cs="TheSansMonoCondensed-Plain"/>
+          <w:sz w:val="18"/>
+          <w:szCs w:val="18"/>
+        </w:rPr>
+      </w:pPr>
+      <w:proofErr w:type="spellStart"/>
+      <w:r>
+        <w:rPr>
+          <w:rFonts w:ascii="TheSansMonoCondensed-Plain" w:hAnsi="TheSansMonoCondensed-Plain" w:cs="TheSansMonoCondensed-Plain"/>
+          <w:sz w:val="18"/>
+          <w:szCs w:val="18"/>
+        </w:rPr>
+        <w:t>gen_val</w:t>
+      </w:r>
+      <w:proofErr w:type="spellEnd"/>
+      <w:r>
+        <w:rPr>
+          <w:rFonts w:ascii="TheSansMonoCondensed-Plain" w:hAnsi="TheSansMonoCondensed-Plain" w:cs="TheSansMonoCondensed-Plain"/>
+          <w:sz w:val="18"/>
+          <w:szCs w:val="18"/>
+        </w:rPr>
+        <w:t xml:space="preserve"> INTEGER,</w:t>
+      </w:r>
+    </w:p>
+    <w:p>
+      <w:pPr>
+        <w:autoSpaceDE w:val="0"/>
+        <w:autoSpaceDN w:val="0"/>
+        <w:adjustRightInd w:val="0"/>
+        <w:spacing w:after="0" w:line="240" w:lineRule="auto"/>
+        <w:rPr>
+          <w:rFonts w:ascii="TheSansMonoCondensed-Plain" w:hAnsi="TheSansMonoCondensed-Plain" w:cs="TheSansMonoCondensed-Plain"/>
+          <w:sz w:val="18"/>
+          <w:szCs w:val="18"/>
+        </w:rPr>
+      </w:pPr>
+      <w:r>
+        <w:rPr>
+          <w:rFonts w:ascii="TheSansMonoCondensed-Plain" w:hAnsi="TheSansMonoCondensed-Plain" w:cs="TheSansMonoCondensed-Plain"/>
+          <w:sz w:val="18"/>
+          <w:szCs w:val="18"/>
+        </w:rPr>
+        <w:t xml:space="preserve">CONSTRAINT </w:t>
+      </w:r>
+      <w:proofErr w:type="spellStart"/>
+      <w:r>
+        <w:rPr>
+          <w:rFonts w:ascii="TheSansMonoCondensed-Plain" w:hAnsi="TheSansMonoCondensed-Plain" w:cs="TheSansMonoCondensed-Plain"/>
+          <w:sz w:val="18"/>
+          <w:szCs w:val="18"/>
+        </w:rPr>
+        <w:t>pk_id_gen</w:t>
+      </w:r>
+      <w:proofErr w:type="spellEnd"/>
+    </w:p>
+    <w:p>
+      <w:pPr>
+        <w:autoSpaceDE w:val="0"/>
+        <w:autoSpaceDN w:val="0"/>
+        <w:adjustRightInd w:val="0"/>
+        <w:spacing w:after="0" w:line="240" w:lineRule="auto"/>
+        <w:rPr>
+          <w:rFonts w:ascii="TheSansMonoCondensed-Plain" w:hAnsi="TheSansMonoCondensed-Plain" w:cs="TheSansMonoCondensed-Plain"/>
+          <w:sz w:val="18"/>
+          <w:szCs w:val="18"/>
+        </w:rPr>
+      </w:pPr>
+      <w:r>
+        <w:rPr>
+          <w:rFonts w:ascii="TheSansMonoCondensed-Plain" w:hAnsi="TheSansMonoCondensed-Plain" w:cs="TheSansMonoCondensed-Plain"/>
+          <w:sz w:val="18"/>
+          <w:szCs w:val="18"/>
+        </w:rPr>
+        <w:t>PRIMARY KEY (</w:t>
+      </w:r>
+      <w:proofErr w:type="spellStart"/>
+      <w:r>
+        <w:rPr>
+          <w:rFonts w:ascii="TheSansMonoCondensed-Plain" w:hAnsi="TheSansMonoCondensed-Plain" w:cs="TheSansMonoCondensed-Plain"/>
+          <w:sz w:val="18"/>
+          <w:szCs w:val="18"/>
+        </w:rPr>
+        <w:t>gen_name</w:t>
+      </w:r>
+      <w:proofErr w:type="spellEnd"/>
+      <w:r>
+        <w:rPr>
+          <w:rFonts w:ascii="TheSansMonoCondensed-Plain" w:hAnsi="TheSansMonoCondensed-Plain" w:cs="TheSansMonoCondensed-Plain"/>
+          <w:sz w:val="18"/>
+          <w:szCs w:val="18"/>
+        </w:rPr>
+        <w:t>)</w:t>
       </w:r>
     </w:p>
     <w:p>
@@ -2454,25 +3198,169 @@
           <w:sz w:val="18"/>
           <w:szCs w:val="18"/>
         </w:rPr>
-        <w:t>INSERT INTO id_gen (gen_name, gen_val) VALUES ('Emp_Gen', 0);</w:t>
-      </w:r>
-    </w:p>
-    <w:p>
-      <w:pPr>
-        <w:spacing w:after="0" w:line="240" w:lineRule="auto"/>
-        <w:rPr>
-          <w:rFonts w:ascii="TheSansMonoCondensed-Plain" w:hAnsi="TheSansMonoCondensed-Plain" w:cs="TheSansMonoCondensed-Plain"/>
-          <w:sz w:val="18"/>
-          <w:szCs w:val="18"/>
-        </w:rPr>
-      </w:pPr>
-      <w:r>
-        <w:rPr>
-          <w:rFonts w:ascii="TheSansMonoCondensed-Plain" w:hAnsi="TheSansMonoCondensed-Plain" w:cs="TheSansMonoCondensed-Plain"/>
-          <w:sz w:val="18"/>
-          <w:szCs w:val="18"/>
-        </w:rPr>
-        <w:t>INSERT INTO id_gen (gen_name, gen_val) VALUES ('Addr_Gen', 10000);</w:t>
+        <w:t xml:space="preserve">INSERT INTO </w:t>
+      </w:r>
+      <w:proofErr w:type="spellStart"/>
+      <w:r>
+        <w:rPr>
+          <w:rFonts w:ascii="TheSansMonoCondensed-Plain" w:hAnsi="TheSansMonoCondensed-Plain" w:cs="TheSansMonoCondensed-Plain"/>
+          <w:sz w:val="18"/>
+          <w:szCs w:val="18"/>
+        </w:rPr>
+        <w:t>id_gen</w:t>
+      </w:r>
+      <w:proofErr w:type="spellEnd"/>
+      <w:r>
+        <w:rPr>
+          <w:rFonts w:ascii="TheSansMonoCondensed-Plain" w:hAnsi="TheSansMonoCondensed-Plain" w:cs="TheSansMonoCondensed-Plain"/>
+          <w:sz w:val="18"/>
+          <w:szCs w:val="18"/>
+        </w:rPr>
+        <w:t xml:space="preserve"> (</w:t>
+      </w:r>
+      <w:proofErr w:type="spellStart"/>
+      <w:r>
+        <w:rPr>
+          <w:rFonts w:ascii="TheSansMonoCondensed-Plain" w:hAnsi="TheSansMonoCondensed-Plain" w:cs="TheSansMonoCondensed-Plain"/>
+          <w:sz w:val="18"/>
+          <w:szCs w:val="18"/>
+        </w:rPr>
+        <w:t>gen_name</w:t>
+      </w:r>
+      <w:proofErr w:type="spellEnd"/>
+      <w:r>
+        <w:rPr>
+          <w:rFonts w:ascii="TheSansMonoCondensed-Plain" w:hAnsi="TheSansMonoCondensed-Plain" w:cs="TheSansMonoCondensed-Plain"/>
+          <w:sz w:val="18"/>
+          <w:szCs w:val="18"/>
+        </w:rPr>
+        <w:t xml:space="preserve">, </w:t>
+      </w:r>
+      <w:proofErr w:type="spellStart"/>
+      <w:r>
+        <w:rPr>
+          <w:rFonts w:ascii="TheSansMonoCondensed-Plain" w:hAnsi="TheSansMonoCondensed-Plain" w:cs="TheSansMonoCondensed-Plain"/>
+          <w:sz w:val="18"/>
+          <w:szCs w:val="18"/>
+        </w:rPr>
+        <w:t>gen_val</w:t>
+      </w:r>
+      <w:proofErr w:type="spellEnd"/>
+      <w:r>
+        <w:rPr>
+          <w:rFonts w:ascii="TheSansMonoCondensed-Plain" w:hAnsi="TheSansMonoCondensed-Plain" w:cs="TheSansMonoCondensed-Plain"/>
+          <w:sz w:val="18"/>
+          <w:szCs w:val="18"/>
+        </w:rPr>
+        <w:t>) VALUES ('</w:t>
+      </w:r>
+      <w:proofErr w:type="spellStart"/>
+      <w:r>
+        <w:rPr>
+          <w:rFonts w:ascii="TheSansMonoCondensed-Plain" w:hAnsi="TheSansMonoCondensed-Plain" w:cs="TheSansMonoCondensed-Plain"/>
+          <w:sz w:val="18"/>
+          <w:szCs w:val="18"/>
+        </w:rPr>
+        <w:t>Emp_Gen</w:t>
+      </w:r>
+      <w:proofErr w:type="spellEnd"/>
+      <w:r>
+        <w:rPr>
+          <w:rFonts w:ascii="TheSansMonoCondensed-Plain" w:hAnsi="TheSansMonoCondensed-Plain" w:cs="TheSansMonoCondensed-Plain"/>
+          <w:sz w:val="18"/>
+          <w:szCs w:val="18"/>
+        </w:rPr>
+        <w:t>', 0);</w:t>
+      </w:r>
+    </w:p>
+    <w:p>
+      <w:pPr>
+        <w:spacing w:after="0" w:line="240" w:lineRule="auto"/>
+        <w:rPr>
+          <w:rFonts w:ascii="TheSansMonoCondensed-Plain" w:hAnsi="TheSansMonoCondensed-Plain" w:cs="TheSansMonoCondensed-Plain"/>
+          <w:sz w:val="18"/>
+          <w:szCs w:val="18"/>
+        </w:rPr>
+      </w:pPr>
+      <w:r>
+        <w:rPr>
+          <w:rFonts w:ascii="TheSansMonoCondensed-Plain" w:hAnsi="TheSansMonoCondensed-Plain" w:cs="TheSansMonoCondensed-Plain"/>
+          <w:sz w:val="18"/>
+          <w:szCs w:val="18"/>
+        </w:rPr>
+        <w:t xml:space="preserve">INSERT INTO </w:t>
+      </w:r>
+      <w:proofErr w:type="spellStart"/>
+      <w:r>
+        <w:rPr>
+          <w:rFonts w:ascii="TheSansMonoCondensed-Plain" w:hAnsi="TheSansMonoCondensed-Plain" w:cs="TheSansMonoCondensed-Plain"/>
+          <w:sz w:val="18"/>
+          <w:szCs w:val="18"/>
+        </w:rPr>
+        <w:t>id_gen</w:t>
+      </w:r>
+      <w:proofErr w:type="spellEnd"/>
+      <w:r>
+        <w:rPr>
+          <w:rFonts w:ascii="TheSansMonoCondensed-Plain" w:hAnsi="TheSansMonoCondensed-Plain" w:cs="TheSansMonoCondensed-Plain"/>
+          <w:sz w:val="18"/>
+          <w:szCs w:val="18"/>
+        </w:rPr>
+        <w:t xml:space="preserve"> (</w:t>
+      </w:r>
+      <w:proofErr w:type="spellStart"/>
+      <w:r>
+        <w:rPr>
+          <w:rFonts w:ascii="TheSansMonoCondensed-Plain" w:hAnsi="TheSansMonoCondensed-Plain" w:cs="TheSansMonoCondensed-Plain"/>
+          <w:sz w:val="18"/>
+          <w:szCs w:val="18"/>
+        </w:rPr>
+        <w:t>gen_name</w:t>
+      </w:r>
+      <w:proofErr w:type="spellEnd"/>
+      <w:r>
+        <w:rPr>
+          <w:rFonts w:ascii="TheSansMonoCondensed-Plain" w:hAnsi="TheSansMonoCondensed-Plain" w:cs="TheSansMonoCondensed-Plain"/>
+          <w:sz w:val="18"/>
+          <w:szCs w:val="18"/>
+        </w:rPr>
+        <w:t xml:space="preserve">, </w:t>
+      </w:r>
+      <w:proofErr w:type="spellStart"/>
+      <w:r>
+        <w:rPr>
+          <w:rFonts w:ascii="TheSansMonoCondensed-Plain" w:hAnsi="TheSansMonoCondensed-Plain" w:cs="TheSansMonoCondensed-Plain"/>
+          <w:sz w:val="18"/>
+          <w:szCs w:val="18"/>
+        </w:rPr>
+        <w:t>gen_val</w:t>
+      </w:r>
+      <w:proofErr w:type="spellEnd"/>
+      <w:r>
+        <w:rPr>
+          <w:rFonts w:ascii="TheSansMonoCondensed-Plain" w:hAnsi="TheSansMonoCondensed-Plain" w:cs="TheSansMonoCondensed-Plain"/>
+          <w:sz w:val="18"/>
+          <w:szCs w:val="18"/>
+        </w:rPr>
+        <w:t>) VALUES ('</w:t>
+      </w:r>
+      <w:proofErr w:type="spellStart"/>
+      <w:r>
+        <w:rPr>
+          <w:rFonts w:ascii="TheSansMonoCondensed-Plain" w:hAnsi="TheSansMonoCondensed-Plain" w:cs="TheSansMonoCondensed-Plain"/>
+          <w:sz w:val="18"/>
+          <w:szCs w:val="18"/>
+        </w:rPr>
+        <w:t>Addr_Gen</w:t>
+      </w:r>
+      <w:proofErr w:type="spellEnd"/>
+      <w:r>
+        <w:rPr>
+          <w:rFonts w:ascii="TheSansMonoCondensed-Plain" w:hAnsi="TheSansMonoCondensed-Plain" w:cs="TheSansMonoCondensed-Plain"/>
+          <w:sz w:val="18"/>
+          <w:szCs w:val="18"/>
+        </w:rPr>
+        <w:t>', 10000);</w:t>
       </w:r>
     </w:p>
     <w:p>
@@ -2539,8 +3427,18 @@
           <w:sz w:val="18"/>
           <w:szCs w:val="18"/>
         </w:rPr>
-        <w:t>Some databases support a primary key identity column, sometimes referred to as an autonumber</w:t>
-      </w:r>
+        <w:t xml:space="preserve">Some databases support a primary key identity column, sometimes referred to as an </w:t>
+      </w:r>
+      <w:proofErr w:type="spellStart"/>
+      <w:r>
+        <w:rPr>
+          <w:rFonts w:ascii="TheSansMonoCondensed-Plain" w:hAnsi="TheSansMonoCondensed-Plain" w:cs="TheSansMonoCondensed-Plain"/>
+          <w:sz w:val="18"/>
+          <w:szCs w:val="18"/>
+        </w:rPr>
+        <w:t>autonumber</w:t>
+      </w:r>
+      <w:proofErr w:type="spellEnd"/>
     </w:p>
     <w:p>
       <w:pPr>
@@ -2665,7 +3563,25 @@
           <w:sz w:val="18"/>
           <w:szCs w:val="18"/>
         </w:rPr>
-        <w:t>To indicate that IDENTITY generation should occur, the @GeneratedValue annotation should specify</w:t>
+        <w:t>To indicate that IDENTITY generation should occur, the @</w:t>
+      </w:r>
+      <w:proofErr w:type="spellStart"/>
+      <w:r>
+        <w:rPr>
+          <w:rFonts w:ascii="TheSansMonoCondensed-Plain" w:hAnsi="TheSansMonoCondensed-Plain" w:cs="TheSansMonoCondensed-Plain"/>
+          <w:sz w:val="18"/>
+          <w:szCs w:val="18"/>
+        </w:rPr>
+        <w:t>GeneratedValue</w:t>
+      </w:r>
+      <w:proofErr w:type="spellEnd"/>
+      <w:r>
+        <w:rPr>
+          <w:rFonts w:ascii="TheSansMonoCondensed-Plain" w:hAnsi="TheSansMonoCondensed-Plain" w:cs="TheSansMonoCondensed-Plain"/>
+          <w:sz w:val="18"/>
+          <w:szCs w:val="18"/>
+        </w:rPr>
+        <w:t xml:space="preserve"> annotation should specify</w:t>
       </w:r>
     </w:p>
     <w:p>
@@ -4209,7 +5125,25 @@
           <w:sz w:val="18"/>
           <w:szCs w:val="18"/>
         </w:rPr>
-        <w:t xml:space="preserve">@ManyToOne </w:t>
+        <w:t>@</w:t>
+      </w:r>
+      <w:proofErr w:type="spellStart"/>
+      <w:r>
+        <w:rPr>
+          <w:rFonts w:ascii="TheSansMonoCondensed-Plain" w:hAnsi="TheSansMonoCondensed-Plain" w:cs="TheSansMonoCondensed-Plain"/>
+          <w:sz w:val="18"/>
+          <w:szCs w:val="18"/>
+        </w:rPr>
+        <w:t>ManyToOne</w:t>
+      </w:r>
+      <w:proofErr w:type="spellEnd"/>
+      <w:r>
+        <w:rPr>
+          <w:rFonts w:ascii="TheSansMonoCondensed-Plain" w:hAnsi="TheSansMonoCondensed-Plain" w:cs="TheSansMonoCondensed-Plain"/>
+          <w:sz w:val="18"/>
+          <w:szCs w:val="18"/>
+        </w:rPr>
+        <w:t xml:space="preserve"> </w:t>
       </w:r>
       <w:r>
         <w:rPr>
@@ -4225,8 +5159,18 @@
           <w:sz w:val="18"/>
           <w:szCs w:val="18"/>
         </w:rPr>
-        <w:t>@ManyToOne</w:t>
-      </w:r>
+        <w:t>@</w:t>
+      </w:r>
+      <w:proofErr w:type="spellStart"/>
+      <w:r>
+        <w:rPr>
+          <w:rFonts w:ascii="TheSansMonoCondensed-Plain" w:hAnsi="TheSansMonoCondensed-Plain" w:cs="TheSansMonoCondensed-Plain"/>
+          <w:sz w:val="18"/>
+          <w:szCs w:val="18"/>
+        </w:rPr>
+        <w:t>ManyToOne</w:t>
+      </w:r>
+      <w:proofErr w:type="spellEnd"/>
     </w:p>
     <w:p>
       <w:pPr>
@@ -4418,28 +5362,56 @@
           <w:sz w:val="18"/>
           <w:szCs w:val="18"/>
         </w:rPr>
-        <w:t>@ManyToOne</w:t>
-      </w:r>
-    </w:p>
-    <w:p>
-      <w:pPr>
-        <w:autoSpaceDE w:val="0"/>
-        <w:autoSpaceDN w:val="0"/>
-        <w:adjustRightInd w:val="0"/>
-        <w:spacing w:after="0" w:line="240" w:lineRule="auto"/>
-        <w:rPr>
-          <w:rFonts w:ascii="TheSansMonoCondensed-Plain" w:hAnsi="TheSansMonoCondensed-Plain" w:cs="TheSansMonoCondensed-Plain"/>
-          <w:sz w:val="18"/>
-          <w:szCs w:val="18"/>
-        </w:rPr>
-      </w:pPr>
-      <w:r>
-        <w:rPr>
-          <w:rFonts w:ascii="TheSansMonoCondensed-Plain" w:hAnsi="TheSansMonoCondensed-Plain" w:cs="TheSansMonoCondensed-Plain"/>
-          <w:sz w:val="18"/>
-          <w:szCs w:val="18"/>
-        </w:rPr>
-        <w:t>private Department department;</w:t>
+        <w:t>@</w:t>
+      </w:r>
+      <w:proofErr w:type="spellStart"/>
+      <w:r>
+        <w:rPr>
+          <w:rFonts w:ascii="TheSansMonoCondensed-Plain" w:hAnsi="TheSansMonoCondensed-Plain" w:cs="TheSansMonoCondensed-Plain"/>
+          <w:sz w:val="18"/>
+          <w:szCs w:val="18"/>
+        </w:rPr>
+        <w:t>ManyToOne</w:t>
+      </w:r>
+      <w:proofErr w:type="spellEnd"/>
+    </w:p>
+    <w:p>
+      <w:pPr>
+        <w:autoSpaceDE w:val="0"/>
+        <w:autoSpaceDN w:val="0"/>
+        <w:adjustRightInd w:val="0"/>
+        <w:spacing w:after="0" w:line="240" w:lineRule="auto"/>
+        <w:rPr>
+          <w:rFonts w:ascii="TheSansMonoCondensed-Plain" w:hAnsi="TheSansMonoCondensed-Plain" w:cs="TheSansMonoCondensed-Plain"/>
+          <w:sz w:val="18"/>
+          <w:szCs w:val="18"/>
+        </w:rPr>
+      </w:pPr>
+      <w:r>
+        <w:rPr>
+          <w:rFonts w:ascii="TheSansMonoCondensed-Plain" w:hAnsi="TheSansMonoCondensed-Plain" w:cs="TheSansMonoCondensed-Plain"/>
+          <w:sz w:val="18"/>
+          <w:szCs w:val="18"/>
+        </w:rPr>
+        <w:t xml:space="preserve">private Department </w:t>
+      </w:r>
+      <w:proofErr w:type="spellStart"/>
+      <w:r>
+        <w:rPr>
+          <w:rFonts w:ascii="TheSansMonoCondensed-Plain" w:hAnsi="TheSansMonoCondensed-Plain" w:cs="TheSansMonoCondensed-Plain"/>
+          <w:sz w:val="18"/>
+          <w:szCs w:val="18"/>
+        </w:rPr>
+        <w:t>department</w:t>
+      </w:r>
+      <w:proofErr w:type="spellEnd"/>
+      <w:r>
+        <w:rPr>
+          <w:rFonts w:ascii="TheSansMonoCondensed-Plain" w:hAnsi="TheSansMonoCondensed-Plain" w:cs="TheSansMonoCondensed-Plain"/>
+          <w:sz w:val="18"/>
+          <w:szCs w:val="18"/>
+        </w:rPr>
+        <w:t>;</w:t>
       </w:r>
     </w:p>
     <w:p>
@@ -4635,7 +5607,25 @@
           <w:sz w:val="18"/>
           <w:szCs w:val="18"/>
         </w:rPr>
-        <w:t xml:space="preserve">@JoinColumn </w:t>
+        <w:t>@</w:t>
+      </w:r>
+      <w:proofErr w:type="spellStart"/>
+      <w:r>
+        <w:rPr>
+          <w:rFonts w:ascii="TheSansMonoCondensed-Plain" w:hAnsi="TheSansMonoCondensed-Plain" w:cs="TheSansMonoCondensed-Plain"/>
+          <w:sz w:val="18"/>
+          <w:szCs w:val="18"/>
+        </w:rPr>
+        <w:t>JoinColumn</w:t>
+      </w:r>
+      <w:proofErr w:type="spellEnd"/>
+      <w:r>
+        <w:rPr>
+          <w:rFonts w:ascii="TheSansMonoCondensed-Plain" w:hAnsi="TheSansMonoCondensed-Plain" w:cs="TheSansMonoCondensed-Plain"/>
+          <w:sz w:val="18"/>
+          <w:szCs w:val="18"/>
+        </w:rPr>
+        <w:t xml:space="preserve"> </w:t>
       </w:r>
       <w:r>
         <w:rPr>
@@ -4676,6 +5666,7 @@
       <w:r>
         <w:rPr>
           <w:rFonts w:ascii="HelveticaNeue-MediumCond" w:hAnsi="HelveticaNeue-MediumCond" w:cs="HelveticaNeue-MediumCond"/>
+          <w:noProof/>
           <w:sz w:val="28"/>
           <w:szCs w:val="28"/>
         </w:rPr>
@@ -4697,7 +5688,7 @@
                     </pic:cNvPicPr>
                   </pic:nvPicPr>
                   <pic:blipFill>
-                    <a:blip r:embed="rId6"/>
+                    <a:blip r:embed="rId6" cstate="print"/>
                     <a:srcRect l="27084" t="21937" r="52724" b="63818"/>
                     <a:stretch>
                       <a:fillRect/>
@@ -4875,7 +5866,25 @@
           <w:sz w:val="18"/>
           <w:szCs w:val="18"/>
         </w:rPr>
-        <w:t>If no join column is given, then the default  join column will be of the form &lt;owning side table name&gt;_ID. In order to override it, we give the above @joinColumn annotation with name attribute in it.</w:t>
+        <w:t>If no join column is given, then the default  join column will be of the form &lt;owning side table name&gt;_ID. In order to override it, we give the above @</w:t>
+      </w:r>
+      <w:proofErr w:type="spellStart"/>
+      <w:r>
+        <w:rPr>
+          <w:rFonts w:ascii="Utopia-Regular" w:hAnsi="Utopia-Regular" w:cs="Utopia-Regular"/>
+          <w:sz w:val="18"/>
+          <w:szCs w:val="18"/>
+        </w:rPr>
+        <w:t>joinColumn</w:t>
+      </w:r>
+      <w:proofErr w:type="spellEnd"/>
+      <w:r>
+        <w:rPr>
+          <w:rFonts w:ascii="Utopia-Regular" w:hAnsi="Utopia-Regular" w:cs="Utopia-Regular"/>
+          <w:sz w:val="18"/>
+          <w:szCs w:val="18"/>
+        </w:rPr>
+        <w:t xml:space="preserve"> annotation with name attribute in it.</w:t>
       </w:r>
     </w:p>
     <w:p>
@@ -4957,6 +5966,7 @@
       <w:r>
         <w:rPr>
           <w:rFonts w:ascii="TheSansMonoCondensed-Plain" w:hAnsi="TheSansMonoCondensed-Plain" w:cs="TheSansMonoCondensed-Plain"/>
+          <w:noProof/>
           <w:sz w:val="18"/>
           <w:szCs w:val="18"/>
         </w:rPr>
@@ -4978,7 +5988,7 @@
                     </pic:cNvPicPr>
                   </pic:nvPicPr>
                   <pic:blipFill>
-                    <a:blip r:embed="rId7"/>
+                    <a:blip r:embed="rId7" cstate="print"/>
                     <a:srcRect l="27564" t="31909" r="49519" b="52137"/>
                     <a:stretch>
                       <a:fillRect/>
@@ -5092,6 +6102,9 @@
         <w:spacing w:after="0" w:line="240" w:lineRule="auto"/>
       </w:pPr>
       <w:r>
+        <w:rPr>
+          <w:noProof/>
+        </w:rPr>
         <w:drawing>
           <wp:inline distT="0" distB="0" distL="0" distR="0">
             <wp:extent cx="1285875" cy="476250"/>
@@ -5110,7 +6123,7 @@
                     </pic:cNvPicPr>
                   </pic:nvPicPr>
                   <pic:blipFill>
-                    <a:blip r:embed="rId8"/>
+                    <a:blip r:embed="rId8" cstate="print"/>
                     <a:srcRect l="26763" t="49858" r="51603" b="35897"/>
                     <a:stretch>
                       <a:fillRect/>
@@ -5205,7 +6218,25 @@
           <w:sz w:val="18"/>
           <w:szCs w:val="18"/>
         </w:rPr>
-        <w:t>@Id private int id;</w:t>
+        <w:t xml:space="preserve">@Id private </w:t>
+      </w:r>
+      <w:proofErr w:type="spellStart"/>
+      <w:r>
+        <w:rPr>
+          <w:rFonts w:ascii="TheSansMonoCondensed-Plain" w:hAnsi="TheSansMonoCondensed-Plain" w:cs="TheSansMonoCondensed-Plain"/>
+          <w:sz w:val="18"/>
+          <w:szCs w:val="18"/>
+        </w:rPr>
+        <w:t>int</w:t>
+      </w:r>
+      <w:proofErr w:type="spellEnd"/>
+      <w:r>
+        <w:rPr>
+          <w:rFonts w:ascii="TheSansMonoCondensed-Plain" w:hAnsi="TheSansMonoCondensed-Plain" w:cs="TheSansMonoCondensed-Plain"/>
+          <w:sz w:val="18"/>
+          <w:szCs w:val="18"/>
+        </w:rPr>
+        <w:t xml:space="preserve"> id;</w:t>
       </w:r>
     </w:p>
     <w:p>
@@ -5268,28 +6299,64 @@
           <w:sz w:val="18"/>
           <w:szCs w:val="18"/>
         </w:rPr>
-        <w:t>@JoinColumn(name="PSPACE_ID")</w:t>
-      </w:r>
-    </w:p>
-    <w:p>
-      <w:pPr>
-        <w:autoSpaceDE w:val="0"/>
-        <w:autoSpaceDN w:val="0"/>
-        <w:adjustRightInd w:val="0"/>
-        <w:spacing w:after="0" w:line="240" w:lineRule="auto"/>
-        <w:rPr>
-          <w:rFonts w:ascii="TheSansMonoCondensed-Plain" w:hAnsi="TheSansMonoCondensed-Plain" w:cs="TheSansMonoCondensed-Plain"/>
-          <w:sz w:val="18"/>
-          <w:szCs w:val="18"/>
-        </w:rPr>
-      </w:pPr>
-      <w:r>
-        <w:rPr>
-          <w:rFonts w:ascii="TheSansMonoCondensed-Plain" w:hAnsi="TheSansMonoCondensed-Plain" w:cs="TheSansMonoCondensed-Plain"/>
-          <w:sz w:val="18"/>
-          <w:szCs w:val="18"/>
-        </w:rPr>
-        <w:t>private ParkingSpace parkingSpace;</w:t>
+        <w:t>@</w:t>
+      </w:r>
+      <w:proofErr w:type="spellStart"/>
+      <w:r>
+        <w:rPr>
+          <w:rFonts w:ascii="TheSansMonoCondensed-Plain" w:hAnsi="TheSansMonoCondensed-Plain" w:cs="TheSansMonoCondensed-Plain"/>
+          <w:sz w:val="18"/>
+          <w:szCs w:val="18"/>
+        </w:rPr>
+        <w:t>JoinColumn</w:t>
+      </w:r>
+      <w:proofErr w:type="spellEnd"/>
+      <w:r>
+        <w:rPr>
+          <w:rFonts w:ascii="TheSansMonoCondensed-Plain" w:hAnsi="TheSansMonoCondensed-Plain" w:cs="TheSansMonoCondensed-Plain"/>
+          <w:sz w:val="18"/>
+          <w:szCs w:val="18"/>
+        </w:rPr>
+        <w:t>(name="PSPACE_ID")</w:t>
+      </w:r>
+    </w:p>
+    <w:p>
+      <w:pPr>
+        <w:autoSpaceDE w:val="0"/>
+        <w:autoSpaceDN w:val="0"/>
+        <w:adjustRightInd w:val="0"/>
+        <w:spacing w:after="0" w:line="240" w:lineRule="auto"/>
+        <w:rPr>
+          <w:rFonts w:ascii="TheSansMonoCondensed-Plain" w:hAnsi="TheSansMonoCondensed-Plain" w:cs="TheSansMonoCondensed-Plain"/>
+          <w:sz w:val="18"/>
+          <w:szCs w:val="18"/>
+        </w:rPr>
+      </w:pPr>
+      <w:r>
+        <w:rPr>
+          <w:rFonts w:ascii="TheSansMonoCondensed-Plain" w:hAnsi="TheSansMonoCondensed-Plain" w:cs="TheSansMonoCondensed-Plain"/>
+          <w:sz w:val="18"/>
+          <w:szCs w:val="18"/>
+        </w:rPr>
+        <w:t xml:space="preserve">private ParkingSpace </w:t>
+      </w:r>
+      <w:proofErr w:type="spellStart"/>
+      <w:r>
+        <w:rPr>
+          <w:rFonts w:ascii="TheSansMonoCondensed-Plain" w:hAnsi="TheSansMonoCondensed-Plain" w:cs="TheSansMonoCondensed-Plain"/>
+          <w:sz w:val="18"/>
+          <w:szCs w:val="18"/>
+        </w:rPr>
+        <w:t>parkingSpace</w:t>
+      </w:r>
+      <w:proofErr w:type="spellEnd"/>
+      <w:r>
+        <w:rPr>
+          <w:rFonts w:ascii="TheSansMonoCondensed-Plain" w:hAnsi="TheSansMonoCondensed-Plain" w:cs="TheSansMonoCondensed-Plain"/>
+          <w:sz w:val="18"/>
+          <w:szCs w:val="18"/>
+        </w:rPr>
+        <w:t>;</w:t>
       </w:r>
     </w:p>
     <w:p>
@@ -5319,6 +6386,11 @@
         <w:autoSpaceDN w:val="0"/>
         <w:adjustRightInd w:val="0"/>
         <w:spacing w:after="0" w:line="240" w:lineRule="auto"/>
+        <w:rPr>
+          <w:rFonts w:ascii="TheSansMonoCondensed-Plain" w:hAnsi="TheSansMonoCondensed-Plain" w:cs="TheSansMonoCondensed-Plain"/>
+          <w:sz w:val="18"/>
+          <w:szCs w:val="18"/>
+        </w:rPr>
       </w:pPr>
       <w:r>
         <w:rPr>
@@ -5328,6 +6400,1833 @@
         </w:rPr>
         <w:t>}</w:t>
       </w:r>
+    </w:p>
+    <w:p>
+      <w:pPr>
+        <w:autoSpaceDE w:val="0"/>
+        <w:autoSpaceDN w:val="0"/>
+        <w:adjustRightInd w:val="0"/>
+        <w:spacing w:after="0" w:line="240" w:lineRule="auto"/>
+        <w:rPr>
+          <w:rFonts w:ascii="TheSansMonoCondensed-Plain" w:hAnsi="TheSansMonoCondensed-Plain" w:cs="TheSansMonoCondensed-Plain"/>
+          <w:sz w:val="18"/>
+          <w:szCs w:val="18"/>
+        </w:rPr>
+      </w:pPr>
+    </w:p>
+    <w:p>
+      <w:pPr>
+        <w:autoSpaceDE w:val="0"/>
+        <w:autoSpaceDN w:val="0"/>
+        <w:adjustRightInd w:val="0"/>
+        <w:spacing w:after="0" w:line="240" w:lineRule="auto"/>
+        <w:rPr>
+          <w:rFonts w:ascii="TheSansMonoCondensed-Plain" w:hAnsi="TheSansMonoCondensed-Plain" w:cs="TheSansMonoCondensed-Plain"/>
+          <w:sz w:val="18"/>
+          <w:szCs w:val="18"/>
+        </w:rPr>
+      </w:pPr>
+    </w:p>
+    <w:p>
+      <w:pPr>
+        <w:autoSpaceDE w:val="0"/>
+        <w:autoSpaceDN w:val="0"/>
+        <w:adjustRightInd w:val="0"/>
+        <w:spacing w:after="0" w:line="240" w:lineRule="auto"/>
+        <w:rPr>
+          <w:rFonts w:ascii="TheSansMonoCondensed-Plain" w:hAnsi="TheSansMonoCondensed-Plain" w:cs="TheSansMonoCondensed-Plain"/>
+          <w:sz w:val="18"/>
+          <w:szCs w:val="18"/>
+        </w:rPr>
+      </w:pPr>
+      <w:r>
+        <w:rPr>
+          <w:rFonts w:ascii="TheSansMonoCondensed-Plain" w:hAnsi="TheSansMonoCondensed-Plain" w:cs="TheSansMonoCondensed-Plain"/>
+          <w:sz w:val="18"/>
+          <w:szCs w:val="18"/>
+        </w:rPr>
+        <w:t>Bi-directional One-to-One Mappings:</w:t>
+      </w:r>
+    </w:p>
+    <w:p>
+      <w:pPr>
+        <w:autoSpaceDE w:val="0"/>
+        <w:autoSpaceDN w:val="0"/>
+        <w:adjustRightInd w:val="0"/>
+        <w:spacing w:after="0" w:line="240" w:lineRule="auto"/>
+        <w:rPr>
+          <w:rFonts w:ascii="TheSansMonoCondensed-Plain" w:hAnsi="TheSansMonoCondensed-Plain" w:cs="TheSansMonoCondensed-Plain"/>
+          <w:sz w:val="18"/>
+          <w:szCs w:val="18"/>
+        </w:rPr>
+      </w:pPr>
+    </w:p>
+    <w:p>
+      <w:pPr>
+        <w:autoSpaceDE w:val="0"/>
+        <w:autoSpaceDN w:val="0"/>
+        <w:adjustRightInd w:val="0"/>
+        <w:spacing w:after="0" w:line="240" w:lineRule="auto"/>
+        <w:rPr>
+          <w:rFonts w:ascii="Utopia-Regular" w:hAnsi="Utopia-Regular" w:cs="Utopia-Regular"/>
+          <w:sz w:val="18"/>
+          <w:szCs w:val="18"/>
+        </w:rPr>
+      </w:pPr>
+      <w:r>
+        <w:rPr>
+          <w:rFonts w:ascii="Utopia-Regular" w:hAnsi="Utopia-Regular" w:cs="Utopia-Regular"/>
+          <w:sz w:val="18"/>
+          <w:szCs w:val="18"/>
+        </w:rPr>
+        <w:t>The target entity of the one-to-one often has a relationship back to the source entity; for example,</w:t>
+      </w:r>
+    </w:p>
+    <w:p>
+      <w:pPr>
+        <w:autoSpaceDE w:val="0"/>
+        <w:autoSpaceDN w:val="0"/>
+        <w:adjustRightInd w:val="0"/>
+        <w:spacing w:after="0" w:line="240" w:lineRule="auto"/>
+        <w:rPr>
+          <w:rFonts w:ascii="Utopia-Regular" w:hAnsi="Utopia-Regular" w:cs="Utopia-Regular"/>
+          <w:sz w:val="18"/>
+          <w:szCs w:val="18"/>
+        </w:rPr>
+      </w:pPr>
+      <w:r>
+        <w:rPr>
+          <w:rFonts w:ascii="TheSansMonoCondensed-Plain" w:hAnsi="TheSansMonoCondensed-Plain" w:cs="TheSansMonoCondensed-Plain"/>
+          <w:sz w:val="18"/>
+          <w:szCs w:val="18"/>
+        </w:rPr>
+        <w:t xml:space="preserve">ParkingSpace </w:t>
+      </w:r>
+      <w:r>
+        <w:rPr>
+          <w:rFonts w:ascii="Utopia-Regular" w:hAnsi="Utopia-Regular" w:cs="Utopia-Regular"/>
+          <w:sz w:val="18"/>
+          <w:szCs w:val="18"/>
+        </w:rPr>
+        <w:t xml:space="preserve">has a reference back to the </w:t>
+      </w:r>
+      <w:r>
+        <w:rPr>
+          <w:rFonts w:ascii="TheSansMonoCondensed-Plain" w:hAnsi="TheSansMonoCondensed-Plain" w:cs="TheSansMonoCondensed-Plain"/>
+          <w:sz w:val="18"/>
+          <w:szCs w:val="18"/>
+        </w:rPr>
+        <w:t xml:space="preserve">Employee </w:t>
+      </w:r>
+      <w:r>
+        <w:rPr>
+          <w:rFonts w:ascii="Utopia-Regular" w:hAnsi="Utopia-Regular" w:cs="Utopia-Regular"/>
+          <w:sz w:val="18"/>
+          <w:szCs w:val="18"/>
+        </w:rPr>
+        <w:t>that uses it. When this is the case, we call it a</w:t>
+      </w:r>
+    </w:p>
+    <w:p>
+      <w:pPr>
+        <w:autoSpaceDE w:val="0"/>
+        <w:autoSpaceDN w:val="0"/>
+        <w:adjustRightInd w:val="0"/>
+        <w:spacing w:after="0" w:line="240" w:lineRule="auto"/>
+        <w:rPr>
+          <w:rFonts w:ascii="Utopia-Regular" w:hAnsi="Utopia-Regular" w:cs="Utopia-Regular"/>
+          <w:sz w:val="18"/>
+          <w:szCs w:val="18"/>
+        </w:rPr>
+      </w:pPr>
+      <w:r>
+        <w:rPr>
+          <w:rFonts w:ascii="Utopia-Italic" w:hAnsi="Utopia-Italic" w:cs="Utopia-Italic"/>
+          <w:i/>
+          <w:iCs/>
+          <w:sz w:val="18"/>
+          <w:szCs w:val="18"/>
+        </w:rPr>
+        <w:t>bidirectional one-to-one relationship</w:t>
+      </w:r>
+      <w:r>
+        <w:rPr>
+          <w:rFonts w:ascii="Utopia-Regular" w:hAnsi="Utopia-Regular" w:cs="Utopia-Regular"/>
+          <w:sz w:val="18"/>
+          <w:szCs w:val="18"/>
+        </w:rPr>
+        <w:t>. As you saw previously, we actually have two separate one-</w:t>
+      </w:r>
+      <w:proofErr w:type="spellStart"/>
+      <w:r>
+        <w:rPr>
+          <w:rFonts w:ascii="Utopia-Regular" w:hAnsi="Utopia-Regular" w:cs="Utopia-Regular"/>
+          <w:sz w:val="18"/>
+          <w:szCs w:val="18"/>
+        </w:rPr>
+        <w:t>toone</w:t>
+      </w:r>
+      <w:proofErr w:type="spellEnd"/>
+    </w:p>
+    <w:p>
+      <w:pPr>
+        <w:autoSpaceDE w:val="0"/>
+        <w:autoSpaceDN w:val="0"/>
+        <w:adjustRightInd w:val="0"/>
+        <w:spacing w:after="0" w:line="240" w:lineRule="auto"/>
+        <w:rPr>
+          <w:rFonts w:ascii="Utopia-Regular" w:hAnsi="Utopia-Regular" w:cs="Utopia-Regular"/>
+          <w:sz w:val="18"/>
+          <w:szCs w:val="18"/>
+        </w:rPr>
+      </w:pPr>
+      <w:r>
+        <w:rPr>
+          <w:rFonts w:ascii="Utopia-Regular" w:hAnsi="Utopia-Regular" w:cs="Utopia-Regular"/>
+          <w:sz w:val="18"/>
+          <w:szCs w:val="18"/>
+        </w:rPr>
+        <w:t>mappings, one in each direction, but we call the combination of the two a bidirectional one-to-one</w:t>
+      </w:r>
+    </w:p>
+    <w:p>
+      <w:pPr>
+        <w:autoSpaceDE w:val="0"/>
+        <w:autoSpaceDN w:val="0"/>
+        <w:adjustRightInd w:val="0"/>
+        <w:spacing w:after="0" w:line="240" w:lineRule="auto"/>
+        <w:rPr>
+          <w:rFonts w:ascii="Utopia-Regular" w:hAnsi="Utopia-Regular" w:cs="Utopia-Regular"/>
+          <w:sz w:val="18"/>
+          <w:szCs w:val="18"/>
+        </w:rPr>
+      </w:pPr>
+      <w:r>
+        <w:rPr>
+          <w:rFonts w:ascii="Utopia-Regular" w:hAnsi="Utopia-Regular" w:cs="Utopia-Regular"/>
+          <w:sz w:val="18"/>
+          <w:szCs w:val="18"/>
+        </w:rPr>
+        <w:t>relationship. To make our existing one-to-one employee and parking space example bidirectional, we</w:t>
+      </w:r>
+    </w:p>
+    <w:p>
+      <w:pPr>
+        <w:autoSpaceDE w:val="0"/>
+        <w:autoSpaceDN w:val="0"/>
+        <w:adjustRightInd w:val="0"/>
+        <w:spacing w:after="0" w:line="240" w:lineRule="auto"/>
+        <w:rPr>
+          <w:rFonts w:ascii="Utopia-Regular" w:hAnsi="Utopia-Regular" w:cs="Utopia-Regular"/>
+          <w:sz w:val="18"/>
+          <w:szCs w:val="18"/>
+        </w:rPr>
+      </w:pPr>
+      <w:r>
+        <w:rPr>
+          <w:rFonts w:ascii="Utopia-Regular" w:hAnsi="Utopia-Regular" w:cs="Utopia-Regular"/>
+          <w:sz w:val="18"/>
+          <w:szCs w:val="18"/>
+        </w:rPr>
+        <w:t xml:space="preserve">need only change the </w:t>
+      </w:r>
+      <w:r>
+        <w:rPr>
+          <w:rFonts w:ascii="TheSansMonoCondensed-Plain" w:hAnsi="TheSansMonoCondensed-Plain" w:cs="TheSansMonoCondensed-Plain"/>
+          <w:sz w:val="18"/>
+          <w:szCs w:val="18"/>
+        </w:rPr>
+        <w:t xml:space="preserve">ParkingSpace </w:t>
+      </w:r>
+      <w:r>
+        <w:rPr>
+          <w:rFonts w:ascii="Utopia-Regular" w:hAnsi="Utopia-Regular" w:cs="Utopia-Regular"/>
+          <w:sz w:val="18"/>
+          <w:szCs w:val="18"/>
+        </w:rPr>
+        <w:t xml:space="preserve">to point back to the </w:t>
+      </w:r>
+      <w:r>
+        <w:rPr>
+          <w:rFonts w:ascii="TheSansMonoCondensed-Plain" w:hAnsi="TheSansMonoCondensed-Plain" w:cs="TheSansMonoCondensed-Plain"/>
+          <w:sz w:val="18"/>
+          <w:szCs w:val="18"/>
+        </w:rPr>
+        <w:t>Employee</w:t>
+      </w:r>
+      <w:r>
+        <w:rPr>
+          <w:rFonts w:ascii="Utopia-Regular" w:hAnsi="Utopia-Regular" w:cs="Utopia-Regular"/>
+          <w:sz w:val="18"/>
+          <w:szCs w:val="18"/>
+        </w:rPr>
+        <w:t>.</w:t>
+      </w:r>
+      <w:r>
+        <w:rPr>
+          <w:rFonts w:ascii="Utopia-Regular" w:hAnsi="Utopia-Regular" w:cs="Utopia-Regular"/>
+          <w:sz w:val="18"/>
+          <w:szCs w:val="18"/>
+        </w:rPr>
+        <w:t xml:space="preserve"> The below figure show the bi-directional one-to-one mapping:</w:t>
+      </w:r>
+    </w:p>
+    <w:p>
+      <w:pPr>
+        <w:autoSpaceDE w:val="0"/>
+        <w:autoSpaceDN w:val="0"/>
+        <w:adjustRightInd w:val="0"/>
+        <w:spacing w:after="0" w:line="240" w:lineRule="auto"/>
+        <w:rPr>
+          <w:rFonts w:ascii="Utopia-Regular" w:hAnsi="Utopia-Regular" w:cs="Utopia-Regular"/>
+          <w:sz w:val="18"/>
+          <w:szCs w:val="18"/>
+        </w:rPr>
+      </w:pPr>
+      <w:r>
+        <w:rPr>
+          <w:rFonts w:ascii="Utopia-Regular" w:hAnsi="Utopia-Regular" w:cs="Utopia-Regular"/>
+          <w:sz w:val="18"/>
+          <w:szCs w:val="18"/>
+        </w:rPr>
+        <w:drawing>
+          <wp:inline distT="0" distB="0" distL="0" distR="0">
+            <wp:extent cx="2438400" cy="552450"/>
+            <wp:effectExtent l="19050" t="0" r="0" b="0"/>
+            <wp:docPr id="3" name="Picture 1"/>
+            <wp:cNvGraphicFramePr>
+              <a:graphicFrameLocks xmlns:a="http://schemas.openxmlformats.org/drawingml/2006/main" noChangeAspect="1"/>
+            </wp:cNvGraphicFramePr>
+            <a:graphic xmlns:a="http://schemas.openxmlformats.org/drawingml/2006/main">
+              <a:graphicData uri="http://schemas.openxmlformats.org/drawingml/2006/picture">
+                <pic:pic xmlns:pic="http://schemas.openxmlformats.org/drawingml/2006/picture">
+                  <pic:nvPicPr>
+                    <pic:cNvPr id="0" name="Picture 1"/>
+                    <pic:cNvPicPr>
+                      <a:picLocks noChangeAspect="1" noChangeArrowheads="1"/>
+                    </pic:cNvPicPr>
+                  </pic:nvPicPr>
+                  <pic:blipFill>
+                    <a:blip r:embed="rId9" cstate="print"/>
+                    <a:srcRect l="36557" t="47315" r="22396" b="41051"/>
+                    <a:stretch>
+                      <a:fillRect/>
+                    </a:stretch>
+                  </pic:blipFill>
+                  <pic:spPr bwMode="auto">
+                    <a:xfrm>
+                      <a:off x="0" y="0"/>
+                      <a:ext cx="2438400" cy="552450"/>
+                    </a:xfrm>
+                    <a:prstGeom prst="rect">
+                      <a:avLst/>
+                    </a:prstGeom>
+                    <a:noFill/>
+                    <a:ln w="9525">
+                      <a:noFill/>
+                      <a:miter lim="800000"/>
+                      <a:headEnd/>
+                      <a:tailEnd/>
+                    </a:ln>
+                  </pic:spPr>
+                </pic:pic>
+              </a:graphicData>
+            </a:graphic>
+          </wp:inline>
+        </w:drawing>
+      </w:r>
+    </w:p>
+    <w:p>
+      <w:pPr>
+        <w:autoSpaceDE w:val="0"/>
+        <w:autoSpaceDN w:val="0"/>
+        <w:adjustRightInd w:val="0"/>
+        <w:spacing w:after="0" w:line="240" w:lineRule="auto"/>
+        <w:rPr>
+          <w:rFonts w:ascii="Utopia-Regular" w:hAnsi="Utopia-Regular" w:cs="Utopia-Regular"/>
+          <w:sz w:val="18"/>
+          <w:szCs w:val="18"/>
+        </w:rPr>
+      </w:pPr>
+      <w:r>
+        <w:rPr>
+          <w:rFonts w:ascii="Utopia-Regular" w:hAnsi="Utopia-Regular" w:cs="Utopia-Regular"/>
+          <w:sz w:val="18"/>
+          <w:szCs w:val="18"/>
+        </w:rPr>
+        <w:t>You already learned that the entity table that contains the join column determines the entity that</w:t>
+      </w:r>
+    </w:p>
+    <w:p>
+      <w:pPr>
+        <w:autoSpaceDE w:val="0"/>
+        <w:autoSpaceDN w:val="0"/>
+        <w:adjustRightInd w:val="0"/>
+        <w:spacing w:after="0" w:line="240" w:lineRule="auto"/>
+        <w:rPr>
+          <w:rFonts w:ascii="Utopia-Regular" w:hAnsi="Utopia-Regular" w:cs="Utopia-Regular"/>
+          <w:sz w:val="18"/>
+          <w:szCs w:val="18"/>
+        </w:rPr>
+      </w:pPr>
+      <w:r>
+        <w:rPr>
+          <w:rFonts w:ascii="Utopia-Regular" w:hAnsi="Utopia-Regular" w:cs="Utopia-Regular"/>
+          <w:sz w:val="18"/>
+          <w:szCs w:val="18"/>
+        </w:rPr>
+        <w:t>is the owner of the relationship. In a bidirectional one-to-one relationship, both the mappings are</w:t>
+      </w:r>
+    </w:p>
+    <w:p>
+      <w:pPr>
+        <w:autoSpaceDE w:val="0"/>
+        <w:autoSpaceDN w:val="0"/>
+        <w:adjustRightInd w:val="0"/>
+        <w:spacing w:after="0" w:line="240" w:lineRule="auto"/>
+        <w:rPr>
+          <w:rFonts w:ascii="Utopia-Regular" w:hAnsi="Utopia-Regular" w:cs="Utopia-Regular"/>
+          <w:sz w:val="18"/>
+          <w:szCs w:val="18"/>
+        </w:rPr>
+      </w:pPr>
+      <w:r>
+        <w:rPr>
+          <w:rFonts w:ascii="Utopia-Regular" w:hAnsi="Utopia-Regular" w:cs="Utopia-Regular"/>
+          <w:sz w:val="18"/>
+          <w:szCs w:val="18"/>
+        </w:rPr>
+        <w:t>one-to-one mappings, and either side can be the owner, so the join column might end up being on one</w:t>
+      </w:r>
+    </w:p>
+    <w:p>
+      <w:pPr>
+        <w:autoSpaceDE w:val="0"/>
+        <w:autoSpaceDN w:val="0"/>
+        <w:adjustRightInd w:val="0"/>
+        <w:spacing w:after="0" w:line="240" w:lineRule="auto"/>
+        <w:rPr>
+          <w:rFonts w:ascii="Utopia-Regular" w:hAnsi="Utopia-Regular" w:cs="Utopia-Regular"/>
+          <w:sz w:val="18"/>
+          <w:szCs w:val="18"/>
+        </w:rPr>
+      </w:pPr>
+      <w:r>
+        <w:rPr>
+          <w:rFonts w:ascii="Utopia-Regular" w:hAnsi="Utopia-Regular" w:cs="Utopia-Regular"/>
+          <w:sz w:val="18"/>
+          <w:szCs w:val="18"/>
+        </w:rPr>
+        <w:t>side or the other.</w:t>
+      </w:r>
+    </w:p>
+    <w:p>
+      <w:pPr>
+        <w:autoSpaceDE w:val="0"/>
+        <w:autoSpaceDN w:val="0"/>
+        <w:adjustRightInd w:val="0"/>
+        <w:spacing w:after="0" w:line="240" w:lineRule="auto"/>
+        <w:rPr>
+          <w:rFonts w:ascii="Utopia-Regular" w:hAnsi="Utopia-Regular" w:cs="Utopia-Regular"/>
+          <w:sz w:val="18"/>
+          <w:szCs w:val="18"/>
+        </w:rPr>
+      </w:pPr>
+    </w:p>
+    <w:p>
+      <w:pPr>
+        <w:autoSpaceDE w:val="0"/>
+        <w:autoSpaceDN w:val="0"/>
+        <w:adjustRightInd w:val="0"/>
+        <w:spacing w:after="0" w:line="240" w:lineRule="auto"/>
+        <w:rPr>
+          <w:rFonts w:ascii="Utopia-Regular" w:hAnsi="Utopia-Regular" w:cs="Utopia-Regular"/>
+          <w:sz w:val="18"/>
+          <w:szCs w:val="18"/>
+        </w:rPr>
+      </w:pPr>
+      <w:r>
+        <w:rPr>
+          <w:rFonts w:ascii="Utopia-Regular" w:hAnsi="Utopia-Regular" w:cs="Utopia-Regular"/>
+          <w:sz w:val="18"/>
+          <w:szCs w:val="18"/>
+        </w:rPr>
+        <w:t xml:space="preserve">We now have to add a reference from </w:t>
+      </w:r>
+      <w:r>
+        <w:rPr>
+          <w:rFonts w:ascii="TheSansMonoCondensed-Plain" w:hAnsi="TheSansMonoCondensed-Plain" w:cs="TheSansMonoCondensed-Plain"/>
+          <w:sz w:val="18"/>
+          <w:szCs w:val="18"/>
+        </w:rPr>
+        <w:t xml:space="preserve">ParkingSpace </w:t>
+      </w:r>
+      <w:r>
+        <w:rPr>
+          <w:rFonts w:ascii="Utopia-Regular" w:hAnsi="Utopia-Regular" w:cs="Utopia-Regular"/>
+          <w:sz w:val="18"/>
+          <w:szCs w:val="18"/>
+        </w:rPr>
+        <w:t xml:space="preserve">back to </w:t>
+      </w:r>
+      <w:r>
+        <w:rPr>
+          <w:rFonts w:ascii="TheSansMonoCondensed-Plain" w:hAnsi="TheSansMonoCondensed-Plain" w:cs="TheSansMonoCondensed-Plain"/>
+          <w:sz w:val="18"/>
+          <w:szCs w:val="18"/>
+        </w:rPr>
+        <w:t>Employee</w:t>
+      </w:r>
+      <w:r>
+        <w:rPr>
+          <w:rFonts w:ascii="Utopia-Regular" w:hAnsi="Utopia-Regular" w:cs="Utopia-Regular"/>
+          <w:sz w:val="18"/>
+          <w:szCs w:val="18"/>
+        </w:rPr>
+        <w:t>. This is achieved by adding the</w:t>
+      </w:r>
+    </w:p>
+    <w:p>
+      <w:pPr>
+        <w:autoSpaceDE w:val="0"/>
+        <w:autoSpaceDN w:val="0"/>
+        <w:adjustRightInd w:val="0"/>
+        <w:spacing w:after="0" w:line="240" w:lineRule="auto"/>
+        <w:rPr>
+          <w:rFonts w:ascii="Utopia-Regular" w:hAnsi="Utopia-Regular" w:cs="Utopia-Regular"/>
+          <w:sz w:val="18"/>
+          <w:szCs w:val="18"/>
+        </w:rPr>
+      </w:pPr>
+      <w:r>
+        <w:rPr>
+          <w:rFonts w:ascii="TheSansMonoCondensed-Plain" w:hAnsi="TheSansMonoCondensed-Plain" w:cs="TheSansMonoCondensed-Plain"/>
+          <w:sz w:val="18"/>
+          <w:szCs w:val="18"/>
+        </w:rPr>
+        <w:t xml:space="preserve">@OneToOne </w:t>
+      </w:r>
+      <w:r>
+        <w:rPr>
+          <w:rFonts w:ascii="Utopia-Regular" w:hAnsi="Utopia-Regular" w:cs="Utopia-Regular"/>
+          <w:sz w:val="18"/>
+          <w:szCs w:val="18"/>
+        </w:rPr>
+        <w:t xml:space="preserve">relationship annotation on the </w:t>
+      </w:r>
+      <w:r>
+        <w:rPr>
+          <w:rFonts w:ascii="TheSansMonoCondensed-Plain" w:hAnsi="TheSansMonoCondensed-Plain" w:cs="TheSansMonoCondensed-Plain"/>
+          <w:sz w:val="18"/>
+          <w:szCs w:val="18"/>
+        </w:rPr>
+        <w:t xml:space="preserve">employee </w:t>
+      </w:r>
+      <w:r>
+        <w:rPr>
+          <w:rFonts w:ascii="Utopia-Regular" w:hAnsi="Utopia-Regular" w:cs="Utopia-Regular"/>
+          <w:sz w:val="18"/>
+          <w:szCs w:val="18"/>
+        </w:rPr>
+        <w:t>field. As part of the annotation, we must add a</w:t>
+      </w:r>
+    </w:p>
+    <w:p>
+      <w:pPr>
+        <w:autoSpaceDE w:val="0"/>
+        <w:autoSpaceDN w:val="0"/>
+        <w:adjustRightInd w:val="0"/>
+        <w:spacing w:after="0" w:line="240" w:lineRule="auto"/>
+        <w:rPr>
+          <w:rFonts w:ascii="Utopia-Regular" w:hAnsi="Utopia-Regular" w:cs="Utopia-Regular"/>
+          <w:sz w:val="18"/>
+          <w:szCs w:val="18"/>
+        </w:rPr>
+      </w:pPr>
+      <w:r>
+        <w:rPr>
+          <w:rFonts w:ascii="TheSansMonoCondensed-Plain" w:hAnsi="TheSansMonoCondensed-Plain" w:cs="TheSansMonoCondensed-Plain"/>
+          <w:sz w:val="18"/>
+          <w:szCs w:val="18"/>
+        </w:rPr>
+        <w:t xml:space="preserve">mappedBy </w:t>
+      </w:r>
+      <w:r>
+        <w:rPr>
+          <w:rFonts w:ascii="Utopia-Regular" w:hAnsi="Utopia-Regular" w:cs="Utopia-Regular"/>
+          <w:sz w:val="18"/>
+          <w:szCs w:val="18"/>
+        </w:rPr>
+        <w:t xml:space="preserve">element to indicate that the owning side is the </w:t>
+      </w:r>
+      <w:r>
+        <w:rPr>
+          <w:rFonts w:ascii="TheSansMonoCondensed-Plain" w:hAnsi="TheSansMonoCondensed-Plain" w:cs="TheSansMonoCondensed-Plain"/>
+          <w:sz w:val="18"/>
+          <w:szCs w:val="18"/>
+        </w:rPr>
+        <w:t>Employee</w:t>
+      </w:r>
+      <w:r>
+        <w:rPr>
+          <w:rFonts w:ascii="Utopia-Regular" w:hAnsi="Utopia-Regular" w:cs="Utopia-Regular"/>
+          <w:sz w:val="18"/>
+          <w:szCs w:val="18"/>
+        </w:rPr>
+        <w:t xml:space="preserve">, not the </w:t>
+      </w:r>
+      <w:r>
+        <w:rPr>
+          <w:rFonts w:ascii="TheSansMonoCondensed-Plain" w:hAnsi="TheSansMonoCondensed-Plain" w:cs="TheSansMonoCondensed-Plain"/>
+          <w:sz w:val="18"/>
+          <w:szCs w:val="18"/>
+        </w:rPr>
+        <w:t>ParkingSpace</w:t>
+      </w:r>
+      <w:r>
+        <w:rPr>
+          <w:rFonts w:ascii="Utopia-Regular" w:hAnsi="Utopia-Regular" w:cs="Utopia-Regular"/>
+          <w:sz w:val="18"/>
+          <w:szCs w:val="18"/>
+        </w:rPr>
+        <w:t>. Because</w:t>
+      </w:r>
+    </w:p>
+    <w:p>
+      <w:pPr>
+        <w:autoSpaceDE w:val="0"/>
+        <w:autoSpaceDN w:val="0"/>
+        <w:adjustRightInd w:val="0"/>
+        <w:spacing w:after="0" w:line="240" w:lineRule="auto"/>
+        <w:rPr>
+          <w:rFonts w:ascii="Utopia-Regular" w:hAnsi="Utopia-Regular" w:cs="Utopia-Regular"/>
+          <w:sz w:val="18"/>
+          <w:szCs w:val="18"/>
+        </w:rPr>
+      </w:pPr>
+      <w:r>
+        <w:rPr>
+          <w:rFonts w:ascii="TheSansMonoCondensed-Plain" w:hAnsi="TheSansMonoCondensed-Plain" w:cs="TheSansMonoCondensed-Plain"/>
+          <w:sz w:val="18"/>
+          <w:szCs w:val="18"/>
+        </w:rPr>
+        <w:t xml:space="preserve">ParkingSpace </w:t>
+      </w:r>
+      <w:r>
+        <w:rPr>
+          <w:rFonts w:ascii="Utopia-Regular" w:hAnsi="Utopia-Regular" w:cs="Utopia-Regular"/>
+          <w:sz w:val="18"/>
+          <w:szCs w:val="18"/>
+        </w:rPr>
+        <w:t>is the inverse side of the relationship, it does not have to supply the join column</w:t>
+      </w:r>
+    </w:p>
+    <w:p>
+      <w:pPr>
+        <w:autoSpaceDE w:val="0"/>
+        <w:autoSpaceDN w:val="0"/>
+        <w:adjustRightInd w:val="0"/>
+        <w:spacing w:after="0" w:line="240" w:lineRule="auto"/>
+        <w:rPr>
+          <w:rFonts w:ascii="Utopia-Regular" w:hAnsi="Utopia-Regular" w:cs="Utopia-Regular"/>
+          <w:sz w:val="18"/>
+          <w:szCs w:val="18"/>
+        </w:rPr>
+      </w:pPr>
+      <w:r>
+        <w:rPr>
+          <w:rFonts w:ascii="Utopia-Regular" w:hAnsi="Utopia-Regular" w:cs="Utopia-Regular"/>
+          <w:sz w:val="18"/>
+          <w:szCs w:val="18"/>
+        </w:rPr>
+        <w:t>information.</w:t>
+      </w:r>
+    </w:p>
+    <w:p>
+      <w:pPr>
+        <w:autoSpaceDE w:val="0"/>
+        <w:autoSpaceDN w:val="0"/>
+        <w:adjustRightInd w:val="0"/>
+        <w:spacing w:after="0" w:line="240" w:lineRule="auto"/>
+        <w:rPr>
+          <w:rFonts w:ascii="Utopia-Regular" w:hAnsi="Utopia-Regular" w:cs="Utopia-Regular"/>
+          <w:sz w:val="18"/>
+          <w:szCs w:val="18"/>
+        </w:rPr>
+      </w:pPr>
+    </w:p>
+    <w:p>
+      <w:pPr>
+        <w:autoSpaceDE w:val="0"/>
+        <w:autoSpaceDN w:val="0"/>
+        <w:adjustRightInd w:val="0"/>
+        <w:spacing w:after="0" w:line="240" w:lineRule="auto"/>
+        <w:rPr>
+          <w:rFonts w:ascii="TheSansMonoCondensed-Plain" w:hAnsi="TheSansMonoCondensed-Plain" w:cs="TheSansMonoCondensed-Plain"/>
+          <w:sz w:val="18"/>
+          <w:szCs w:val="18"/>
+        </w:rPr>
+      </w:pPr>
+      <w:r>
+        <w:rPr>
+          <w:rFonts w:ascii="TheSansMonoCondensed-Plain" w:hAnsi="TheSansMonoCondensed-Plain" w:cs="TheSansMonoCondensed-Plain"/>
+          <w:sz w:val="18"/>
+          <w:szCs w:val="18"/>
+        </w:rPr>
+        <w:t>@Entity</w:t>
+      </w:r>
+    </w:p>
+    <w:p>
+      <w:pPr>
+        <w:autoSpaceDE w:val="0"/>
+        <w:autoSpaceDN w:val="0"/>
+        <w:adjustRightInd w:val="0"/>
+        <w:spacing w:after="0" w:line="240" w:lineRule="auto"/>
+        <w:rPr>
+          <w:rFonts w:ascii="TheSansMonoCondensed-Plain" w:hAnsi="TheSansMonoCondensed-Plain" w:cs="TheSansMonoCondensed-Plain"/>
+          <w:sz w:val="18"/>
+          <w:szCs w:val="18"/>
+        </w:rPr>
+      </w:pPr>
+      <w:r>
+        <w:rPr>
+          <w:rFonts w:ascii="TheSansMonoCondensed-Plain" w:hAnsi="TheSansMonoCondensed-Plain" w:cs="TheSansMonoCondensed-Plain"/>
+          <w:sz w:val="18"/>
+          <w:szCs w:val="18"/>
+        </w:rPr>
+        <w:t>public class ParkingSpace {</w:t>
+      </w:r>
+    </w:p>
+    <w:p>
+      <w:pPr>
+        <w:autoSpaceDE w:val="0"/>
+        <w:autoSpaceDN w:val="0"/>
+        <w:adjustRightInd w:val="0"/>
+        <w:spacing w:after="0" w:line="240" w:lineRule="auto"/>
+        <w:rPr>
+          <w:rFonts w:ascii="TheSansMonoCondensed-Plain" w:hAnsi="TheSansMonoCondensed-Plain" w:cs="TheSansMonoCondensed-Plain"/>
+          <w:sz w:val="18"/>
+          <w:szCs w:val="18"/>
+        </w:rPr>
+      </w:pPr>
+      <w:r>
+        <w:rPr>
+          <w:rFonts w:ascii="TheSansMonoCondensed-Plain" w:hAnsi="TheSansMonoCondensed-Plain" w:cs="TheSansMonoCondensed-Plain"/>
+          <w:sz w:val="18"/>
+          <w:szCs w:val="18"/>
+        </w:rPr>
+        <w:t xml:space="preserve">@Id private </w:t>
+      </w:r>
+      <w:proofErr w:type="spellStart"/>
+      <w:r>
+        <w:rPr>
+          <w:rFonts w:ascii="TheSansMonoCondensed-Plain" w:hAnsi="TheSansMonoCondensed-Plain" w:cs="TheSansMonoCondensed-Plain"/>
+          <w:sz w:val="18"/>
+          <w:szCs w:val="18"/>
+        </w:rPr>
+        <w:t>int</w:t>
+      </w:r>
+      <w:proofErr w:type="spellEnd"/>
+      <w:r>
+        <w:rPr>
+          <w:rFonts w:ascii="TheSansMonoCondensed-Plain" w:hAnsi="TheSansMonoCondensed-Plain" w:cs="TheSansMonoCondensed-Plain"/>
+          <w:sz w:val="18"/>
+          <w:szCs w:val="18"/>
+        </w:rPr>
+        <w:t xml:space="preserve"> id;</w:t>
+      </w:r>
+    </w:p>
+    <w:p>
+      <w:pPr>
+        <w:autoSpaceDE w:val="0"/>
+        <w:autoSpaceDN w:val="0"/>
+        <w:adjustRightInd w:val="0"/>
+        <w:spacing w:after="0" w:line="240" w:lineRule="auto"/>
+        <w:rPr>
+          <w:rFonts w:ascii="TheSansMonoCondensed-Plain" w:hAnsi="TheSansMonoCondensed-Plain" w:cs="TheSansMonoCondensed-Plain"/>
+          <w:sz w:val="18"/>
+          <w:szCs w:val="18"/>
+        </w:rPr>
+      </w:pPr>
+      <w:r>
+        <w:rPr>
+          <w:rFonts w:ascii="TheSansMonoCondensed-Plain" w:hAnsi="TheSansMonoCondensed-Plain" w:cs="TheSansMonoCondensed-Plain"/>
+          <w:sz w:val="18"/>
+          <w:szCs w:val="18"/>
+        </w:rPr>
+        <w:t xml:space="preserve">private </w:t>
+      </w:r>
+      <w:proofErr w:type="spellStart"/>
+      <w:r>
+        <w:rPr>
+          <w:rFonts w:ascii="TheSansMonoCondensed-Plain" w:hAnsi="TheSansMonoCondensed-Plain" w:cs="TheSansMonoCondensed-Plain"/>
+          <w:sz w:val="18"/>
+          <w:szCs w:val="18"/>
+        </w:rPr>
+        <w:t>int</w:t>
+      </w:r>
+      <w:proofErr w:type="spellEnd"/>
+      <w:r>
+        <w:rPr>
+          <w:rFonts w:ascii="TheSansMonoCondensed-Plain" w:hAnsi="TheSansMonoCondensed-Plain" w:cs="TheSansMonoCondensed-Plain"/>
+          <w:sz w:val="18"/>
+          <w:szCs w:val="18"/>
+        </w:rPr>
+        <w:t xml:space="preserve"> lot;</w:t>
+      </w:r>
+    </w:p>
+    <w:p>
+      <w:pPr>
+        <w:autoSpaceDE w:val="0"/>
+        <w:autoSpaceDN w:val="0"/>
+        <w:adjustRightInd w:val="0"/>
+        <w:spacing w:after="0" w:line="240" w:lineRule="auto"/>
+        <w:rPr>
+          <w:rFonts w:ascii="TheSansMonoCondensed-Plain" w:hAnsi="TheSansMonoCondensed-Plain" w:cs="TheSansMonoCondensed-Plain"/>
+          <w:sz w:val="18"/>
+          <w:szCs w:val="18"/>
+        </w:rPr>
+      </w:pPr>
+      <w:r>
+        <w:rPr>
+          <w:rFonts w:ascii="TheSansMonoCondensed-Plain" w:hAnsi="TheSansMonoCondensed-Plain" w:cs="TheSansMonoCondensed-Plain"/>
+          <w:sz w:val="18"/>
+          <w:szCs w:val="18"/>
+        </w:rPr>
+        <w:t>private String location;</w:t>
+      </w:r>
+    </w:p>
+    <w:p>
+      <w:pPr>
+        <w:autoSpaceDE w:val="0"/>
+        <w:autoSpaceDN w:val="0"/>
+        <w:adjustRightInd w:val="0"/>
+        <w:spacing w:after="0" w:line="240" w:lineRule="auto"/>
+        <w:rPr>
+          <w:rFonts w:ascii="TheSansMonoCondensed-Plain" w:hAnsi="TheSansMonoCondensed-Plain" w:cs="TheSansMonoCondensed-Plain"/>
+          <w:sz w:val="18"/>
+          <w:szCs w:val="18"/>
+        </w:rPr>
+      </w:pPr>
+      <w:r>
+        <w:rPr>
+          <w:rFonts w:ascii="TheSansMonoCondensed-Plain" w:hAnsi="TheSansMonoCondensed-Plain" w:cs="TheSansMonoCondensed-Plain"/>
+          <w:sz w:val="18"/>
+          <w:szCs w:val="18"/>
+        </w:rPr>
+        <w:t>@OneToOne(mappedBy="</w:t>
+      </w:r>
+      <w:proofErr w:type="spellStart"/>
+      <w:r>
+        <w:rPr>
+          <w:rFonts w:ascii="TheSansMonoCondensed-Plain" w:hAnsi="TheSansMonoCondensed-Plain" w:cs="TheSansMonoCondensed-Plain"/>
+          <w:sz w:val="18"/>
+          <w:szCs w:val="18"/>
+        </w:rPr>
+        <w:t>parkingSpace</w:t>
+      </w:r>
+      <w:proofErr w:type="spellEnd"/>
+      <w:r>
+        <w:rPr>
+          <w:rFonts w:ascii="TheSansMonoCondensed-Plain" w:hAnsi="TheSansMonoCondensed-Plain" w:cs="TheSansMonoCondensed-Plain"/>
+          <w:sz w:val="18"/>
+          <w:szCs w:val="18"/>
+        </w:rPr>
+        <w:t>")</w:t>
+      </w:r>
+    </w:p>
+    <w:p>
+      <w:pPr>
+        <w:autoSpaceDE w:val="0"/>
+        <w:autoSpaceDN w:val="0"/>
+        <w:adjustRightInd w:val="0"/>
+        <w:spacing w:after="0" w:line="240" w:lineRule="auto"/>
+        <w:rPr>
+          <w:rFonts w:ascii="TheSansMonoCondensed-Plain" w:hAnsi="TheSansMonoCondensed-Plain" w:cs="TheSansMonoCondensed-Plain"/>
+          <w:sz w:val="18"/>
+          <w:szCs w:val="18"/>
+        </w:rPr>
+      </w:pPr>
+      <w:r>
+        <w:rPr>
+          <w:rFonts w:ascii="TheSansMonoCondensed-Plain" w:hAnsi="TheSansMonoCondensed-Plain" w:cs="TheSansMonoCondensed-Plain"/>
+          <w:sz w:val="18"/>
+          <w:szCs w:val="18"/>
+        </w:rPr>
+        <w:t xml:space="preserve">private Employee </w:t>
+      </w:r>
+      <w:proofErr w:type="spellStart"/>
+      <w:r>
+        <w:rPr>
+          <w:rFonts w:ascii="TheSansMonoCondensed-Plain" w:hAnsi="TheSansMonoCondensed-Plain" w:cs="TheSansMonoCondensed-Plain"/>
+          <w:sz w:val="18"/>
+          <w:szCs w:val="18"/>
+        </w:rPr>
+        <w:t>employee</w:t>
+      </w:r>
+      <w:proofErr w:type="spellEnd"/>
+      <w:r>
+        <w:rPr>
+          <w:rFonts w:ascii="TheSansMonoCondensed-Plain" w:hAnsi="TheSansMonoCondensed-Plain" w:cs="TheSansMonoCondensed-Plain"/>
+          <w:sz w:val="18"/>
+          <w:szCs w:val="18"/>
+        </w:rPr>
+        <w:t>;</w:t>
+      </w:r>
+    </w:p>
+    <w:p>
+      <w:pPr>
+        <w:autoSpaceDE w:val="0"/>
+        <w:autoSpaceDN w:val="0"/>
+        <w:adjustRightInd w:val="0"/>
+        <w:spacing w:after="0" w:line="240" w:lineRule="auto"/>
+        <w:rPr>
+          <w:rFonts w:ascii="TheSansMonoCondensed-Plain" w:hAnsi="TheSansMonoCondensed-Plain" w:cs="TheSansMonoCondensed-Plain"/>
+          <w:sz w:val="18"/>
+          <w:szCs w:val="18"/>
+        </w:rPr>
+      </w:pPr>
+      <w:r>
+        <w:rPr>
+          <w:rFonts w:ascii="TheSansMonoCondensed-Plain" w:hAnsi="TheSansMonoCondensed-Plain" w:cs="TheSansMonoCondensed-Plain"/>
+          <w:sz w:val="18"/>
+          <w:szCs w:val="18"/>
+        </w:rPr>
+        <w:t>// ...</w:t>
+      </w:r>
+    </w:p>
+    <w:p>
+      <w:pPr>
+        <w:autoSpaceDE w:val="0"/>
+        <w:autoSpaceDN w:val="0"/>
+        <w:adjustRightInd w:val="0"/>
+        <w:spacing w:after="0" w:line="240" w:lineRule="auto"/>
+        <w:rPr>
+          <w:rFonts w:ascii="Utopia-Regular" w:hAnsi="Utopia-Regular" w:cs="Utopia-Regular"/>
+          <w:sz w:val="18"/>
+          <w:szCs w:val="18"/>
+        </w:rPr>
+      </w:pPr>
+      <w:r>
+        <w:rPr>
+          <w:rFonts w:ascii="TheSansMonoCondensed-Plain" w:hAnsi="TheSansMonoCondensed-Plain" w:cs="TheSansMonoCondensed-Plain"/>
+          <w:sz w:val="18"/>
+          <w:szCs w:val="18"/>
+        </w:rPr>
+        <w:lastRenderedPageBreak/>
+        <w:t>}</w:t>
+      </w:r>
+    </w:p>
+    <w:p>
+      <w:pPr>
+        <w:autoSpaceDE w:val="0"/>
+        <w:autoSpaceDN w:val="0"/>
+        <w:adjustRightInd w:val="0"/>
+        <w:spacing w:after="0" w:line="240" w:lineRule="auto"/>
+        <w:rPr>
+          <w:rFonts w:ascii="Utopia-Regular" w:hAnsi="Utopia-Regular" w:cs="Utopia-Regular"/>
+          <w:sz w:val="18"/>
+          <w:szCs w:val="18"/>
+        </w:rPr>
+      </w:pPr>
+    </w:p>
+    <w:p>
+      <w:pPr>
+        <w:autoSpaceDE w:val="0"/>
+        <w:autoSpaceDN w:val="0"/>
+        <w:adjustRightInd w:val="0"/>
+        <w:spacing w:after="0" w:line="240" w:lineRule="auto"/>
+        <w:rPr>
+          <w:rFonts w:ascii="Utopia-Regular" w:hAnsi="Utopia-Regular" w:cs="Utopia-Regular"/>
+          <w:sz w:val="18"/>
+          <w:szCs w:val="18"/>
+        </w:rPr>
+      </w:pPr>
+      <w:r>
+        <w:rPr>
+          <w:rFonts w:ascii="Utopia-Regular" w:hAnsi="Utopia-Regular" w:cs="Utopia-Regular"/>
+          <w:sz w:val="18"/>
+          <w:szCs w:val="18"/>
+        </w:rPr>
+        <w:t>The two rules, then, for bidirectional one-to-one associations are the following:</w:t>
+      </w:r>
+    </w:p>
+    <w:p>
+      <w:pPr>
+        <w:autoSpaceDE w:val="0"/>
+        <w:autoSpaceDN w:val="0"/>
+        <w:adjustRightInd w:val="0"/>
+        <w:spacing w:after="0" w:line="240" w:lineRule="auto"/>
+        <w:rPr>
+          <w:rFonts w:ascii="Utopia-Regular" w:hAnsi="Utopia-Regular" w:cs="Utopia-Regular"/>
+          <w:sz w:val="18"/>
+          <w:szCs w:val="18"/>
+        </w:rPr>
+      </w:pPr>
+      <w:r>
+        <w:rPr>
+          <w:rFonts w:ascii="Symbol" w:hAnsi="Symbol" w:cs="Symbol"/>
+          <w:sz w:val="18"/>
+          <w:szCs w:val="18"/>
+        </w:rPr>
+        <w:t></w:t>
+      </w:r>
+      <w:r>
+        <w:rPr>
+          <w:rFonts w:ascii="Symbol" w:hAnsi="Symbol" w:cs="Symbol"/>
+          <w:sz w:val="18"/>
+          <w:szCs w:val="18"/>
+        </w:rPr>
+        <w:t></w:t>
+      </w:r>
+      <w:r>
+        <w:rPr>
+          <w:rFonts w:ascii="Utopia-Regular" w:hAnsi="Utopia-Regular" w:cs="Utopia-Regular"/>
+          <w:sz w:val="18"/>
+          <w:szCs w:val="18"/>
+        </w:rPr>
+        <w:t xml:space="preserve">The </w:t>
+      </w:r>
+      <w:r>
+        <w:rPr>
+          <w:rFonts w:ascii="TheSansMonoCondensed-Plain" w:hAnsi="TheSansMonoCondensed-Plain" w:cs="TheSansMonoCondensed-Plain"/>
+          <w:sz w:val="18"/>
+          <w:szCs w:val="18"/>
+        </w:rPr>
+        <w:t xml:space="preserve">@JoinColumn </w:t>
+      </w:r>
+      <w:r>
+        <w:rPr>
+          <w:rFonts w:ascii="Utopia-Regular" w:hAnsi="Utopia-Regular" w:cs="Utopia-Regular"/>
+          <w:sz w:val="18"/>
+          <w:szCs w:val="18"/>
+        </w:rPr>
+        <w:t>annotation goes on the mapping of the entity that is mapped to</w:t>
+      </w:r>
+    </w:p>
+    <w:p>
+      <w:pPr>
+        <w:autoSpaceDE w:val="0"/>
+        <w:autoSpaceDN w:val="0"/>
+        <w:adjustRightInd w:val="0"/>
+        <w:spacing w:after="0" w:line="240" w:lineRule="auto"/>
+        <w:rPr>
+          <w:rFonts w:ascii="Utopia-Regular" w:hAnsi="Utopia-Regular" w:cs="Utopia-Regular"/>
+          <w:sz w:val="18"/>
+          <w:szCs w:val="18"/>
+        </w:rPr>
+      </w:pPr>
+      <w:r>
+        <w:rPr>
+          <w:rFonts w:ascii="Utopia-Regular" w:hAnsi="Utopia-Regular" w:cs="Utopia-Regular"/>
+          <w:sz w:val="18"/>
+          <w:szCs w:val="18"/>
+        </w:rPr>
+        <w:t>the table containing the join column, or the owner of the relationship. This might</w:t>
+      </w:r>
+    </w:p>
+    <w:p>
+      <w:pPr>
+        <w:autoSpaceDE w:val="0"/>
+        <w:autoSpaceDN w:val="0"/>
+        <w:adjustRightInd w:val="0"/>
+        <w:spacing w:after="0" w:line="240" w:lineRule="auto"/>
+        <w:rPr>
+          <w:rFonts w:ascii="Utopia-Regular" w:hAnsi="Utopia-Regular" w:cs="Utopia-Regular"/>
+          <w:sz w:val="18"/>
+          <w:szCs w:val="18"/>
+        </w:rPr>
+      </w:pPr>
+      <w:r>
+        <w:rPr>
+          <w:rFonts w:ascii="Utopia-Regular" w:hAnsi="Utopia-Regular" w:cs="Utopia-Regular"/>
+          <w:sz w:val="18"/>
+          <w:szCs w:val="18"/>
+        </w:rPr>
+        <w:t>be on either side of the association.</w:t>
+      </w:r>
+    </w:p>
+    <w:p>
+      <w:pPr>
+        <w:autoSpaceDE w:val="0"/>
+        <w:autoSpaceDN w:val="0"/>
+        <w:adjustRightInd w:val="0"/>
+        <w:spacing w:after="0" w:line="240" w:lineRule="auto"/>
+        <w:rPr>
+          <w:rFonts w:ascii="Utopia-Regular" w:hAnsi="Utopia-Regular" w:cs="Utopia-Regular"/>
+          <w:sz w:val="18"/>
+          <w:szCs w:val="18"/>
+        </w:rPr>
+      </w:pPr>
+      <w:r>
+        <w:rPr>
+          <w:rFonts w:ascii="Symbol" w:hAnsi="Symbol" w:cs="Symbol"/>
+          <w:sz w:val="18"/>
+          <w:szCs w:val="18"/>
+        </w:rPr>
+        <w:t></w:t>
+      </w:r>
+      <w:r>
+        <w:rPr>
+          <w:rFonts w:ascii="Symbol" w:hAnsi="Symbol" w:cs="Symbol"/>
+          <w:sz w:val="18"/>
+          <w:szCs w:val="18"/>
+        </w:rPr>
+        <w:t></w:t>
+      </w:r>
+      <w:r>
+        <w:rPr>
+          <w:rFonts w:ascii="Utopia-Regular" w:hAnsi="Utopia-Regular" w:cs="Utopia-Regular"/>
+          <w:sz w:val="18"/>
+          <w:szCs w:val="18"/>
+        </w:rPr>
+        <w:t xml:space="preserve">The </w:t>
+      </w:r>
+      <w:r>
+        <w:rPr>
+          <w:rFonts w:ascii="TheSansMonoCondensed-Plain" w:hAnsi="TheSansMonoCondensed-Plain" w:cs="TheSansMonoCondensed-Plain"/>
+          <w:sz w:val="18"/>
+          <w:szCs w:val="18"/>
+        </w:rPr>
+        <w:t xml:space="preserve">mappedBy </w:t>
+      </w:r>
+      <w:r>
+        <w:rPr>
+          <w:rFonts w:ascii="Utopia-Regular" w:hAnsi="Utopia-Regular" w:cs="Utopia-Regular"/>
+          <w:sz w:val="18"/>
+          <w:szCs w:val="18"/>
+        </w:rPr>
+        <w:t xml:space="preserve">element should be specified in the </w:t>
+      </w:r>
+      <w:r>
+        <w:rPr>
+          <w:rFonts w:ascii="TheSansMonoCondensed-Plain" w:hAnsi="TheSansMonoCondensed-Plain" w:cs="TheSansMonoCondensed-Plain"/>
+          <w:sz w:val="18"/>
+          <w:szCs w:val="18"/>
+        </w:rPr>
+        <w:t xml:space="preserve">@OneToOne </w:t>
+      </w:r>
+      <w:r>
+        <w:rPr>
+          <w:rFonts w:ascii="Utopia-Regular" w:hAnsi="Utopia-Regular" w:cs="Utopia-Regular"/>
+          <w:sz w:val="18"/>
+          <w:szCs w:val="18"/>
+        </w:rPr>
+        <w:t>annotation in the</w:t>
+      </w:r>
+    </w:p>
+    <w:p>
+      <w:pPr>
+        <w:autoSpaceDE w:val="0"/>
+        <w:autoSpaceDN w:val="0"/>
+        <w:adjustRightInd w:val="0"/>
+        <w:spacing w:after="0" w:line="240" w:lineRule="auto"/>
+        <w:rPr>
+          <w:rFonts w:ascii="Utopia-Regular" w:hAnsi="Utopia-Regular" w:cs="Utopia-Regular"/>
+          <w:sz w:val="18"/>
+          <w:szCs w:val="18"/>
+        </w:rPr>
+      </w:pPr>
+      <w:r>
+        <w:rPr>
+          <w:rFonts w:ascii="Utopia-Regular" w:hAnsi="Utopia-Regular" w:cs="Utopia-Regular"/>
+          <w:sz w:val="18"/>
+          <w:szCs w:val="18"/>
+        </w:rPr>
+        <w:t>entity that does not define a join column, or the inverse side of the relationship.</w:t>
+      </w:r>
+    </w:p>
+    <w:p>
+      <w:pPr>
+        <w:autoSpaceDE w:val="0"/>
+        <w:autoSpaceDN w:val="0"/>
+        <w:adjustRightInd w:val="0"/>
+        <w:spacing w:after="0" w:line="240" w:lineRule="auto"/>
+        <w:rPr>
+          <w:rFonts w:ascii="Utopia-Regular" w:hAnsi="Utopia-Regular" w:cs="Utopia-Regular"/>
+          <w:sz w:val="18"/>
+          <w:szCs w:val="18"/>
+        </w:rPr>
+      </w:pPr>
+      <w:r>
+        <w:rPr>
+          <w:rFonts w:ascii="Utopia-Regular" w:hAnsi="Utopia-Regular" w:cs="Utopia-Regular"/>
+          <w:sz w:val="18"/>
+          <w:szCs w:val="18"/>
+        </w:rPr>
+        <w:t xml:space="preserve">It would not be legal to have a bidirectional association that had </w:t>
+      </w:r>
+      <w:r>
+        <w:rPr>
+          <w:rFonts w:ascii="TheSansMonoCondensed-Plain" w:hAnsi="TheSansMonoCondensed-Plain" w:cs="TheSansMonoCondensed-Plain"/>
+          <w:sz w:val="18"/>
+          <w:szCs w:val="18"/>
+        </w:rPr>
+        <w:t xml:space="preserve">mappedBy </w:t>
+      </w:r>
+      <w:r>
+        <w:rPr>
+          <w:rFonts w:ascii="Utopia-Regular" w:hAnsi="Utopia-Regular" w:cs="Utopia-Regular"/>
+          <w:sz w:val="18"/>
+          <w:szCs w:val="18"/>
+        </w:rPr>
+        <w:t>on both sides, just as it</w:t>
+      </w:r>
+    </w:p>
+    <w:p>
+      <w:pPr>
+        <w:autoSpaceDE w:val="0"/>
+        <w:autoSpaceDN w:val="0"/>
+        <w:adjustRightInd w:val="0"/>
+        <w:spacing w:after="0" w:line="240" w:lineRule="auto"/>
+        <w:rPr>
+          <w:rFonts w:ascii="Utopia-Regular" w:hAnsi="Utopia-Regular" w:cs="Utopia-Regular"/>
+          <w:sz w:val="18"/>
+          <w:szCs w:val="18"/>
+        </w:rPr>
+      </w:pPr>
+      <w:r>
+        <w:rPr>
+          <w:rFonts w:ascii="Utopia-Regular" w:hAnsi="Utopia-Regular" w:cs="Utopia-Regular"/>
+          <w:sz w:val="18"/>
+          <w:szCs w:val="18"/>
+        </w:rPr>
+        <w:t>would be incorrect to not have it on either side. The difference is that if it were absent on both sides of</w:t>
+      </w:r>
+    </w:p>
+    <w:p>
+      <w:pPr>
+        <w:autoSpaceDE w:val="0"/>
+        <w:autoSpaceDN w:val="0"/>
+        <w:adjustRightInd w:val="0"/>
+        <w:spacing w:after="0" w:line="240" w:lineRule="auto"/>
+        <w:rPr>
+          <w:rFonts w:ascii="Utopia-Regular" w:hAnsi="Utopia-Regular" w:cs="Utopia-Regular"/>
+          <w:sz w:val="18"/>
+          <w:szCs w:val="18"/>
+        </w:rPr>
+      </w:pPr>
+      <w:r>
+        <w:rPr>
+          <w:rFonts w:ascii="Utopia-Regular" w:hAnsi="Utopia-Regular" w:cs="Utopia-Regular"/>
+          <w:sz w:val="18"/>
+          <w:szCs w:val="18"/>
+        </w:rPr>
+        <w:t>the relationship, the provider would treat each side as an independent unidirectional relationship.</w:t>
+      </w:r>
+    </w:p>
+    <w:p>
+      <w:pPr>
+        <w:autoSpaceDE w:val="0"/>
+        <w:autoSpaceDN w:val="0"/>
+        <w:adjustRightInd w:val="0"/>
+        <w:spacing w:after="0" w:line="240" w:lineRule="auto"/>
+        <w:rPr>
+          <w:rFonts w:ascii="Utopia-Regular" w:hAnsi="Utopia-Regular" w:cs="Utopia-Regular"/>
+          <w:sz w:val="18"/>
+          <w:szCs w:val="18"/>
+        </w:rPr>
+      </w:pPr>
+      <w:r>
+        <w:rPr>
+          <w:rFonts w:ascii="Utopia-Regular" w:hAnsi="Utopia-Regular" w:cs="Utopia-Regular"/>
+          <w:sz w:val="18"/>
+          <w:szCs w:val="18"/>
+        </w:rPr>
+        <w:t>This would be fine except that it would assume that each side was the owner and that each had a join</w:t>
+      </w:r>
+    </w:p>
+    <w:p>
+      <w:pPr>
+        <w:autoSpaceDE w:val="0"/>
+        <w:autoSpaceDN w:val="0"/>
+        <w:adjustRightInd w:val="0"/>
+        <w:spacing w:after="0" w:line="240" w:lineRule="auto"/>
+        <w:rPr>
+          <w:rFonts w:ascii="Utopia-Regular" w:hAnsi="Utopia-Regular" w:cs="Utopia-Regular"/>
+          <w:sz w:val="18"/>
+          <w:szCs w:val="18"/>
+        </w:rPr>
+      </w:pPr>
+      <w:r>
+        <w:rPr>
+          <w:rFonts w:ascii="Utopia-Regular" w:hAnsi="Utopia-Regular" w:cs="Utopia-Regular"/>
+          <w:sz w:val="18"/>
+          <w:szCs w:val="18"/>
+        </w:rPr>
+        <w:t>column.</w:t>
+      </w:r>
+    </w:p>
+    <w:p>
+      <w:pPr>
+        <w:autoSpaceDE w:val="0"/>
+        <w:autoSpaceDN w:val="0"/>
+        <w:adjustRightInd w:val="0"/>
+        <w:spacing w:after="0" w:line="240" w:lineRule="auto"/>
+        <w:rPr>
+          <w:rFonts w:ascii="Utopia-Regular" w:hAnsi="Utopia-Regular" w:cs="Utopia-Regular"/>
+          <w:sz w:val="18"/>
+          <w:szCs w:val="18"/>
+        </w:rPr>
+      </w:pPr>
+      <w:r>
+        <w:rPr>
+          <w:rFonts w:ascii="Utopia-Regular" w:hAnsi="Utopia-Regular" w:cs="Utopia-Regular"/>
+          <w:sz w:val="18"/>
+          <w:szCs w:val="18"/>
+        </w:rPr>
+        <w:t>Bidirectional many-to-one relationships are explained later as part of the discussion of</w:t>
+      </w:r>
+    </w:p>
+    <w:p>
+      <w:pPr>
+        <w:autoSpaceDE w:val="0"/>
+        <w:autoSpaceDN w:val="0"/>
+        <w:adjustRightInd w:val="0"/>
+        <w:spacing w:after="0" w:line="240" w:lineRule="auto"/>
+        <w:rPr>
+          <w:rFonts w:ascii="Utopia-Regular" w:hAnsi="Utopia-Regular" w:cs="Utopia-Regular"/>
+          <w:sz w:val="18"/>
+          <w:szCs w:val="18"/>
+        </w:rPr>
+      </w:pPr>
+      <w:r>
+        <w:rPr>
+          <w:rFonts w:ascii="Utopia-Regular" w:hAnsi="Utopia-Regular" w:cs="Utopia-Regular"/>
+          <w:sz w:val="18"/>
+          <w:szCs w:val="18"/>
+        </w:rPr>
+        <w:t>multivalued bidirectional associations.</w:t>
+      </w:r>
+    </w:p>
+    <w:p>
+      <w:pPr>
+        <w:autoSpaceDE w:val="0"/>
+        <w:autoSpaceDN w:val="0"/>
+        <w:adjustRightInd w:val="0"/>
+        <w:spacing w:after="0" w:line="240" w:lineRule="auto"/>
+        <w:rPr>
+          <w:rFonts w:ascii="Utopia-Regular" w:hAnsi="Utopia-Regular" w:cs="Utopia-Regular"/>
+          <w:sz w:val="18"/>
+          <w:szCs w:val="18"/>
+        </w:rPr>
+      </w:pPr>
+    </w:p>
+    <w:p>
+      <w:pPr>
+        <w:autoSpaceDE w:val="0"/>
+        <w:autoSpaceDN w:val="0"/>
+        <w:adjustRightInd w:val="0"/>
+        <w:spacing w:after="0" w:line="240" w:lineRule="auto"/>
+        <w:rPr>
+          <w:rFonts w:ascii="Utopia-Regular" w:hAnsi="Utopia-Regular" w:cs="Utopia-Regular"/>
+          <w:sz w:val="28"/>
+          <w:szCs w:val="28"/>
+        </w:rPr>
+      </w:pPr>
+      <w:r>
+        <w:rPr>
+          <w:rFonts w:ascii="Utopia-Regular" w:hAnsi="Utopia-Regular" w:cs="Utopia-Regular"/>
+          <w:sz w:val="28"/>
+          <w:szCs w:val="28"/>
+        </w:rPr>
+        <w:t>Collection-Valued Associations</w:t>
+      </w:r>
+    </w:p>
+    <w:p>
+      <w:pPr>
+        <w:autoSpaceDE w:val="0"/>
+        <w:autoSpaceDN w:val="0"/>
+        <w:adjustRightInd w:val="0"/>
+        <w:spacing w:after="0" w:line="240" w:lineRule="auto"/>
+        <w:rPr>
+          <w:rFonts w:ascii="Utopia-Regular" w:hAnsi="Utopia-Regular" w:cs="Utopia-Regular"/>
+          <w:sz w:val="28"/>
+          <w:szCs w:val="28"/>
+        </w:rPr>
+      </w:pPr>
+    </w:p>
+    <w:p>
+      <w:pPr>
+        <w:autoSpaceDE w:val="0"/>
+        <w:autoSpaceDN w:val="0"/>
+        <w:adjustRightInd w:val="0"/>
+        <w:spacing w:after="0" w:line="240" w:lineRule="auto"/>
+        <w:rPr>
+          <w:rFonts w:ascii="Utopia-Regular" w:hAnsi="Utopia-Regular" w:cs="Utopia-Regular"/>
+          <w:sz w:val="18"/>
+          <w:szCs w:val="18"/>
+        </w:rPr>
+      </w:pPr>
+      <w:r>
+        <w:rPr>
+          <w:rFonts w:ascii="Utopia-Regular" w:hAnsi="Utopia-Regular" w:cs="Utopia-Regular"/>
+          <w:sz w:val="18"/>
+          <w:szCs w:val="18"/>
+        </w:rPr>
+        <w:t>When the source entity references one or more target entity instances, a many-valued association or</w:t>
+      </w:r>
+    </w:p>
+    <w:p>
+      <w:pPr>
+        <w:autoSpaceDE w:val="0"/>
+        <w:autoSpaceDN w:val="0"/>
+        <w:adjustRightInd w:val="0"/>
+        <w:spacing w:after="0" w:line="240" w:lineRule="auto"/>
+        <w:rPr>
+          <w:rFonts w:ascii="Utopia-Regular" w:hAnsi="Utopia-Regular" w:cs="Utopia-Regular"/>
+          <w:sz w:val="18"/>
+          <w:szCs w:val="18"/>
+        </w:rPr>
+      </w:pPr>
+      <w:r>
+        <w:rPr>
+          <w:rFonts w:ascii="Utopia-Regular" w:hAnsi="Utopia-Regular" w:cs="Utopia-Regular"/>
+          <w:sz w:val="18"/>
+          <w:szCs w:val="18"/>
+        </w:rPr>
+        <w:t>associated collection is used. Both the one-to-many and many-to-many mappings fit the criteria of</w:t>
+      </w:r>
+    </w:p>
+    <w:p>
+      <w:pPr>
+        <w:autoSpaceDE w:val="0"/>
+        <w:autoSpaceDN w:val="0"/>
+        <w:adjustRightInd w:val="0"/>
+        <w:spacing w:after="0" w:line="240" w:lineRule="auto"/>
+        <w:rPr>
+          <w:rFonts w:ascii="Utopia-Regular" w:hAnsi="Utopia-Regular" w:cs="Utopia-Regular"/>
+          <w:sz w:val="18"/>
+          <w:szCs w:val="18"/>
+        </w:rPr>
+      </w:pPr>
+      <w:r>
+        <w:rPr>
+          <w:rFonts w:ascii="Utopia-Regular" w:hAnsi="Utopia-Regular" w:cs="Utopia-Regular"/>
+          <w:sz w:val="18"/>
+          <w:szCs w:val="18"/>
+        </w:rPr>
+        <w:t>having many target entities.</w:t>
+      </w:r>
+    </w:p>
+    <w:p>
+      <w:pPr>
+        <w:autoSpaceDE w:val="0"/>
+        <w:autoSpaceDN w:val="0"/>
+        <w:adjustRightInd w:val="0"/>
+        <w:spacing w:after="0" w:line="240" w:lineRule="auto"/>
+        <w:rPr>
+          <w:rFonts w:ascii="Utopia-Regular" w:hAnsi="Utopia-Regular" w:cs="Utopia-Regular"/>
+          <w:sz w:val="18"/>
+          <w:szCs w:val="18"/>
+        </w:rPr>
+      </w:pPr>
+    </w:p>
+    <w:p>
+      <w:pPr>
+        <w:autoSpaceDE w:val="0"/>
+        <w:autoSpaceDN w:val="0"/>
+        <w:adjustRightInd w:val="0"/>
+        <w:spacing w:after="0" w:line="240" w:lineRule="auto"/>
+        <w:rPr>
+          <w:rFonts w:ascii="HelveticaNeue-MediumCond" w:hAnsi="HelveticaNeue-MediumCond" w:cs="HelveticaNeue-MediumCond"/>
+          <w:sz w:val="28"/>
+          <w:szCs w:val="28"/>
+        </w:rPr>
+      </w:pPr>
+      <w:r>
+        <w:rPr>
+          <w:rFonts w:ascii="HelveticaNeue-MediumCond" w:hAnsi="HelveticaNeue-MediumCond" w:cs="HelveticaNeue-MediumCond"/>
+          <w:sz w:val="28"/>
+          <w:szCs w:val="28"/>
+        </w:rPr>
+        <w:t>One-to-Many Mappings</w:t>
+      </w:r>
+    </w:p>
+    <w:p>
+      <w:pPr>
+        <w:autoSpaceDE w:val="0"/>
+        <w:autoSpaceDN w:val="0"/>
+        <w:adjustRightInd w:val="0"/>
+        <w:spacing w:after="0" w:line="240" w:lineRule="auto"/>
+        <w:rPr>
+          <w:rFonts w:ascii="HelveticaNeue-MediumCond" w:hAnsi="HelveticaNeue-MediumCond" w:cs="HelveticaNeue-MediumCond"/>
+          <w:b/>
+          <w:sz w:val="28"/>
+          <w:szCs w:val="28"/>
+        </w:rPr>
+      </w:pPr>
+    </w:p>
+    <w:p>
+      <w:pPr>
+        <w:autoSpaceDE w:val="0"/>
+        <w:autoSpaceDN w:val="0"/>
+        <w:adjustRightInd w:val="0"/>
+        <w:spacing w:after="0" w:line="240" w:lineRule="auto"/>
+        <w:rPr>
+          <w:rFonts w:ascii="Utopia-Regular" w:hAnsi="Utopia-Regular" w:cs="Utopia-Regular"/>
+          <w:sz w:val="18"/>
+          <w:szCs w:val="18"/>
+        </w:rPr>
+      </w:pPr>
+      <w:r>
+        <w:rPr>
+          <w:rFonts w:ascii="Utopia-Regular" w:hAnsi="Utopia-Regular" w:cs="Utopia-Regular"/>
+          <w:sz w:val="18"/>
+          <w:szCs w:val="18"/>
+        </w:rPr>
+        <w:t>We continue with our previous example of employee and departments. In this case it is bi-directional from department to employee. The below diagram shows it.</w:t>
+      </w:r>
+    </w:p>
+    <w:p>
+      <w:pPr>
+        <w:autoSpaceDE w:val="0"/>
+        <w:autoSpaceDN w:val="0"/>
+        <w:adjustRightInd w:val="0"/>
+        <w:spacing w:after="0" w:line="240" w:lineRule="auto"/>
+        <w:rPr>
+          <w:rFonts w:ascii="Utopia-Regular" w:hAnsi="Utopia-Regular" w:cs="Utopia-Regular"/>
+          <w:sz w:val="18"/>
+          <w:szCs w:val="18"/>
+        </w:rPr>
+      </w:pPr>
+      <w:r>
+        <w:rPr>
+          <w:rFonts w:ascii="Utopia-Regular" w:hAnsi="Utopia-Regular" w:cs="Utopia-Regular"/>
+          <w:sz w:val="18"/>
+          <w:szCs w:val="18"/>
+        </w:rPr>
+        <w:drawing>
+          <wp:inline distT="0" distB="0" distL="0" distR="0">
+            <wp:extent cx="1457325" cy="533400"/>
+            <wp:effectExtent l="19050" t="0" r="9525" b="0"/>
+            <wp:docPr id="5" name="Picture 4"/>
+            <wp:cNvGraphicFramePr>
+              <a:graphicFrameLocks xmlns:a="http://schemas.openxmlformats.org/drawingml/2006/main" noChangeAspect="1"/>
+            </wp:cNvGraphicFramePr>
+            <a:graphic xmlns:a="http://schemas.openxmlformats.org/drawingml/2006/main">
+              <a:graphicData uri="http://schemas.openxmlformats.org/drawingml/2006/picture">
+                <pic:pic xmlns:pic="http://schemas.openxmlformats.org/drawingml/2006/picture">
+                  <pic:nvPicPr>
+                    <pic:cNvPr id="0" name="Picture 4"/>
+                    <pic:cNvPicPr>
+                      <a:picLocks noChangeAspect="1" noChangeArrowheads="1"/>
+                    </pic:cNvPicPr>
+                  </pic:nvPicPr>
+                  <pic:blipFill>
+                    <a:blip r:embed="rId10" cstate="print"/>
+                    <a:srcRect l="36859" t="21243" r="38622" b="67535"/>
+                    <a:stretch>
+                      <a:fillRect/>
+                    </a:stretch>
+                  </pic:blipFill>
+                  <pic:spPr bwMode="auto">
+                    <a:xfrm>
+                      <a:off x="0" y="0"/>
+                      <a:ext cx="1457325" cy="533400"/>
+                    </a:xfrm>
+                    <a:prstGeom prst="rect">
+                      <a:avLst/>
+                    </a:prstGeom>
+                    <a:noFill/>
+                    <a:ln w="9525">
+                      <a:noFill/>
+                      <a:miter lim="800000"/>
+                      <a:headEnd/>
+                      <a:tailEnd/>
+                    </a:ln>
+                  </pic:spPr>
+                </pic:pic>
+              </a:graphicData>
+            </a:graphic>
+          </wp:inline>
+        </w:drawing>
+      </w:r>
+    </w:p>
+    <w:p>
+      <w:pPr>
+        <w:autoSpaceDE w:val="0"/>
+        <w:autoSpaceDN w:val="0"/>
+        <w:adjustRightInd w:val="0"/>
+        <w:spacing w:after="0" w:line="240" w:lineRule="auto"/>
+        <w:rPr>
+          <w:rFonts w:ascii="Utopia-Regular" w:hAnsi="Utopia-Regular" w:cs="Utopia-Regular"/>
+          <w:sz w:val="18"/>
+          <w:szCs w:val="18"/>
+        </w:rPr>
+      </w:pPr>
+    </w:p>
+    <w:p>
+      <w:pPr>
+        <w:autoSpaceDE w:val="0"/>
+        <w:autoSpaceDN w:val="0"/>
+        <w:adjustRightInd w:val="0"/>
+        <w:spacing w:after="0" w:line="240" w:lineRule="auto"/>
+        <w:rPr>
+          <w:rFonts w:ascii="Utopia-Regular" w:hAnsi="Utopia-Regular" w:cs="Utopia-Regular"/>
+          <w:sz w:val="18"/>
+          <w:szCs w:val="18"/>
+        </w:rPr>
+      </w:pPr>
+      <w:r>
+        <w:rPr>
+          <w:rFonts w:ascii="Utopia-Regular" w:hAnsi="Utopia-Regular" w:cs="Utopia-Regular"/>
+          <w:sz w:val="18"/>
+          <w:szCs w:val="18"/>
+        </w:rPr>
+        <w:t>When a relationship is bidirectional, there are actually two mappings, one for each direction. A</w:t>
+      </w:r>
+    </w:p>
+    <w:p>
+      <w:pPr>
+        <w:autoSpaceDE w:val="0"/>
+        <w:autoSpaceDN w:val="0"/>
+        <w:adjustRightInd w:val="0"/>
+        <w:spacing w:after="0" w:line="240" w:lineRule="auto"/>
+        <w:rPr>
+          <w:rFonts w:ascii="Utopia-Regular" w:hAnsi="Utopia-Regular" w:cs="Utopia-Regular"/>
+          <w:sz w:val="18"/>
+          <w:szCs w:val="18"/>
+        </w:rPr>
+      </w:pPr>
+      <w:r>
+        <w:rPr>
+          <w:rFonts w:ascii="Utopia-Regular" w:hAnsi="Utopia-Regular" w:cs="Utopia-Regular"/>
+          <w:sz w:val="18"/>
+          <w:szCs w:val="18"/>
+        </w:rPr>
+        <w:t>bidirectional one-to-many relationship always implies a many-to-one mapping back to the source, so</w:t>
+      </w:r>
+    </w:p>
+    <w:p>
+      <w:pPr>
+        <w:autoSpaceDE w:val="0"/>
+        <w:autoSpaceDN w:val="0"/>
+        <w:adjustRightInd w:val="0"/>
+        <w:spacing w:after="0" w:line="240" w:lineRule="auto"/>
+        <w:rPr>
+          <w:rFonts w:ascii="TheSansMonoCondensed-Plain" w:hAnsi="TheSansMonoCondensed-Plain" w:cs="TheSansMonoCondensed-Plain"/>
+          <w:sz w:val="18"/>
+          <w:szCs w:val="18"/>
+        </w:rPr>
+      </w:pPr>
+      <w:r>
+        <w:rPr>
+          <w:rFonts w:ascii="Utopia-Regular" w:hAnsi="Utopia-Regular" w:cs="Utopia-Regular"/>
+          <w:sz w:val="18"/>
+          <w:szCs w:val="18"/>
+        </w:rPr>
+        <w:t xml:space="preserve">in our </w:t>
+      </w:r>
+      <w:r>
+        <w:rPr>
+          <w:rFonts w:ascii="TheSansMonoCondensed-Plain" w:hAnsi="TheSansMonoCondensed-Plain" w:cs="TheSansMonoCondensed-Plain"/>
+          <w:sz w:val="18"/>
+          <w:szCs w:val="18"/>
+        </w:rPr>
+        <w:t xml:space="preserve">Employee </w:t>
+      </w:r>
+      <w:r>
+        <w:rPr>
+          <w:rFonts w:ascii="Utopia-Regular" w:hAnsi="Utopia-Regular" w:cs="Utopia-Regular"/>
+          <w:sz w:val="18"/>
+          <w:szCs w:val="18"/>
+        </w:rPr>
+        <w:t xml:space="preserve">and </w:t>
+      </w:r>
+      <w:r>
+        <w:rPr>
+          <w:rFonts w:ascii="TheSansMonoCondensed-Plain" w:hAnsi="TheSansMonoCondensed-Plain" w:cs="TheSansMonoCondensed-Plain"/>
+          <w:sz w:val="18"/>
+          <w:szCs w:val="18"/>
+        </w:rPr>
+        <w:t xml:space="preserve">Department </w:t>
+      </w:r>
+      <w:r>
+        <w:rPr>
+          <w:rFonts w:ascii="Utopia-Regular" w:hAnsi="Utopia-Regular" w:cs="Utopia-Regular"/>
+          <w:sz w:val="18"/>
+          <w:szCs w:val="18"/>
+        </w:rPr>
+        <w:t xml:space="preserve">example there is a one-to-many mapping from </w:t>
+      </w:r>
+      <w:r>
+        <w:rPr>
+          <w:rFonts w:ascii="TheSansMonoCondensed-Plain" w:hAnsi="TheSansMonoCondensed-Plain" w:cs="TheSansMonoCondensed-Plain"/>
+          <w:sz w:val="18"/>
+          <w:szCs w:val="18"/>
+        </w:rPr>
+        <w:t xml:space="preserve">Department </w:t>
+      </w:r>
+      <w:r>
+        <w:rPr>
+          <w:rFonts w:ascii="Utopia-Regular" w:hAnsi="Utopia-Regular" w:cs="Utopia-Regular"/>
+          <w:sz w:val="18"/>
+          <w:szCs w:val="18"/>
+        </w:rPr>
+        <w:t xml:space="preserve">to </w:t>
+      </w:r>
+      <w:r>
+        <w:rPr>
+          <w:rFonts w:ascii="TheSansMonoCondensed-Plain" w:hAnsi="TheSansMonoCondensed-Plain" w:cs="TheSansMonoCondensed-Plain"/>
+          <w:sz w:val="18"/>
+          <w:szCs w:val="18"/>
+        </w:rPr>
+        <w:t>Employee</w:t>
+      </w:r>
+    </w:p>
+    <w:p>
+      <w:pPr>
+        <w:autoSpaceDE w:val="0"/>
+        <w:autoSpaceDN w:val="0"/>
+        <w:adjustRightInd w:val="0"/>
+        <w:spacing w:after="0" w:line="240" w:lineRule="auto"/>
+        <w:rPr>
+          <w:rFonts w:ascii="Utopia-Regular" w:hAnsi="Utopia-Regular" w:cs="Utopia-Regular"/>
+          <w:sz w:val="18"/>
+          <w:szCs w:val="18"/>
+        </w:rPr>
+      </w:pPr>
+      <w:r>
+        <w:rPr>
+          <w:rFonts w:ascii="Utopia-Regular" w:hAnsi="Utopia-Regular" w:cs="Utopia-Regular"/>
+          <w:sz w:val="18"/>
+          <w:szCs w:val="18"/>
+        </w:rPr>
+        <w:t xml:space="preserve">and a many-to-one mapping from </w:t>
+      </w:r>
+      <w:r>
+        <w:rPr>
+          <w:rFonts w:ascii="TheSansMonoCondensed-Plain" w:hAnsi="TheSansMonoCondensed-Plain" w:cs="TheSansMonoCondensed-Plain"/>
+          <w:sz w:val="18"/>
+          <w:szCs w:val="18"/>
+        </w:rPr>
+        <w:t xml:space="preserve">Employee </w:t>
+      </w:r>
+      <w:r>
+        <w:rPr>
+          <w:rFonts w:ascii="Utopia-Regular" w:hAnsi="Utopia-Regular" w:cs="Utopia-Regular"/>
+          <w:sz w:val="18"/>
+          <w:szCs w:val="18"/>
+        </w:rPr>
+        <w:t xml:space="preserve">back to </w:t>
+      </w:r>
+      <w:r>
+        <w:rPr>
+          <w:rFonts w:ascii="TheSansMonoCondensed-Plain" w:hAnsi="TheSansMonoCondensed-Plain" w:cs="TheSansMonoCondensed-Plain"/>
+          <w:sz w:val="18"/>
+          <w:szCs w:val="18"/>
+        </w:rPr>
+        <w:t>Department</w:t>
+      </w:r>
+      <w:r>
+        <w:rPr>
+          <w:rFonts w:ascii="Utopia-Regular" w:hAnsi="Utopia-Regular" w:cs="Utopia-Regular"/>
+          <w:sz w:val="18"/>
+          <w:szCs w:val="18"/>
+        </w:rPr>
+        <w:t>. We could just as easily say that the</w:t>
+      </w:r>
+    </w:p>
+    <w:p>
+      <w:pPr>
+        <w:autoSpaceDE w:val="0"/>
+        <w:autoSpaceDN w:val="0"/>
+        <w:adjustRightInd w:val="0"/>
+        <w:spacing w:after="0" w:line="240" w:lineRule="auto"/>
+        <w:rPr>
+          <w:rFonts w:ascii="Utopia-Regular" w:hAnsi="Utopia-Regular" w:cs="Utopia-Regular"/>
+          <w:sz w:val="18"/>
+          <w:szCs w:val="18"/>
+        </w:rPr>
+      </w:pPr>
+      <w:r>
+        <w:rPr>
+          <w:rFonts w:ascii="Utopia-Regular" w:hAnsi="Utopia-Regular" w:cs="Utopia-Regular"/>
+          <w:sz w:val="18"/>
+          <w:szCs w:val="18"/>
+        </w:rPr>
+        <w:t xml:space="preserve">relationship is bidirectional many-to-one if we were looking at it from the </w:t>
+      </w:r>
+      <w:r>
+        <w:rPr>
+          <w:rFonts w:ascii="TheSansMonoCondensed-Plain" w:hAnsi="TheSansMonoCondensed-Plain" w:cs="TheSansMonoCondensed-Plain"/>
+          <w:sz w:val="18"/>
+          <w:szCs w:val="18"/>
+        </w:rPr>
+        <w:t xml:space="preserve">Employee </w:t>
+      </w:r>
+      <w:r>
+        <w:rPr>
+          <w:rFonts w:ascii="Utopia-Regular" w:hAnsi="Utopia-Regular" w:cs="Utopia-Regular"/>
+          <w:sz w:val="18"/>
+          <w:szCs w:val="18"/>
+        </w:rPr>
+        <w:t>perspective. They</w:t>
+      </w:r>
+    </w:p>
+    <w:p>
+      <w:pPr>
+        <w:autoSpaceDE w:val="0"/>
+        <w:autoSpaceDN w:val="0"/>
+        <w:adjustRightInd w:val="0"/>
+        <w:spacing w:after="0" w:line="240" w:lineRule="auto"/>
+        <w:rPr>
+          <w:rFonts w:ascii="Utopia-Regular" w:hAnsi="Utopia-Regular" w:cs="Utopia-Regular"/>
+          <w:sz w:val="18"/>
+          <w:szCs w:val="18"/>
+        </w:rPr>
+      </w:pPr>
+      <w:r>
+        <w:rPr>
+          <w:rFonts w:ascii="Utopia-Regular" w:hAnsi="Utopia-Regular" w:cs="Utopia-Regular"/>
+          <w:sz w:val="18"/>
+          <w:szCs w:val="18"/>
+        </w:rPr>
+        <w:t>are equivalent because bidirectional many-to-one relationships imply a one-to-many mapping back</w:t>
+      </w:r>
+    </w:p>
+    <w:p>
+      <w:pPr>
+        <w:autoSpaceDE w:val="0"/>
+        <w:autoSpaceDN w:val="0"/>
+        <w:adjustRightInd w:val="0"/>
+        <w:spacing w:after="0" w:line="240" w:lineRule="auto"/>
+        <w:rPr>
+          <w:rFonts w:ascii="Utopia-Regular" w:hAnsi="Utopia-Regular" w:cs="Utopia-Regular"/>
+          <w:sz w:val="18"/>
+          <w:szCs w:val="18"/>
+        </w:rPr>
+      </w:pPr>
+      <w:r>
+        <w:rPr>
+          <w:rFonts w:ascii="Utopia-Regular" w:hAnsi="Utopia-Regular" w:cs="Utopia-Regular"/>
+          <w:sz w:val="18"/>
+          <w:szCs w:val="18"/>
+        </w:rPr>
+        <w:t>from the target to source, and vice versa.</w:t>
+      </w:r>
+    </w:p>
+    <w:p>
+      <w:pPr>
+        <w:autoSpaceDE w:val="0"/>
+        <w:autoSpaceDN w:val="0"/>
+        <w:adjustRightInd w:val="0"/>
+        <w:spacing w:after="0" w:line="240" w:lineRule="auto"/>
+        <w:rPr>
+          <w:rFonts w:ascii="Utopia-Regular" w:hAnsi="Utopia-Regular" w:cs="Utopia-Regular"/>
+          <w:sz w:val="18"/>
+          <w:szCs w:val="18"/>
+        </w:rPr>
+      </w:pPr>
+    </w:p>
+    <w:p>
+      <w:pPr>
+        <w:autoSpaceDE w:val="0"/>
+        <w:autoSpaceDN w:val="0"/>
+        <w:adjustRightInd w:val="0"/>
+        <w:spacing w:after="0" w:line="240" w:lineRule="auto"/>
+      </w:pPr>
     </w:p>
     <w:sectPr>
       <w:pgSz w:w="12240" w:h="15840"/>

</xml_diff>

<commit_message>
Hibernate JPA NOTES UPDATED
</commit_message>
<xml_diff>
--- a/documents/Hibernate_JPA_NOTES.docx
+++ b/documents/Hibernate_JPA_NOTES.docx
@@ -5947,6 +5947,7 @@
         </w:rPr>
         <w:t xml:space="preserve">to </w:t>
       </w:r>
+      <w:proofErr w:type="spellStart"/>
       <w:r>
         <w:rPr>
           <w:rFonts w:ascii="TheSansMonoCondensed-Plain" w:hAnsi="TheSansMonoCondensed-Plain" w:cs="TheSansMonoCondensed-Plain"/>
@@ -5955,6 +5956,7 @@
         </w:rPr>
         <w:t>ParkingSpace</w:t>
       </w:r>
+      <w:proofErr w:type="spellEnd"/>
     </w:p>
     <w:p>
       <w:pPr>
@@ -6278,27 +6280,6 @@
           <w:sz w:val="18"/>
           <w:szCs w:val="18"/>
         </w:rPr>
-        <w:t>@OneToOne</w:t>
-      </w:r>
-    </w:p>
-    <w:p>
-      <w:pPr>
-        <w:autoSpaceDE w:val="0"/>
-        <w:autoSpaceDN w:val="0"/>
-        <w:adjustRightInd w:val="0"/>
-        <w:spacing w:after="0" w:line="240" w:lineRule="auto"/>
-        <w:rPr>
-          <w:rFonts w:ascii="TheSansMonoCondensed-Plain" w:hAnsi="TheSansMonoCondensed-Plain" w:cs="TheSansMonoCondensed-Plain"/>
-          <w:sz w:val="18"/>
-          <w:szCs w:val="18"/>
-        </w:rPr>
-      </w:pPr>
-      <w:r>
-        <w:rPr>
-          <w:rFonts w:ascii="TheSansMonoCondensed-Plain" w:hAnsi="TheSansMonoCondensed-Plain" w:cs="TheSansMonoCondensed-Plain"/>
-          <w:sz w:val="18"/>
-          <w:szCs w:val="18"/>
-        </w:rPr>
         <w:t>@</w:t>
       </w:r>
       <w:proofErr w:type="spellStart"/>
@@ -6308,6 +6289,37 @@
           <w:sz w:val="18"/>
           <w:szCs w:val="18"/>
         </w:rPr>
+        <w:t>OneToOne</w:t>
+      </w:r>
+      <w:proofErr w:type="spellEnd"/>
+    </w:p>
+    <w:p>
+      <w:pPr>
+        <w:autoSpaceDE w:val="0"/>
+        <w:autoSpaceDN w:val="0"/>
+        <w:adjustRightInd w:val="0"/>
+        <w:spacing w:after="0" w:line="240" w:lineRule="auto"/>
+        <w:rPr>
+          <w:rFonts w:ascii="TheSansMonoCondensed-Plain" w:hAnsi="TheSansMonoCondensed-Plain" w:cs="TheSansMonoCondensed-Plain"/>
+          <w:sz w:val="18"/>
+          <w:szCs w:val="18"/>
+        </w:rPr>
+      </w:pPr>
+      <w:r>
+        <w:rPr>
+          <w:rFonts w:ascii="TheSansMonoCondensed-Plain" w:hAnsi="TheSansMonoCondensed-Plain" w:cs="TheSansMonoCondensed-Plain"/>
+          <w:sz w:val="18"/>
+          <w:szCs w:val="18"/>
+        </w:rPr>
+        <w:t>@</w:t>
+      </w:r>
+      <w:proofErr w:type="spellStart"/>
+      <w:r>
+        <w:rPr>
+          <w:rFonts w:ascii="TheSansMonoCondensed-Plain" w:hAnsi="TheSansMonoCondensed-Plain" w:cs="TheSansMonoCondensed-Plain"/>
+          <w:sz w:val="18"/>
+          <w:szCs w:val="18"/>
+        </w:rPr>
         <w:t>JoinColumn</w:t>
       </w:r>
       <w:proofErr w:type="spellEnd"/>
@@ -6338,7 +6350,25 @@
           <w:sz w:val="18"/>
           <w:szCs w:val="18"/>
         </w:rPr>
-        <w:t xml:space="preserve">private ParkingSpace </w:t>
+        <w:t xml:space="preserve">private </w:t>
+      </w:r>
+      <w:proofErr w:type="spellStart"/>
+      <w:r>
+        <w:rPr>
+          <w:rFonts w:ascii="TheSansMonoCondensed-Plain" w:hAnsi="TheSansMonoCondensed-Plain" w:cs="TheSansMonoCondensed-Plain"/>
+          <w:sz w:val="18"/>
+          <w:szCs w:val="18"/>
+        </w:rPr>
+        <w:t>ParkingSpace</w:t>
+      </w:r>
+      <w:proofErr w:type="spellEnd"/>
+      <w:r>
+        <w:rPr>
+          <w:rFonts w:ascii="TheSansMonoCondensed-Plain" w:hAnsi="TheSansMonoCondensed-Plain" w:cs="TheSansMonoCondensed-Plain"/>
+          <w:sz w:val="18"/>
+          <w:szCs w:val="18"/>
+        </w:rPr>
+        <w:t xml:space="preserve"> </w:t>
       </w:r>
       <w:proofErr w:type="spellStart"/>
       <w:r>
@@ -6494,13 +6524,23 @@
           <w:szCs w:val="18"/>
         </w:rPr>
       </w:pPr>
-      <w:r>
-        <w:rPr>
-          <w:rFonts w:ascii="TheSansMonoCondensed-Plain" w:hAnsi="TheSansMonoCondensed-Plain" w:cs="TheSansMonoCondensed-Plain"/>
-          <w:sz w:val="18"/>
-          <w:szCs w:val="18"/>
-        </w:rPr>
-        <w:t xml:space="preserve">ParkingSpace </w:t>
+      <w:proofErr w:type="spellStart"/>
+      <w:r>
+        <w:rPr>
+          <w:rFonts w:ascii="TheSansMonoCondensed-Plain" w:hAnsi="TheSansMonoCondensed-Plain" w:cs="TheSansMonoCondensed-Plain"/>
+          <w:sz w:val="18"/>
+          <w:szCs w:val="18"/>
+        </w:rPr>
+        <w:t>ParkingSpace</w:t>
+      </w:r>
+      <w:proofErr w:type="spellEnd"/>
+      <w:r>
+        <w:rPr>
+          <w:rFonts w:ascii="TheSansMonoCondensed-Plain" w:hAnsi="TheSansMonoCondensed-Plain" w:cs="TheSansMonoCondensed-Plain"/>
+          <w:sz w:val="18"/>
+          <w:szCs w:val="18"/>
+        </w:rPr>
+        <w:t xml:space="preserve"> </w:t>
       </w:r>
       <w:r>
         <w:rPr>
@@ -6630,13 +6670,23 @@
         </w:rPr>
         <w:t xml:space="preserve">need only change the </w:t>
       </w:r>
-      <w:r>
-        <w:rPr>
-          <w:rFonts w:ascii="TheSansMonoCondensed-Plain" w:hAnsi="TheSansMonoCondensed-Plain" w:cs="TheSansMonoCondensed-Plain"/>
-          <w:sz w:val="18"/>
-          <w:szCs w:val="18"/>
-        </w:rPr>
-        <w:t xml:space="preserve">ParkingSpace </w:t>
+      <w:proofErr w:type="spellStart"/>
+      <w:r>
+        <w:rPr>
+          <w:rFonts w:ascii="TheSansMonoCondensed-Plain" w:hAnsi="TheSansMonoCondensed-Plain" w:cs="TheSansMonoCondensed-Plain"/>
+          <w:sz w:val="18"/>
+          <w:szCs w:val="18"/>
+        </w:rPr>
+        <w:t>ParkingSpace</w:t>
+      </w:r>
+      <w:proofErr w:type="spellEnd"/>
+      <w:r>
+        <w:rPr>
+          <w:rFonts w:ascii="TheSansMonoCondensed-Plain" w:hAnsi="TheSansMonoCondensed-Plain" w:cs="TheSansMonoCondensed-Plain"/>
+          <w:sz w:val="18"/>
+          <w:szCs w:val="18"/>
+        </w:rPr>
+        <w:t xml:space="preserve"> </w:t>
       </w:r>
       <w:r>
         <w:rPr>
@@ -6686,6 +6736,7 @@
       <w:r>
         <w:rPr>
           <w:rFonts w:ascii="Utopia-Regular" w:hAnsi="Utopia-Regular" w:cs="Utopia-Regular"/>
+          <w:noProof/>
           <w:sz w:val="18"/>
           <w:szCs w:val="18"/>
         </w:rPr>
@@ -6853,13 +6904,23 @@
         </w:rPr>
         <w:t xml:space="preserve">We now have to add a reference from </w:t>
       </w:r>
-      <w:r>
-        <w:rPr>
-          <w:rFonts w:ascii="TheSansMonoCondensed-Plain" w:hAnsi="TheSansMonoCondensed-Plain" w:cs="TheSansMonoCondensed-Plain"/>
-          <w:sz w:val="18"/>
-          <w:szCs w:val="18"/>
-        </w:rPr>
-        <w:t xml:space="preserve">ParkingSpace </w:t>
+      <w:proofErr w:type="spellStart"/>
+      <w:r>
+        <w:rPr>
+          <w:rFonts w:ascii="TheSansMonoCondensed-Plain" w:hAnsi="TheSansMonoCondensed-Plain" w:cs="TheSansMonoCondensed-Plain"/>
+          <w:sz w:val="18"/>
+          <w:szCs w:val="18"/>
+        </w:rPr>
+        <w:t>ParkingSpace</w:t>
+      </w:r>
+      <w:proofErr w:type="spellEnd"/>
+      <w:r>
+        <w:rPr>
+          <w:rFonts w:ascii="TheSansMonoCondensed-Plain" w:hAnsi="TheSansMonoCondensed-Plain" w:cs="TheSansMonoCondensed-Plain"/>
+          <w:sz w:val="18"/>
+          <w:szCs w:val="18"/>
+        </w:rPr>
+        <w:t xml:space="preserve"> </w:t>
       </w:r>
       <w:r>
         <w:rPr>
@@ -6904,7 +6965,25 @@
           <w:sz w:val="18"/>
           <w:szCs w:val="18"/>
         </w:rPr>
-        <w:t xml:space="preserve">@OneToOne </w:t>
+        <w:t>@</w:t>
+      </w:r>
+      <w:proofErr w:type="spellStart"/>
+      <w:r>
+        <w:rPr>
+          <w:rFonts w:ascii="TheSansMonoCondensed-Plain" w:hAnsi="TheSansMonoCondensed-Plain" w:cs="TheSansMonoCondensed-Plain"/>
+          <w:sz w:val="18"/>
+          <w:szCs w:val="18"/>
+        </w:rPr>
+        <w:t>OneToOne</w:t>
+      </w:r>
+      <w:proofErr w:type="spellEnd"/>
+      <w:r>
+        <w:rPr>
+          <w:rFonts w:ascii="TheSansMonoCondensed-Plain" w:hAnsi="TheSansMonoCondensed-Plain" w:cs="TheSansMonoCondensed-Plain"/>
+          <w:sz w:val="18"/>
+          <w:szCs w:val="18"/>
+        </w:rPr>
+        <w:t xml:space="preserve"> </w:t>
       </w:r>
       <w:r>
         <w:rPr>
@@ -6943,13 +7022,23 @@
           <w:szCs w:val="18"/>
         </w:rPr>
       </w:pPr>
-      <w:r>
-        <w:rPr>
-          <w:rFonts w:ascii="TheSansMonoCondensed-Plain" w:hAnsi="TheSansMonoCondensed-Plain" w:cs="TheSansMonoCondensed-Plain"/>
-          <w:sz w:val="18"/>
-          <w:szCs w:val="18"/>
-        </w:rPr>
-        <w:t xml:space="preserve">mappedBy </w:t>
+      <w:proofErr w:type="spellStart"/>
+      <w:r>
+        <w:rPr>
+          <w:rFonts w:ascii="TheSansMonoCondensed-Plain" w:hAnsi="TheSansMonoCondensed-Plain" w:cs="TheSansMonoCondensed-Plain"/>
+          <w:sz w:val="18"/>
+          <w:szCs w:val="18"/>
+        </w:rPr>
+        <w:t>mappedBy</w:t>
+      </w:r>
+      <w:proofErr w:type="spellEnd"/>
+      <w:r>
+        <w:rPr>
+          <w:rFonts w:ascii="TheSansMonoCondensed-Plain" w:hAnsi="TheSansMonoCondensed-Plain" w:cs="TheSansMonoCondensed-Plain"/>
+          <w:sz w:val="18"/>
+          <w:szCs w:val="18"/>
+        </w:rPr>
+        <w:t xml:space="preserve"> </w:t>
       </w:r>
       <w:r>
         <w:rPr>
@@ -6975,6 +7064,7 @@
         </w:rPr>
         <w:t xml:space="preserve">, not the </w:t>
       </w:r>
+      <w:proofErr w:type="spellStart"/>
       <w:r>
         <w:rPr>
           <w:rFonts w:ascii="TheSansMonoCondensed-Plain" w:hAnsi="TheSansMonoCondensed-Plain" w:cs="TheSansMonoCondensed-Plain"/>
@@ -6983,6 +7073,7 @@
         </w:rPr>
         <w:t>ParkingSpace</w:t>
       </w:r>
+      <w:proofErr w:type="spellEnd"/>
       <w:r>
         <w:rPr>
           <w:rFonts w:ascii="Utopia-Regular" w:hAnsi="Utopia-Regular" w:cs="Utopia-Regular"/>
@@ -7004,13 +7095,23 @@
           <w:szCs w:val="18"/>
         </w:rPr>
       </w:pPr>
-      <w:r>
-        <w:rPr>
-          <w:rFonts w:ascii="TheSansMonoCondensed-Plain" w:hAnsi="TheSansMonoCondensed-Plain" w:cs="TheSansMonoCondensed-Plain"/>
-          <w:sz w:val="18"/>
-          <w:szCs w:val="18"/>
-        </w:rPr>
-        <w:t xml:space="preserve">ParkingSpace </w:t>
+      <w:proofErr w:type="spellStart"/>
+      <w:r>
+        <w:rPr>
+          <w:rFonts w:ascii="TheSansMonoCondensed-Plain" w:hAnsi="TheSansMonoCondensed-Plain" w:cs="TheSansMonoCondensed-Plain"/>
+          <w:sz w:val="18"/>
+          <w:szCs w:val="18"/>
+        </w:rPr>
+        <w:t>ParkingSpace</w:t>
+      </w:r>
+      <w:proofErr w:type="spellEnd"/>
+      <w:r>
+        <w:rPr>
+          <w:rFonts w:ascii="TheSansMonoCondensed-Plain" w:hAnsi="TheSansMonoCondensed-Plain" w:cs="TheSansMonoCondensed-Plain"/>
+          <w:sz w:val="18"/>
+          <w:szCs w:val="18"/>
+        </w:rPr>
+        <w:t xml:space="preserve"> </w:t>
       </w:r>
       <w:r>
         <w:rPr>
@@ -7094,7 +7195,25 @@
           <w:sz w:val="18"/>
           <w:szCs w:val="18"/>
         </w:rPr>
-        <w:t>public class ParkingSpace {</w:t>
+        <w:t xml:space="preserve">public class </w:t>
+      </w:r>
+      <w:proofErr w:type="spellStart"/>
+      <w:r>
+        <w:rPr>
+          <w:rFonts w:ascii="TheSansMonoCondensed-Plain" w:hAnsi="TheSansMonoCondensed-Plain" w:cs="TheSansMonoCondensed-Plain"/>
+          <w:sz w:val="18"/>
+          <w:szCs w:val="18"/>
+        </w:rPr>
+        <w:t>ParkingSpace</w:t>
+      </w:r>
+      <w:proofErr w:type="spellEnd"/>
+      <w:r>
+        <w:rPr>
+          <w:rFonts w:ascii="TheSansMonoCondensed-Plain" w:hAnsi="TheSansMonoCondensed-Plain" w:cs="TheSansMonoCondensed-Plain"/>
+          <w:sz w:val="18"/>
+          <w:szCs w:val="18"/>
+        </w:rPr>
+        <w:t xml:space="preserve"> {</w:t>
       </w:r>
     </w:p>
     <w:p>
@@ -7214,7 +7333,43 @@
           <w:sz w:val="18"/>
           <w:szCs w:val="18"/>
         </w:rPr>
-        <w:t>@OneToOne(mappedBy="</w:t>
+        <w:t>@</w:t>
+      </w:r>
+      <w:proofErr w:type="spellStart"/>
+      <w:r>
+        <w:rPr>
+          <w:rFonts w:ascii="TheSansMonoCondensed-Plain" w:hAnsi="TheSansMonoCondensed-Plain" w:cs="TheSansMonoCondensed-Plain"/>
+          <w:sz w:val="18"/>
+          <w:szCs w:val="18"/>
+        </w:rPr>
+        <w:t>OneToOne</w:t>
+      </w:r>
+      <w:proofErr w:type="spellEnd"/>
+      <w:r>
+        <w:rPr>
+          <w:rFonts w:ascii="TheSansMonoCondensed-Plain" w:hAnsi="TheSansMonoCondensed-Plain" w:cs="TheSansMonoCondensed-Plain"/>
+          <w:sz w:val="18"/>
+          <w:szCs w:val="18"/>
+        </w:rPr>
+        <w:t>(</w:t>
+      </w:r>
+      <w:proofErr w:type="spellStart"/>
+      <w:r>
+        <w:rPr>
+          <w:rFonts w:ascii="TheSansMonoCondensed-Plain" w:hAnsi="TheSansMonoCondensed-Plain" w:cs="TheSansMonoCondensed-Plain"/>
+          <w:sz w:val="18"/>
+          <w:szCs w:val="18"/>
+        </w:rPr>
+        <w:t>mappedBy</w:t>
+      </w:r>
+      <w:proofErr w:type="spellEnd"/>
+      <w:r>
+        <w:rPr>
+          <w:rFonts w:ascii="TheSansMonoCondensed-Plain" w:hAnsi="TheSansMonoCondensed-Plain" w:cs="TheSansMonoCondensed-Plain"/>
+          <w:sz w:val="18"/>
+          <w:szCs w:val="18"/>
+        </w:rPr>
+        <w:t>="</w:t>
       </w:r>
       <w:proofErr w:type="spellStart"/>
       <w:r>
@@ -7393,7 +7548,25 @@
           <w:sz w:val="18"/>
           <w:szCs w:val="18"/>
         </w:rPr>
-        <w:t xml:space="preserve">@JoinColumn </w:t>
+        <w:t>@</w:t>
+      </w:r>
+      <w:proofErr w:type="spellStart"/>
+      <w:r>
+        <w:rPr>
+          <w:rFonts w:ascii="TheSansMonoCondensed-Plain" w:hAnsi="TheSansMonoCondensed-Plain" w:cs="TheSansMonoCondensed-Plain"/>
+          <w:sz w:val="18"/>
+          <w:szCs w:val="18"/>
+        </w:rPr>
+        <w:t>JoinColumn</w:t>
+      </w:r>
+      <w:proofErr w:type="spellEnd"/>
+      <w:r>
+        <w:rPr>
+          <w:rFonts w:ascii="TheSansMonoCondensed-Plain" w:hAnsi="TheSansMonoCondensed-Plain" w:cs="TheSansMonoCondensed-Plain"/>
+          <w:sz w:val="18"/>
+          <w:szCs w:val="18"/>
+        </w:rPr>
+        <w:t xml:space="preserve"> </w:t>
       </w:r>
       <w:r>
         <w:rPr>
@@ -7482,13 +7655,23 @@
         </w:rPr>
         <w:t xml:space="preserve">The </w:t>
       </w:r>
-      <w:r>
-        <w:rPr>
-          <w:rFonts w:ascii="TheSansMonoCondensed-Plain" w:hAnsi="TheSansMonoCondensed-Plain" w:cs="TheSansMonoCondensed-Plain"/>
-          <w:sz w:val="18"/>
-          <w:szCs w:val="18"/>
-        </w:rPr>
-        <w:t xml:space="preserve">mappedBy </w:t>
+      <w:proofErr w:type="spellStart"/>
+      <w:r>
+        <w:rPr>
+          <w:rFonts w:ascii="TheSansMonoCondensed-Plain" w:hAnsi="TheSansMonoCondensed-Plain" w:cs="TheSansMonoCondensed-Plain"/>
+          <w:sz w:val="18"/>
+          <w:szCs w:val="18"/>
+        </w:rPr>
+        <w:t>mappedBy</w:t>
+      </w:r>
+      <w:proofErr w:type="spellEnd"/>
+      <w:r>
+        <w:rPr>
+          <w:rFonts w:ascii="TheSansMonoCondensed-Plain" w:hAnsi="TheSansMonoCondensed-Plain" w:cs="TheSansMonoCondensed-Plain"/>
+          <w:sz w:val="18"/>
+          <w:szCs w:val="18"/>
+        </w:rPr>
+        <w:t xml:space="preserve"> </w:t>
       </w:r>
       <w:r>
         <w:rPr>
@@ -7504,7 +7687,25 @@
           <w:sz w:val="18"/>
           <w:szCs w:val="18"/>
         </w:rPr>
-        <w:t xml:space="preserve">@OneToOne </w:t>
+        <w:t>@</w:t>
+      </w:r>
+      <w:proofErr w:type="spellStart"/>
+      <w:r>
+        <w:rPr>
+          <w:rFonts w:ascii="TheSansMonoCondensed-Plain" w:hAnsi="TheSansMonoCondensed-Plain" w:cs="TheSansMonoCondensed-Plain"/>
+          <w:sz w:val="18"/>
+          <w:szCs w:val="18"/>
+        </w:rPr>
+        <w:t>OneToOne</w:t>
+      </w:r>
+      <w:proofErr w:type="spellEnd"/>
+      <w:r>
+        <w:rPr>
+          <w:rFonts w:ascii="TheSansMonoCondensed-Plain" w:hAnsi="TheSansMonoCondensed-Plain" w:cs="TheSansMonoCondensed-Plain"/>
+          <w:sz w:val="18"/>
+          <w:szCs w:val="18"/>
+        </w:rPr>
+        <w:t xml:space="preserve"> </w:t>
       </w:r>
       <w:r>
         <w:rPr>
@@ -7556,13 +7757,23 @@
         </w:rPr>
         <w:t xml:space="preserve">It would not be legal to have a bidirectional association that had </w:t>
       </w:r>
-      <w:r>
-        <w:rPr>
-          <w:rFonts w:ascii="TheSansMonoCondensed-Plain" w:hAnsi="TheSansMonoCondensed-Plain" w:cs="TheSansMonoCondensed-Plain"/>
-          <w:sz w:val="18"/>
-          <w:szCs w:val="18"/>
-        </w:rPr>
-        <w:t xml:space="preserve">mappedBy </w:t>
+      <w:proofErr w:type="spellStart"/>
+      <w:r>
+        <w:rPr>
+          <w:rFonts w:ascii="TheSansMonoCondensed-Plain" w:hAnsi="TheSansMonoCondensed-Plain" w:cs="TheSansMonoCondensed-Plain"/>
+          <w:sz w:val="18"/>
+          <w:szCs w:val="18"/>
+        </w:rPr>
+        <w:t>mappedBy</w:t>
+      </w:r>
+      <w:proofErr w:type="spellEnd"/>
+      <w:r>
+        <w:rPr>
+          <w:rFonts w:ascii="TheSansMonoCondensed-Plain" w:hAnsi="TheSansMonoCondensed-Plain" w:cs="TheSansMonoCondensed-Plain"/>
+          <w:sz w:val="18"/>
+          <w:szCs w:val="18"/>
+        </w:rPr>
+        <w:t xml:space="preserve"> </w:t>
       </w:r>
       <w:r>
         <w:rPr>
@@ -7690,13 +7901,23 @@
           <w:szCs w:val="18"/>
         </w:rPr>
       </w:pPr>
-      <w:r>
-        <w:rPr>
-          <w:rFonts w:ascii="Utopia-Regular" w:hAnsi="Utopia-Regular" w:cs="Utopia-Regular"/>
-          <w:sz w:val="18"/>
-          <w:szCs w:val="18"/>
-        </w:rPr>
-        <w:t>multivalued bidirectional associations.</w:t>
+      <w:proofErr w:type="spellStart"/>
+      <w:r>
+        <w:rPr>
+          <w:rFonts w:ascii="Utopia-Regular" w:hAnsi="Utopia-Regular" w:cs="Utopia-Regular"/>
+          <w:sz w:val="18"/>
+          <w:szCs w:val="18"/>
+        </w:rPr>
+        <w:t>multivalued</w:t>
+      </w:r>
+      <w:proofErr w:type="spellEnd"/>
+      <w:r>
+        <w:rPr>
+          <w:rFonts w:ascii="Utopia-Regular" w:hAnsi="Utopia-Regular" w:cs="Utopia-Regular"/>
+          <w:sz w:val="18"/>
+          <w:szCs w:val="18"/>
+        </w:rPr>
+        <w:t xml:space="preserve"> bidirectional associations.</w:t>
       </w:r>
     </w:p>
     <w:p>
@@ -7893,6 +8114,7 @@
       <w:r>
         <w:rPr>
           <w:rFonts w:ascii="Utopia-Regular" w:hAnsi="Utopia-Regular" w:cs="Utopia-Regular"/>
+          <w:noProof/>
           <w:sz w:val="18"/>
           <w:szCs w:val="18"/>
         </w:rPr>
@@ -8219,6 +8441,177 @@
           <w:szCs w:val="18"/>
         </w:rPr>
       </w:pPr>
+    </w:p>
+    <w:p>
+      <w:pPr>
+        <w:autoSpaceDE w:val="0"/>
+        <w:autoSpaceDN w:val="0"/>
+        <w:adjustRightInd w:val="0"/>
+        <w:spacing w:after="0" w:line="240" w:lineRule="auto"/>
+      </w:pPr>
+      <w:r>
+        <w:t xml:space="preserve">A clear explanation of this (like what happens when you don't use </w:t>
+      </w:r>
+      <w:r>
+        <w:rPr>
+          <w:b/>
+        </w:rPr>
+        <w:t>mapped</w:t>
+      </w:r>
+      <w:r>
+        <w:rPr>
+          <w:b/>
+        </w:rPr>
+        <w:t xml:space="preserve"> </w:t>
+      </w:r>
+      <w:r>
+        <w:rPr>
+          <w:b/>
+        </w:rPr>
+        <w:t>by</w:t>
+      </w:r>
+      <w:r>
+        <w:t xml:space="preserve"> etc..) is given in the below videos</w:t>
+      </w:r>
+    </w:p>
+    <w:p>
+      <w:pPr>
+        <w:pStyle w:val="Subtitle"/>
+      </w:pPr>
+      <w:r>
+        <w:t>https://www.youtube.com/watch?v=MLsLrj8XFOA</w:t>
+      </w:r>
+    </w:p>
+    <w:p>
+      <w:pPr>
+        <w:autoSpaceDE w:val="0"/>
+        <w:autoSpaceDN w:val="0"/>
+        <w:adjustRightInd w:val="0"/>
+        <w:spacing w:after="0" w:line="240" w:lineRule="auto"/>
+      </w:pPr>
+      <w:r>
+        <w:t>https://www.youtube.com/watch?v=ujMOvdpg3jo</w:t>
+      </w:r>
+    </w:p>
+    <w:p>
+      <w:pPr>
+        <w:autoSpaceDE w:val="0"/>
+        <w:autoSpaceDN w:val="0"/>
+        <w:adjustRightInd w:val="0"/>
+        <w:spacing w:after="0" w:line="240" w:lineRule="auto"/>
+      </w:pPr>
+    </w:p>
+    <w:p>
+      <w:pPr>
+        <w:autoSpaceDE w:val="0"/>
+        <w:autoSpaceDN w:val="0"/>
+        <w:adjustRightInd w:val="0"/>
+        <w:spacing w:after="0" w:line="240" w:lineRule="auto"/>
+        <w:rPr>
+          <w:b/>
+        </w:rPr>
+      </w:pPr>
+      <w:r>
+        <w:rPr>
+          <w:b/>
+        </w:rPr>
+        <w:t>Many-to-Many Mappings</w:t>
+      </w:r>
+    </w:p>
+    <w:p>
+      <w:pPr>
+        <w:autoSpaceDE w:val="0"/>
+        <w:autoSpaceDN w:val="0"/>
+        <w:adjustRightInd w:val="0"/>
+        <w:spacing w:after="0" w:line="240" w:lineRule="auto"/>
+      </w:pPr>
+      <w:r>
+        <w:t>This is covered in the below video</w:t>
+      </w:r>
+    </w:p>
+    <w:p>
+      <w:pPr>
+        <w:autoSpaceDE w:val="0"/>
+        <w:autoSpaceDN w:val="0"/>
+        <w:adjustRightInd w:val="0"/>
+        <w:spacing w:after="0" w:line="240" w:lineRule="auto"/>
+      </w:pPr>
+      <w:r>
+        <w:t>https://www.youtube.com/watch?v=GkIYo6xj5hE</w:t>
+      </w:r>
+    </w:p>
+    <w:p>
+      <w:pPr>
+        <w:autoSpaceDE w:val="0"/>
+        <w:autoSpaceDN w:val="0"/>
+        <w:adjustRightInd w:val="0"/>
+        <w:spacing w:after="0" w:line="240" w:lineRule="auto"/>
+      </w:pPr>
+    </w:p>
+    <w:p>
+      <w:pPr>
+        <w:autoSpaceDE w:val="0"/>
+        <w:autoSpaceDN w:val="0"/>
+        <w:adjustRightInd w:val="0"/>
+        <w:spacing w:after="0" w:line="240" w:lineRule="auto"/>
+      </w:pPr>
+      <w:r>
+        <w:t>Pending items to be completed in relationships:</w:t>
+      </w:r>
+    </w:p>
+    <w:p>
+      <w:pPr>
+        <w:autoSpaceDE w:val="0"/>
+        <w:autoSpaceDN w:val="0"/>
+        <w:adjustRightInd w:val="0"/>
+        <w:spacing w:after="0" w:line="240" w:lineRule="auto"/>
+      </w:pPr>
+      <w:r>
+        <w:t xml:space="preserve">Lazy </w:t>
+      </w:r>
+      <w:proofErr w:type="spellStart"/>
+      <w:r>
+        <w:t>Reationships</w:t>
+      </w:r>
+      <w:proofErr w:type="spellEnd"/>
+    </w:p>
+    <w:p>
+      <w:pPr>
+        <w:autoSpaceDE w:val="0"/>
+        <w:autoSpaceDN w:val="0"/>
+        <w:adjustRightInd w:val="0"/>
+        <w:spacing w:after="0" w:line="240" w:lineRule="auto"/>
+      </w:pPr>
+      <w:r>
+        <w:t>Many-to-Many (practical )</w:t>
+      </w:r>
+    </w:p>
+    <w:p>
+      <w:pPr>
+        <w:autoSpaceDE w:val="0"/>
+        <w:autoSpaceDN w:val="0"/>
+        <w:adjustRightInd w:val="0"/>
+        <w:spacing w:after="0" w:line="240" w:lineRule="auto"/>
+      </w:pPr>
+      <w:r>
+        <w:t>using join tables</w:t>
+      </w:r>
+    </w:p>
+    <w:p>
+      <w:pPr>
+        <w:autoSpaceDE w:val="0"/>
+        <w:autoSpaceDN w:val="0"/>
+        <w:adjustRightInd w:val="0"/>
+        <w:spacing w:after="0" w:line="240" w:lineRule="auto"/>
+      </w:pPr>
+      <w:r>
+        <w:t xml:space="preserve">Unidirectional collection </w:t>
+      </w:r>
+      <w:proofErr w:type="spellStart"/>
+      <w:r>
+        <w:t>mapings</w:t>
+      </w:r>
+      <w:proofErr w:type="spellEnd"/>
     </w:p>
     <w:p>
       <w:pPr>
@@ -8587,6 +8980,45 @@
       <w:rFonts w:ascii="Tahoma" w:hAnsi="Tahoma" w:cs="Tahoma"/>
       <w:sz w:val="16"/>
       <w:szCs w:val="16"/>
+    </w:rPr>
+  </w:style>
+  <w:style w:type="paragraph" w:styleId="Subtitle">
+    <w:name w:val="Subtitle"/>
+    <w:basedOn w:val="Normal"/>
+    <w:next w:val="Normal"/>
+    <w:link w:val="SubtitleChar"/>
+    <w:uiPriority w:val="11"/>
+    <w:qFormat/>
+    <w:rsid w:val="00705320"/>
+    <w:pPr>
+      <w:numPr>
+        <w:ilvl w:val="1"/>
+      </w:numPr>
+    </w:pPr>
+    <w:rPr>
+      <w:rFonts w:asciiTheme="majorHAnsi" w:eastAsiaTheme="majorEastAsia" w:hAnsiTheme="majorHAnsi" w:cstheme="majorBidi"/>
+      <w:i/>
+      <w:iCs/>
+      <w:color w:val="4F81BD" w:themeColor="accent1"/>
+      <w:spacing w:val="15"/>
+      <w:sz w:val="24"/>
+      <w:szCs w:val="24"/>
+    </w:rPr>
+  </w:style>
+  <w:style w:type="character" w:customStyle="1" w:styleId="SubtitleChar">
+    <w:name w:val="Subtitle Char"/>
+    <w:basedOn w:val="DefaultParagraphFont"/>
+    <w:link w:val="Subtitle"/>
+    <w:uiPriority w:val="11"/>
+    <w:rsid w:val="00705320"/>
+    <w:rPr>
+      <w:rFonts w:asciiTheme="majorHAnsi" w:eastAsiaTheme="majorEastAsia" w:hAnsiTheme="majorHAnsi" w:cstheme="majorBidi"/>
+      <w:i/>
+      <w:iCs/>
+      <w:color w:val="4F81BD" w:themeColor="accent1"/>
+      <w:spacing w:val="15"/>
+      <w:sz w:val="24"/>
+      <w:szCs w:val="24"/>
     </w:rPr>
   </w:style>
 </w:styles>

</xml_diff>